<commit_message>
almost done my part of user guide
</commit_message>
<xml_diff>
--- a/UserGuide.docx
+++ b/UserGuide.docx
@@ -297,15 +297,25 @@
           <w:sz w:val="24"/>
           <w:szCs w:val="24"/>
         </w:rPr>
-        <w:t>Sarah Primavera – 20476</w:t>
-      </w:r>
-      <w:r>
+        <w:t>Sarah Primavera – 2047623</w:t>
+      </w:r>
+    </w:p>
+    <w:p>
+      <w:pPr>
+        <w:jc w:val="center"/>
         <w:rPr>
           <w:color w:val="0D0D0D" w:themeColor="text1" w:themeTint="F2"/>
           <w:sz w:val="24"/>
           <w:szCs w:val="24"/>
         </w:rPr>
-        <w:t>23</w:t>
+      </w:pPr>
+      <w:r>
+        <w:rPr>
+          <w:color w:val="0D0D0D" w:themeColor="text1" w:themeTint="F2"/>
+          <w:sz w:val="24"/>
+          <w:szCs w:val="24"/>
+        </w:rPr>
+        <w:t>Igor Raigorodskyi - 2037742</w:t>
       </w:r>
     </w:p>
     <w:p>
@@ -315,6 +325,7 @@
           <w:color w:val="0D0D0D" w:themeColor="text1" w:themeTint="F2"/>
           <w:sz w:val="24"/>
           <w:szCs w:val="24"/>
+          <w:lang w:val="fr-CA"/>
         </w:rPr>
       </w:pPr>
       <w:r>
@@ -322,26 +333,54 @@
           <w:color w:val="0D0D0D" w:themeColor="text1" w:themeTint="F2"/>
           <w:sz w:val="24"/>
           <w:szCs w:val="24"/>
-        </w:rPr>
-        <w:t xml:space="preserve">Igor </w:t>
-      </w:r>
-      <w:proofErr w:type="spellStart"/>
+          <w:lang w:val="fr-CA"/>
+        </w:rPr>
+        <w:t>e</w:t>
+      </w:r>
       <w:r>
         <w:rPr>
           <w:color w:val="0D0D0D" w:themeColor="text1" w:themeTint="F2"/>
           <w:sz w:val="24"/>
           <w:szCs w:val="24"/>
-        </w:rPr>
-        <w:t>Raigorodskyi</w:t>
-      </w:r>
-      <w:proofErr w:type="spellEnd"/>
+          <w:lang w:val="fr-CA"/>
+        </w:rPr>
+        <w:t>Commerce</w:t>
+      </w:r>
       <w:r>
         <w:rPr>
           <w:color w:val="0D0D0D" w:themeColor="text1" w:themeTint="F2"/>
           <w:sz w:val="24"/>
           <w:szCs w:val="24"/>
-        </w:rPr>
-        <w:t xml:space="preserve"> - 2037742</w:t>
+          <w:lang w:val="fr-CA"/>
+        </w:rPr>
+        <w:t xml:space="preserve"> (420-4</w:t>
+      </w:r>
+      <w:r>
+        <w:rPr>
+          <w:color w:val="0D0D0D" w:themeColor="text1" w:themeTint="F2"/>
+          <w:sz w:val="24"/>
+          <w:szCs w:val="24"/>
+          <w:lang w:val="fr-CA"/>
+        </w:rPr>
+        <w:t>11</w:t>
+      </w:r>
+      <w:r>
+        <w:rPr>
+          <w:color w:val="0D0D0D" w:themeColor="text1" w:themeTint="F2"/>
+          <w:sz w:val="24"/>
+          <w:szCs w:val="24"/>
+          <w:lang w:val="fr-CA"/>
+        </w:rPr>
+        <w:t>-VA) section 0000</w:t>
+      </w:r>
+      <w:r>
+        <w:rPr>
+          <w:color w:val="0D0D0D" w:themeColor="text1" w:themeTint="F2"/>
+          <w:sz w:val="24"/>
+          <w:szCs w:val="24"/>
+          <w:lang w:val="fr-CA"/>
+        </w:rPr>
+        <w:t>1</w:t>
       </w:r>
     </w:p>
     <w:p>
@@ -351,6 +390,7 @@
           <w:color w:val="0D0D0D" w:themeColor="text1" w:themeTint="F2"/>
           <w:sz w:val="24"/>
           <w:szCs w:val="24"/>
+          <w:lang w:val="fr-CA"/>
         </w:rPr>
       </w:pPr>
       <w:r>
@@ -358,79 +398,36 @@
           <w:color w:val="0D0D0D" w:themeColor="text1" w:themeTint="F2"/>
           <w:sz w:val="24"/>
           <w:szCs w:val="24"/>
-        </w:rPr>
-        <w:t>Application Development 2 (420-431-VA) section 00002</w:t>
+          <w:lang w:val="fr-CA"/>
+        </w:rPr>
+        <w:t>Parth Sh</w:t>
+      </w:r>
+      <w:r>
+        <w:rPr>
+          <w:color w:val="0D0D0D" w:themeColor="text1" w:themeTint="F2"/>
+          <w:sz w:val="24"/>
+          <w:szCs w:val="24"/>
+          <w:lang w:val="fr-CA"/>
+        </w:rPr>
+        <w:t>ah</w:t>
       </w:r>
     </w:p>
     <w:p>
       <w:pPr>
         <w:jc w:val="center"/>
         <w:rPr>
-          <w:sz w:val="24"/>
-          <w:szCs w:val="24"/>
-        </w:rPr>
-      </w:pPr>
-      <w:proofErr w:type="spellStart"/>
-      <w:r>
-        <w:rPr>
           <w:color w:val="0D0D0D" w:themeColor="text1" w:themeTint="F2"/>
           <w:sz w:val="24"/>
           <w:szCs w:val="24"/>
         </w:rPr>
-        <w:t>Sakkaravarthi</w:t>
-      </w:r>
-      <w:proofErr w:type="spellEnd"/>
+      </w:pPr>
       <w:r>
         <w:rPr>
           <w:color w:val="0D0D0D" w:themeColor="text1" w:themeTint="F2"/>
           <w:sz w:val="24"/>
           <w:szCs w:val="24"/>
         </w:rPr>
-        <w:t xml:space="preserve"> Ramanathan</w:t>
-      </w:r>
-    </w:p>
-    <w:p>
-      <w:pPr>
-        <w:jc w:val="center"/>
-        <w:rPr>
-          <w:color w:val="0D0D0D" w:themeColor="text1" w:themeTint="F2"/>
-          <w:sz w:val="24"/>
-          <w:szCs w:val="24"/>
-        </w:rPr>
-      </w:pPr>
-      <w:r>
-        <w:rPr>
-          <w:color w:val="0D0D0D" w:themeColor="text1" w:themeTint="F2"/>
-          <w:sz w:val="24"/>
-          <w:szCs w:val="24"/>
-        </w:rPr>
-        <w:t>Christina Kallas, Sarah Primavera</w:t>
-      </w:r>
-      <w:r>
-        <w:rPr>
-          <w:color w:val="0D0D0D" w:themeColor="text1" w:themeTint="F2"/>
-          <w:sz w:val="24"/>
-          <w:szCs w:val="24"/>
-        </w:rPr>
-        <w:t xml:space="preserve">, Igor </w:t>
-      </w:r>
-      <w:proofErr w:type="spellStart"/>
-      <w:r>
-        <w:rPr>
-          <w:color w:val="0D0D0D" w:themeColor="text1" w:themeTint="F2"/>
-          <w:sz w:val="24"/>
-          <w:szCs w:val="24"/>
-        </w:rPr>
-        <w:t>Raigorodskyi</w:t>
-      </w:r>
-      <w:proofErr w:type="spellEnd"/>
-      <w:r>
-        <w:rPr>
-          <w:color w:val="0D0D0D" w:themeColor="text1" w:themeTint="F2"/>
-          <w:sz w:val="24"/>
-          <w:szCs w:val="24"/>
-        </w:rPr>
-        <w:t xml:space="preserve"> - May 10</w:t>
+        <w:t>Christina Kallas, Sarah Primavera, Igor Raigorodskyi - May 10</w:t>
       </w:r>
       <w:r>
         <w:rPr>
@@ -499,14 +496,7 @@
               <w:sz w:val="24"/>
               <w:szCs w:val="24"/>
             </w:rPr>
-            <w:t>……</w:t>
-          </w:r>
-          <w:r>
-            <w:rPr>
-              <w:sz w:val="24"/>
-              <w:szCs w:val="24"/>
-            </w:rPr>
-            <w:t>………………………………………………………………………………………………… 03</w:t>
+            <w:t>……………………………………………………………………………………………………… 03</w:t>
           </w:r>
         </w:p>
         <w:p>
@@ -550,17 +540,8 @@
               <w:sz w:val="22"/>
               <w:szCs w:val="22"/>
             </w:rPr>
-            <w:t>………………………………………</w:t>
+            <w:t>…………………………………………..</w:t>
           </w:r>
-          <w:proofErr w:type="gramStart"/>
-          <w:r>
-            <w:rPr>
-              <w:sz w:val="22"/>
-              <w:szCs w:val="22"/>
-            </w:rPr>
-            <w:t>…..</w:t>
-          </w:r>
-          <w:proofErr w:type="gramEnd"/>
           <w:r>
             <w:rPr>
               <w:sz w:val="22"/>
@@ -624,23 +605,7 @@
               <w:sz w:val="22"/>
               <w:szCs w:val="22"/>
             </w:rPr>
-            <w:t xml:space="preserve"> …………………………………………………………………………………………………………………………</w:t>
-          </w:r>
-          <w:proofErr w:type="gramStart"/>
-          <w:r>
-            <w:rPr>
-              <w:sz w:val="22"/>
-              <w:szCs w:val="22"/>
-            </w:rPr>
-            <w:t>…..</w:t>
-          </w:r>
-          <w:proofErr w:type="gramEnd"/>
-          <w:r>
-            <w:rPr>
-              <w:sz w:val="22"/>
-              <w:szCs w:val="22"/>
-            </w:rPr>
-            <w:t xml:space="preserve"> 04</w:t>
+            <w:t xml:space="preserve"> …………………………………………………………………………………………………………………………….. 04</w:t>
           </w:r>
         </w:p>
         <w:p>
@@ -656,23 +621,7 @@
               <w:sz w:val="22"/>
               <w:szCs w:val="22"/>
             </w:rPr>
-            <w:t>Signing Out ………………………………………………………………………………………………………………………</w:t>
-          </w:r>
-          <w:proofErr w:type="gramStart"/>
-          <w:r>
-            <w:rPr>
-              <w:sz w:val="22"/>
-              <w:szCs w:val="22"/>
-            </w:rPr>
-            <w:t>…..</w:t>
-          </w:r>
-          <w:proofErr w:type="gramEnd"/>
-          <w:r>
-            <w:rPr>
-              <w:sz w:val="22"/>
-              <w:szCs w:val="22"/>
-            </w:rPr>
-            <w:t xml:space="preserve"> 05</w:t>
+            <w:t>Signing Out ………………………………………………………………………………………………………………………….. 05</w:t>
           </w:r>
         </w:p>
         <w:p>
@@ -687,37 +636,7 @@
               <w:sz w:val="24"/>
               <w:szCs w:val="24"/>
             </w:rPr>
-            <w:t>Admin</w:t>
-          </w:r>
-          <w:r>
-            <w:rPr>
-              <w:sz w:val="24"/>
-              <w:szCs w:val="24"/>
-            </w:rPr>
-            <w:t xml:space="preserve"> Features ………………………………………………………………………………………</w:t>
-          </w:r>
-          <w:r>
-            <w:rPr>
-              <w:sz w:val="24"/>
-              <w:szCs w:val="24"/>
-            </w:rPr>
-            <w:t>………</w:t>
-          </w:r>
-          <w:proofErr w:type="gramStart"/>
-          <w:r>
-            <w:rPr>
-              <w:sz w:val="24"/>
-              <w:szCs w:val="24"/>
-            </w:rPr>
-            <w:t>…..</w:t>
-          </w:r>
-          <w:proofErr w:type="gramEnd"/>
-          <w:r>
-            <w:rPr>
-              <w:sz w:val="24"/>
-              <w:szCs w:val="24"/>
-            </w:rPr>
-            <w:t>………………</w:t>
+            <w:t>Admin Features …………………………………………………………………………………………………..………………</w:t>
           </w:r>
           <w:r>
             <w:rPr>
@@ -731,14 +650,7 @@
               <w:sz w:val="24"/>
               <w:szCs w:val="24"/>
             </w:rPr>
-            <w:t xml:space="preserve"> 0</w:t>
-          </w:r>
-          <w:r>
-            <w:rPr>
-              <w:sz w:val="24"/>
-              <w:szCs w:val="24"/>
-            </w:rPr>
-            <w:t>6</w:t>
+            <w:t xml:space="preserve"> 06</w:t>
           </w:r>
         </w:p>
         <w:p>
@@ -761,23 +673,7 @@
               <w:sz w:val="22"/>
               <w:szCs w:val="22"/>
             </w:rPr>
-            <w:t xml:space="preserve"> …………………………………………………</w:t>
-          </w:r>
-          <w:proofErr w:type="gramStart"/>
-          <w:r>
-            <w:rPr>
-              <w:sz w:val="22"/>
-              <w:szCs w:val="22"/>
-            </w:rPr>
-            <w:t>…..</w:t>
-          </w:r>
-          <w:proofErr w:type="gramEnd"/>
-          <w:r>
-            <w:rPr>
-              <w:sz w:val="22"/>
-              <w:szCs w:val="22"/>
-            </w:rPr>
-            <w:t>…………………</w:t>
+            <w:t xml:space="preserve"> ……………………………………………………..…………………</w:t>
           </w:r>
           <w:r>
             <w:rPr>
@@ -1085,23 +981,7 @@
           <w:szCs w:val="24"/>
         </w:rPr>
         <w:tab/>
-        <w:t xml:space="preserve">The first </w:t>
-      </w:r>
-      <w:proofErr w:type="spellStart"/>
-      <w:r>
-        <w:rPr>
-          <w:sz w:val="24"/>
-          <w:szCs w:val="24"/>
-        </w:rPr>
-        <w:t>feaure</w:t>
-      </w:r>
-      <w:proofErr w:type="spellEnd"/>
-      <w:r>
-        <w:rPr>
-          <w:sz w:val="24"/>
-          <w:szCs w:val="24"/>
-        </w:rPr>
-        <w:t xml:space="preserve"> that will be explained is signing up as a user. This feature is meant for users who want to buy from the seller of the small business. To buy items, a user must absolutely have an account. To make an account, in the landing page,</w:t>
+        <w:t>The first feaure that will be explained is signing up as a user. This feature is meant for users who want to buy from the seller of the small business. To buy items, a user must absolutely have an account. To make an account, in the landing page,</w:t>
       </w:r>
       <w:r>
         <w:rPr>
@@ -1163,7 +1043,7 @@
                     <pic:cNvPicPr/>
                   </pic:nvPicPr>
                   <pic:blipFill>
-                    <a:blip r:embed="rId6" cstate="print">
+                    <a:blip r:embed="rId7" cstate="print">
                       <a:extLst>
                         <a:ext uri="{28A0092B-C50C-407E-A947-70E740481C1C}">
                           <a14:useLocalDpi xmlns:a14="http://schemas.microsoft.com/office/drawing/2010/main" val="0"/>
@@ -1214,23 +1094,7 @@
           <w:szCs w:val="24"/>
         </w:rPr>
         <w:tab/>
-        <w:t xml:space="preserve">Once the user has navigated to the </w:t>
-      </w:r>
-      <w:proofErr w:type="gramStart"/>
-      <w:r>
-        <w:rPr>
-          <w:sz w:val="24"/>
-          <w:szCs w:val="24"/>
-        </w:rPr>
-        <w:t>Sign up</w:t>
-      </w:r>
-      <w:proofErr w:type="gramEnd"/>
-      <w:r>
-        <w:rPr>
-          <w:sz w:val="24"/>
-          <w:szCs w:val="24"/>
-        </w:rPr>
-        <w:t xml:space="preserve"> page, the user must now fill out the form and click on “Sign Up” at the bottom left. If there is an issue, an error message should pop up as well as the form will be emptied, for example, mismatching passwords and bad address</w:t>
+        <w:t>Once the user has navigated to the Sign up page, the user must now fill out the form and click on “Sign Up” at the bottom left. If there is an issue, an error message should pop up as well as the form will be emptied, for example, mismatching passwords and bad address</w:t>
       </w:r>
       <w:r>
         <w:rPr>
@@ -1292,7 +1156,7 @@
                     <pic:cNvPicPr/>
                   </pic:nvPicPr>
                   <pic:blipFill>
-                    <a:blip r:embed="rId7" cstate="print">
+                    <a:blip r:embed="rId8" cstate="print">
                       <a:extLst>
                         <a:ext uri="{28A0092B-C50C-407E-A947-70E740481C1C}">
                           <a14:useLocalDpi xmlns:a14="http://schemas.microsoft.com/office/drawing/2010/main" val="0"/>
@@ -1395,6 +1259,7 @@
       </w:pPr>
       <w:r>
         <w:rPr>
+          <w:noProof/>
           <w:sz w:val="24"/>
           <w:szCs w:val="24"/>
         </w:rPr>
@@ -1414,7 +1279,7 @@
                     <pic:cNvPicPr/>
                   </pic:nvPicPr>
                   <pic:blipFill>
-                    <a:blip r:embed="rId8"/>
+                    <a:blip r:embed="rId9"/>
                     <a:stretch>
                       <a:fillRect/>
                     </a:stretch>
@@ -1474,17 +1339,7 @@
           <w:sz w:val="24"/>
           <w:szCs w:val="24"/>
         </w:rPr>
-        <w:t xml:space="preserve">Signing </w:t>
-      </w:r>
-      <w:r>
-        <w:rPr>
-          <w:b/>
-          <w:bCs/>
-          <w:color w:val="4472C4" w:themeColor="accent1"/>
-          <w:sz w:val="24"/>
-          <w:szCs w:val="24"/>
-        </w:rPr>
-        <w:t>In</w:t>
+        <w:t>Signing In</w:t>
       </w:r>
     </w:p>
     <w:p>
@@ -1502,14 +1357,7 @@
           <w:szCs w:val="24"/>
         </w:rPr>
         <w:tab/>
-        <w:t xml:space="preserve">The </w:t>
-      </w:r>
-      <w:r>
-        <w:rPr>
-          <w:sz w:val="24"/>
-          <w:szCs w:val="24"/>
-        </w:rPr>
-        <w:t xml:space="preserve">second feature that will be explained is Signing in. This is accessible from the navigation bar on the top right, highlighted in red below, or after signing up. </w:t>
+        <w:t xml:space="preserve">The second feature that will be explained is Signing in. This is accessible from the navigation bar on the top right, highlighted in red below, or after signing up. </w:t>
       </w:r>
       <w:r>
         <w:rPr>
@@ -1550,7 +1398,7 @@
                     <pic:cNvPicPr/>
                   </pic:nvPicPr>
                   <pic:blipFill>
-                    <a:blip r:embed="rId9" cstate="print">
+                    <a:blip r:embed="rId10" cstate="print">
                       <a:extLst>
                         <a:ext uri="{28A0092B-C50C-407E-A947-70E740481C1C}">
                           <a14:useLocalDpi xmlns:a14="http://schemas.microsoft.com/office/drawing/2010/main" val="0"/>
@@ -1633,7 +1481,7 @@
                     <pic:cNvPicPr/>
                   </pic:nvPicPr>
                   <pic:blipFill>
-                    <a:blip r:embed="rId10" cstate="print">
+                    <a:blip r:embed="rId11" cstate="print">
                       <a:extLst>
                         <a:ext uri="{28A0092B-C50C-407E-A947-70E740481C1C}">
                           <a14:useLocalDpi xmlns:a14="http://schemas.microsoft.com/office/drawing/2010/main" val="0"/>
@@ -1688,7 +1536,7 @@
                     <pic:cNvPicPr/>
                   </pic:nvPicPr>
                   <pic:blipFill>
-                    <a:blip r:embed="rId11" cstate="print">
+                    <a:blip r:embed="rId12" cstate="print">
                       <a:extLst>
                         <a:ext uri="{28A0092B-C50C-407E-A947-70E740481C1C}">
                           <a14:useLocalDpi xmlns:a14="http://schemas.microsoft.com/office/drawing/2010/main" val="0"/>
@@ -1809,7 +1657,7 @@
                     <pic:cNvPicPr/>
                   </pic:nvPicPr>
                   <pic:blipFill>
-                    <a:blip r:embed="rId12" cstate="print">
+                    <a:blip r:embed="rId13" cstate="print">
                       <a:extLst>
                         <a:ext uri="{28A0092B-C50C-407E-A947-70E740481C1C}">
                           <a14:useLocalDpi xmlns:a14="http://schemas.microsoft.com/office/drawing/2010/main" val="0"/>
@@ -1867,14 +1715,7 @@
           <w:sz w:val="24"/>
           <w:szCs w:val="24"/>
         </w:rPr>
-        <w:t xml:space="preserve"> and f</w:t>
-      </w:r>
-      <w:r>
-        <w:rPr>
-          <w:sz w:val="24"/>
-          <w:szCs w:val="24"/>
-        </w:rPr>
-        <w:t>rom there, the login process for the admin is the same as for the user</w:t>
+        <w:t xml:space="preserve"> and from there, the login process for the admin is the same as for the user</w:t>
       </w:r>
       <w:r>
         <w:rPr>
@@ -1915,7 +1756,7 @@
                     <pic:cNvPicPr/>
                   </pic:nvPicPr>
                   <pic:blipFill>
-                    <a:blip r:embed="rId13" cstate="print">
+                    <a:blip r:embed="rId14" cstate="print">
                       <a:extLst>
                         <a:ext uri="{28A0092B-C50C-407E-A947-70E740481C1C}">
                           <a14:useLocalDpi xmlns:a14="http://schemas.microsoft.com/office/drawing/2010/main" val="0"/>
@@ -1997,28 +1838,7 @@
           <w:szCs w:val="24"/>
         </w:rPr>
         <w:tab/>
-        <w:t xml:space="preserve">The </w:t>
-      </w:r>
-      <w:r>
-        <w:rPr>
-          <w:sz w:val="24"/>
-          <w:szCs w:val="24"/>
-        </w:rPr>
-        <w:t>third feature being presented is the logging out feature</w:t>
-      </w:r>
-      <w:r>
-        <w:rPr>
-          <w:sz w:val="24"/>
-          <w:szCs w:val="24"/>
-        </w:rPr>
-        <w:t>.</w:t>
-      </w:r>
-      <w:r>
-        <w:rPr>
-          <w:sz w:val="24"/>
-          <w:szCs w:val="24"/>
-        </w:rPr>
-        <w:t xml:space="preserve"> This is a necessary </w:t>
+        <w:t xml:space="preserve">The third feature being presented is the logging out feature. This is a necessary </w:t>
       </w:r>
       <w:r>
         <w:rPr>
@@ -2080,7 +1900,7 @@
                     <pic:cNvPicPr/>
                   </pic:nvPicPr>
                   <pic:blipFill>
-                    <a:blip r:embed="rId14" cstate="print">
+                    <a:blip r:embed="rId15" cstate="print">
                       <a:extLst>
                         <a:ext uri="{28A0092B-C50C-407E-A947-70E740481C1C}">
                           <a14:useLocalDpi xmlns:a14="http://schemas.microsoft.com/office/drawing/2010/main" val="0"/>
@@ -2124,17 +1944,7 @@
           <w:u w:val="single"/>
         </w:rPr>
         <w:lastRenderedPageBreak/>
-        <w:t>Admin</w:t>
-      </w:r>
-      <w:r>
-        <w:rPr>
-          <w:rFonts w:asciiTheme="majorHAnsi" w:hAnsiTheme="majorHAnsi" w:cstheme="majorHAnsi"/>
-          <w:color w:val="4472C4" w:themeColor="accent1"/>
-          <w:sz w:val="28"/>
-          <w:szCs w:val="28"/>
-          <w:u w:val="single"/>
-        </w:rPr>
-        <w:t xml:space="preserve"> Features</w:t>
+        <w:t>Admin Features</w:t>
       </w:r>
     </w:p>
     <w:p>
@@ -2174,39 +1984,7 @@
           <w:sz w:val="24"/>
           <w:szCs w:val="24"/>
         </w:rPr>
-        <w:t xml:space="preserve">The most important feature for the admin to have </w:t>
-      </w:r>
-      <w:proofErr w:type="gramStart"/>
-      <w:r>
-        <w:rPr>
-          <w:sz w:val="24"/>
-          <w:szCs w:val="24"/>
-        </w:rPr>
-        <w:t>is</w:t>
-      </w:r>
-      <w:proofErr w:type="gramEnd"/>
-      <w:r>
-        <w:rPr>
-          <w:sz w:val="24"/>
-          <w:szCs w:val="24"/>
-        </w:rPr>
-        <w:t xml:space="preserve"> the ability to view all products. This is an important feature </w:t>
-      </w:r>
-      <w:proofErr w:type="gramStart"/>
-      <w:r>
-        <w:rPr>
-          <w:sz w:val="24"/>
-          <w:szCs w:val="24"/>
-        </w:rPr>
-        <w:t>due to the fact that</w:t>
-      </w:r>
-      <w:proofErr w:type="gramEnd"/>
-      <w:r>
-        <w:rPr>
-          <w:sz w:val="24"/>
-          <w:szCs w:val="24"/>
-        </w:rPr>
-        <w:t xml:space="preserve"> it permits the seller to view the items they have for sale, in what quantities, at what price, etc. It is also from this page that the seller may update or delete a product. The seller can access this page after logging in, or </w:t>
+        <w:t xml:space="preserve">The most important feature for the admin to have is the ability to view all products. This is an important feature due to the fact that it permits the seller to view the items they have for sale, in what quantities, at what price, etc. It is also from this page that the seller may update or delete a product. The seller can access this page after logging in, or </w:t>
       </w:r>
       <w:r>
         <w:rPr>
@@ -2261,7 +2039,7 @@
                     <pic:cNvPicPr/>
                   </pic:nvPicPr>
                   <pic:blipFill>
-                    <a:blip r:embed="rId15" cstate="print">
+                    <a:blip r:embed="rId16" cstate="print">
                       <a:extLst>
                         <a:ext uri="{28A0092B-C50C-407E-A947-70E740481C1C}">
                           <a14:useLocalDpi xmlns:a14="http://schemas.microsoft.com/office/drawing/2010/main" val="0"/>
@@ -2321,37 +2099,7 @@
           <w:sz w:val="24"/>
           <w:szCs w:val="24"/>
         </w:rPr>
-        <w:t>Adding</w:t>
-      </w:r>
-      <w:r>
-        <w:rPr>
-          <w:b/>
-          <w:bCs/>
-          <w:color w:val="4472C4" w:themeColor="accent1"/>
-          <w:sz w:val="24"/>
-          <w:szCs w:val="24"/>
-        </w:rPr>
-        <w:t xml:space="preserve"> </w:t>
-      </w:r>
-      <w:r>
-        <w:rPr>
-          <w:b/>
-          <w:bCs/>
-          <w:color w:val="4472C4" w:themeColor="accent1"/>
-          <w:sz w:val="24"/>
-          <w:szCs w:val="24"/>
-        </w:rPr>
-        <w:t xml:space="preserve">a </w:t>
-      </w:r>
-      <w:r>
-        <w:rPr>
-          <w:b/>
-          <w:bCs/>
-          <w:color w:val="4472C4" w:themeColor="accent1"/>
-          <w:sz w:val="24"/>
-          <w:szCs w:val="24"/>
-        </w:rPr>
-        <w:t>Product</w:t>
+        <w:t>Adding a Product</w:t>
       </w:r>
     </w:p>
     <w:p>
@@ -2368,23 +2116,7 @@
           <w:sz w:val="24"/>
           <w:szCs w:val="24"/>
         </w:rPr>
-        <w:t xml:space="preserve">Another </w:t>
-      </w:r>
-      <w:proofErr w:type="gramStart"/>
-      <w:r>
-        <w:rPr>
-          <w:sz w:val="24"/>
-          <w:szCs w:val="24"/>
-        </w:rPr>
-        <w:t>feature</w:t>
-      </w:r>
-      <w:proofErr w:type="gramEnd"/>
-      <w:r>
-        <w:rPr>
-          <w:sz w:val="24"/>
-          <w:szCs w:val="24"/>
-        </w:rPr>
-        <w:t xml:space="preserve"> the seller must have is adding a product. To add a product, the seller must first navigate to the “Create a Product” page by clicking that tab in the secondary navigation bar, underlined in yellow below:</w:t>
+        <w:t>Another feature the seller must have is adding a product. To add a product, the seller must first navigate to the “Create a Product” page by clicking that tab in the secondary navigation bar, underlined in yellow below:</w:t>
       </w:r>
     </w:p>
     <w:p>
@@ -2418,7 +2150,7 @@
                     <pic:cNvPicPr/>
                   </pic:nvPicPr>
                   <pic:blipFill>
-                    <a:blip r:embed="rId16" cstate="print">
+                    <a:blip r:embed="rId17" cstate="print">
                       <a:extLst>
                         <a:ext uri="{28A0092B-C50C-407E-A947-70E740481C1C}">
                           <a14:useLocalDpi xmlns:a14="http://schemas.microsoft.com/office/drawing/2010/main" val="0"/>
@@ -2491,23 +2223,7 @@
           <w:szCs w:val="24"/>
         </w:rPr>
         <w:lastRenderedPageBreak/>
-        <w:t xml:space="preserve">Once on the page, the seller must fill out </w:t>
-      </w:r>
-      <w:proofErr w:type="gramStart"/>
-      <w:r>
-        <w:rPr>
-          <w:sz w:val="24"/>
-          <w:szCs w:val="24"/>
-        </w:rPr>
-        <w:t>all of</w:t>
-      </w:r>
-      <w:proofErr w:type="gramEnd"/>
-      <w:r>
-        <w:rPr>
-          <w:sz w:val="24"/>
-          <w:szCs w:val="24"/>
-        </w:rPr>
-        <w:t xml:space="preserve"> the fields and click on the “Register” button at the bottom of the page, highlighted in red below</w:t>
+        <w:t>Once on the page, the seller must fill out all of the fields and click on the “Register” button at the bottom of the page, highlighted in red below</w:t>
       </w:r>
       <w:r>
         <w:rPr>
@@ -2562,7 +2278,7 @@
                     <pic:cNvPicPr/>
                   </pic:nvPicPr>
                   <pic:blipFill>
-                    <a:blip r:embed="rId17" cstate="print">
+                    <a:blip r:embed="rId18" cstate="print">
                       <a:extLst>
                         <a:ext uri="{28A0092B-C50C-407E-A947-70E740481C1C}">
                           <a14:useLocalDpi xmlns:a14="http://schemas.microsoft.com/office/drawing/2010/main" val="0"/>
@@ -2617,7 +2333,7 @@
                     <pic:cNvPicPr/>
                   </pic:nvPicPr>
                   <pic:blipFill>
-                    <a:blip r:embed="rId18" cstate="print">
+                    <a:blip r:embed="rId19" cstate="print">
                       <a:extLst>
                         <a:ext uri="{28A0092B-C50C-407E-A947-70E740481C1C}">
                           <a14:useLocalDpi xmlns:a14="http://schemas.microsoft.com/office/drawing/2010/main" val="0"/>
@@ -2681,17 +2397,7 @@
           <w:sz w:val="24"/>
           <w:szCs w:val="24"/>
         </w:rPr>
-        <w:t>Editing</w:t>
-      </w:r>
-      <w:r>
-        <w:rPr>
-          <w:b/>
-          <w:bCs/>
-          <w:color w:val="4472C4" w:themeColor="accent1"/>
-          <w:sz w:val="24"/>
-          <w:szCs w:val="24"/>
-        </w:rPr>
-        <w:t xml:space="preserve"> a Product</w:t>
+        <w:t>Editing a Product</w:t>
       </w:r>
     </w:p>
     <w:p>
@@ -2743,7 +2449,7 @@
                     <pic:cNvPicPr/>
                   </pic:nvPicPr>
                   <pic:blipFill>
-                    <a:blip r:embed="rId19" cstate="print">
+                    <a:blip r:embed="rId20" cstate="print">
                       <a:extLst>
                         <a:ext uri="{28A0092B-C50C-407E-A947-70E740481C1C}">
                           <a14:useLocalDpi xmlns:a14="http://schemas.microsoft.com/office/drawing/2010/main" val="0"/>
@@ -2850,7 +2556,7 @@
                     <pic:cNvPicPr/>
                   </pic:nvPicPr>
                   <pic:blipFill>
-                    <a:blip r:embed="rId20" cstate="print">
+                    <a:blip r:embed="rId21" cstate="print">
                       <a:extLst>
                         <a:ext uri="{28A0092B-C50C-407E-A947-70E740481C1C}">
                           <a14:useLocalDpi xmlns:a14="http://schemas.microsoft.com/office/drawing/2010/main" val="0"/>
@@ -2898,7 +2604,7 @@
                     <pic:cNvPicPr/>
                   </pic:nvPicPr>
                   <pic:blipFill>
-                    <a:blip r:embed="rId21">
+                    <a:blip r:embed="rId22">
                       <a:extLst>
                         <a:ext uri="{28A0092B-C50C-407E-A947-70E740481C1C}">
                           <a14:useLocalDpi xmlns:a14="http://schemas.microsoft.com/office/drawing/2010/main" val="0"/>
@@ -2945,37 +2651,7 @@
           <w:szCs w:val="24"/>
         </w:rPr>
         <w:lastRenderedPageBreak/>
-        <w:t>Deleting</w:t>
-      </w:r>
-      <w:r>
-        <w:rPr>
-          <w:b/>
-          <w:bCs/>
-          <w:color w:val="4472C4" w:themeColor="accent1"/>
-          <w:sz w:val="24"/>
-          <w:szCs w:val="24"/>
-        </w:rPr>
-        <w:t xml:space="preserve"> </w:t>
-      </w:r>
-      <w:r>
-        <w:rPr>
-          <w:b/>
-          <w:bCs/>
-          <w:color w:val="4472C4" w:themeColor="accent1"/>
-          <w:sz w:val="24"/>
-          <w:szCs w:val="24"/>
-        </w:rPr>
-        <w:t>a</w:t>
-      </w:r>
-      <w:r>
-        <w:rPr>
-          <w:b/>
-          <w:bCs/>
-          <w:color w:val="4472C4" w:themeColor="accent1"/>
-          <w:sz w:val="24"/>
-          <w:szCs w:val="24"/>
-        </w:rPr>
-        <w:t xml:space="preserve"> Product</w:t>
+        <w:t>Deleting a Product</w:t>
       </w:r>
     </w:p>
     <w:p>
@@ -2993,23 +2669,7 @@
           <w:szCs w:val="24"/>
         </w:rPr>
         <w:tab/>
-        <w:t xml:space="preserve">Once a product is added, the seller must have the ability to delete it in case they no longer wish to sell this product. This process is </w:t>
-      </w:r>
-      <w:proofErr w:type="gramStart"/>
-      <w:r>
-        <w:rPr>
-          <w:sz w:val="24"/>
-          <w:szCs w:val="24"/>
-        </w:rPr>
-        <w:t>similar to</w:t>
-      </w:r>
-      <w:proofErr w:type="gramEnd"/>
-      <w:r>
-        <w:rPr>
-          <w:sz w:val="24"/>
-          <w:szCs w:val="24"/>
-        </w:rPr>
-        <w:t xml:space="preserve"> updating a product in the sense that the link</w:t>
+        <w:t>Once a product is added, the seller must have the ability to delete it in case they no longer wish to sell this product. This process is similar to updating a product in the sense that the link</w:t>
       </w:r>
       <w:r>
         <w:rPr>
@@ -3070,7 +2730,7 @@
                     <pic:cNvPicPr/>
                   </pic:nvPicPr>
                   <pic:blipFill>
-                    <a:blip r:embed="rId21">
+                    <a:blip r:embed="rId22">
                       <a:extLst>
                         <a:ext uri="{28A0092B-C50C-407E-A947-70E740481C1C}">
                           <a14:useLocalDpi xmlns:a14="http://schemas.microsoft.com/office/drawing/2010/main" val="0"/>
@@ -3128,47 +2788,7 @@
           <w:sz w:val="24"/>
           <w:szCs w:val="24"/>
         </w:rPr>
-        <w:t>Viewing</w:t>
-      </w:r>
-      <w:r>
-        <w:rPr>
-          <w:b/>
-          <w:bCs/>
-          <w:color w:val="4472C4" w:themeColor="accent1"/>
-          <w:sz w:val="24"/>
-          <w:szCs w:val="24"/>
-        </w:rPr>
-        <w:t xml:space="preserve"> a</w:t>
-      </w:r>
-      <w:r>
-        <w:rPr>
-          <w:b/>
-          <w:bCs/>
-          <w:color w:val="4472C4" w:themeColor="accent1"/>
-          <w:sz w:val="24"/>
-          <w:szCs w:val="24"/>
-        </w:rPr>
-        <w:t>ll</w:t>
-      </w:r>
-      <w:r>
-        <w:rPr>
-          <w:b/>
-          <w:bCs/>
-          <w:color w:val="4472C4" w:themeColor="accent1"/>
-          <w:sz w:val="24"/>
-          <w:szCs w:val="24"/>
-        </w:rPr>
-        <w:t xml:space="preserve"> </w:t>
-      </w:r>
-      <w:r>
-        <w:rPr>
-          <w:b/>
-          <w:bCs/>
-          <w:color w:val="4472C4" w:themeColor="accent1"/>
-          <w:sz w:val="24"/>
-          <w:szCs w:val="24"/>
-        </w:rPr>
-        <w:t>Users</w:t>
+        <w:t>Viewing all Users</w:t>
       </w:r>
     </w:p>
     <w:p>
@@ -3185,20 +2805,7 @@
           <w:szCs w:val="24"/>
         </w:rPr>
         <w:tab/>
-      </w:r>
-      <w:r>
-        <w:rPr>
-          <w:sz w:val="24"/>
-          <w:szCs w:val="24"/>
-        </w:rPr>
-        <w:t>text</w:t>
-      </w:r>
-      <w:r>
-        <w:rPr>
-          <w:sz w:val="24"/>
-          <w:szCs w:val="24"/>
-        </w:rPr>
-        <w:t xml:space="preserve"> </w:t>
+        <w:t xml:space="preserve">text </w:t>
       </w:r>
       <w:r>
         <w:rPr>
@@ -3236,27 +2843,7 @@
           <w:sz w:val="24"/>
           <w:szCs w:val="24"/>
         </w:rPr>
-        <w:t>Banning</w:t>
-      </w:r>
-      <w:r>
-        <w:rPr>
-          <w:b/>
-          <w:bCs/>
-          <w:color w:val="4472C4" w:themeColor="accent1"/>
-          <w:sz w:val="24"/>
-          <w:szCs w:val="24"/>
-        </w:rPr>
-        <w:t xml:space="preserve"> a </w:t>
-      </w:r>
-      <w:r>
-        <w:rPr>
-          <w:b/>
-          <w:bCs/>
-          <w:color w:val="4472C4" w:themeColor="accent1"/>
-          <w:sz w:val="24"/>
-          <w:szCs w:val="24"/>
-        </w:rPr>
-        <w:t>User</w:t>
+        <w:t>Banning a User</w:t>
       </w:r>
     </w:p>
     <w:p>
@@ -3310,47 +2897,7 @@
           <w:sz w:val="24"/>
           <w:szCs w:val="24"/>
         </w:rPr>
-        <w:t>Viewing</w:t>
-      </w:r>
-      <w:r>
-        <w:rPr>
-          <w:b/>
-          <w:bCs/>
-          <w:color w:val="4472C4" w:themeColor="accent1"/>
-          <w:sz w:val="24"/>
-          <w:szCs w:val="24"/>
-        </w:rPr>
-        <w:t xml:space="preserve"> a</w:t>
-      </w:r>
-      <w:r>
-        <w:rPr>
-          <w:b/>
-          <w:bCs/>
-          <w:color w:val="4472C4" w:themeColor="accent1"/>
-          <w:sz w:val="24"/>
-          <w:szCs w:val="24"/>
-        </w:rPr>
-        <w:t>ll</w:t>
-      </w:r>
-      <w:r>
-        <w:rPr>
-          <w:b/>
-          <w:bCs/>
-          <w:color w:val="4472C4" w:themeColor="accent1"/>
-          <w:sz w:val="24"/>
-          <w:szCs w:val="24"/>
-        </w:rPr>
-        <w:t xml:space="preserve"> </w:t>
-      </w:r>
-      <w:r>
-        <w:rPr>
-          <w:b/>
-          <w:bCs/>
-          <w:color w:val="4472C4" w:themeColor="accent1"/>
-          <w:sz w:val="24"/>
-          <w:szCs w:val="24"/>
-        </w:rPr>
-        <w:t>Orders</w:t>
+        <w:t>Viewing all Orders</w:t>
       </w:r>
     </w:p>
     <w:p>
@@ -3404,17 +2951,7 @@
           <w:sz w:val="24"/>
           <w:szCs w:val="24"/>
         </w:rPr>
-        <w:t>Viewing Order</w:t>
-      </w:r>
-      <w:r>
-        <w:rPr>
-          <w:b/>
-          <w:bCs/>
-          <w:color w:val="4472C4" w:themeColor="accent1"/>
-          <w:sz w:val="24"/>
-          <w:szCs w:val="24"/>
-        </w:rPr>
-        <w:t xml:space="preserve"> Details</w:t>
+        <w:t>Viewing Order Details</w:t>
       </w:r>
     </w:p>
     <w:p>
@@ -3462,27 +2999,141 @@
           <w:sz w:val="24"/>
           <w:szCs w:val="24"/>
         </w:rPr>
-        <w:t>Marking</w:t>
-      </w:r>
-      <w:r>
-        <w:rPr>
-          <w:b/>
-          <w:bCs/>
-          <w:color w:val="4472C4" w:themeColor="accent1"/>
-          <w:sz w:val="24"/>
-          <w:szCs w:val="24"/>
-        </w:rPr>
-        <w:t xml:space="preserve"> a</w:t>
-      </w:r>
-      <w:r>
-        <w:rPr>
-          <w:b/>
-          <w:bCs/>
-          <w:color w:val="4472C4" w:themeColor="accent1"/>
-          <w:sz w:val="24"/>
-          <w:szCs w:val="24"/>
-        </w:rPr>
-        <w:t>n</w:t>
+        <w:t>Marking an Order as Shipped</w:t>
+      </w:r>
+    </w:p>
+    <w:p>
+      <w:pPr>
+        <w:spacing w:after="0" w:line="240" w:lineRule="auto"/>
+        <w:rPr>
+          <w:sz w:val="24"/>
+          <w:szCs w:val="24"/>
+        </w:rPr>
+      </w:pPr>
+      <w:r>
+        <w:rPr>
+          <w:sz w:val="24"/>
+          <w:szCs w:val="24"/>
+        </w:rPr>
+        <w:tab/>
+      </w:r>
+      <w:r>
+        <w:rPr>
+          <w:sz w:val="24"/>
+          <w:szCs w:val="24"/>
+        </w:rPr>
+        <w:t>text - Chris</w:t>
+      </w:r>
+    </w:p>
+    <w:p>
+      <w:pPr>
+        <w:spacing w:after="0" w:line="240" w:lineRule="auto"/>
+        <w:rPr>
+          <w:sz w:val="24"/>
+          <w:szCs w:val="24"/>
+        </w:rPr>
+      </w:pPr>
+    </w:p>
+    <w:p>
+      <w:pPr>
+        <w:spacing w:after="0" w:line="240" w:lineRule="auto"/>
+        <w:rPr>
+          <w:b/>
+          <w:bCs/>
+          <w:color w:val="4472C4" w:themeColor="accent1"/>
+          <w:sz w:val="24"/>
+          <w:szCs w:val="24"/>
+        </w:rPr>
+      </w:pPr>
+      <w:r>
+        <w:rPr>
+          <w:b/>
+          <w:bCs/>
+          <w:color w:val="4472C4" w:themeColor="accent1"/>
+          <w:sz w:val="24"/>
+          <w:szCs w:val="24"/>
+        </w:rPr>
+        <w:t>Editing “About Us” Page</w:t>
+      </w:r>
+    </w:p>
+    <w:p>
+      <w:pPr>
+        <w:spacing w:after="0" w:line="240" w:lineRule="auto"/>
+        <w:rPr>
+          <w:sz w:val="24"/>
+          <w:szCs w:val="24"/>
+        </w:rPr>
+      </w:pPr>
+      <w:r>
+        <w:rPr>
+          <w:sz w:val="24"/>
+          <w:szCs w:val="24"/>
+        </w:rPr>
+        <w:tab/>
+      </w:r>
+      <w:r>
+        <w:rPr>
+          <w:sz w:val="24"/>
+          <w:szCs w:val="24"/>
+        </w:rPr>
+        <w:t>text - Chris</w:t>
+      </w:r>
+    </w:p>
+    <w:p>
+      <w:pPr>
+        <w:spacing w:after="0" w:line="240" w:lineRule="auto"/>
+        <w:rPr>
+          <w:sz w:val="24"/>
+          <w:szCs w:val="24"/>
+        </w:rPr>
+      </w:pPr>
+    </w:p>
+    <w:p>
+      <w:pPr>
+        <w:spacing w:after="0" w:line="240" w:lineRule="auto"/>
+        <w:rPr>
+          <w:b/>
+          <w:bCs/>
+          <w:color w:val="4472C4" w:themeColor="accent1"/>
+          <w:sz w:val="24"/>
+          <w:szCs w:val="24"/>
+        </w:rPr>
+      </w:pPr>
+      <w:r>
+        <w:rPr>
+          <w:b/>
+          <w:bCs/>
+          <w:color w:val="4472C4" w:themeColor="accent1"/>
+          <w:sz w:val="24"/>
+          <w:szCs w:val="24"/>
+        </w:rPr>
+        <w:t>Editing “Contact Us” Page</w:t>
+      </w:r>
+    </w:p>
+    <w:p>
+      <w:pPr>
+        <w:spacing w:after="0" w:line="240" w:lineRule="auto"/>
+        <w:rPr>
+          <w:b/>
+          <w:bCs/>
+          <w:color w:val="4472C4" w:themeColor="accent1"/>
+          <w:sz w:val="24"/>
+          <w:szCs w:val="24"/>
+        </w:rPr>
+      </w:pPr>
+      <w:r>
+        <w:rPr>
+          <w:sz w:val="24"/>
+          <w:szCs w:val="24"/>
+        </w:rPr>
+        <w:tab/>
+      </w:r>
+      <w:r>
+        <w:rPr>
+          <w:sz w:val="24"/>
+          <w:szCs w:val="24"/>
+        </w:rPr>
+        <w:t>text - Chris</w:t>
       </w:r>
       <w:r>
         <w:rPr>
@@ -3494,160 +3145,3298 @@
         </w:rPr>
         <w:t xml:space="preserve"> </w:t>
       </w:r>
-      <w:r>
-        <w:rPr>
-          <w:b/>
-          <w:bCs/>
-          <w:color w:val="4472C4" w:themeColor="accent1"/>
-          <w:sz w:val="24"/>
-          <w:szCs w:val="24"/>
-        </w:rPr>
-        <w:t>Order as Shipped</w:t>
-      </w:r>
-    </w:p>
-    <w:p>
-      <w:pPr>
-        <w:spacing w:after="0" w:line="240" w:lineRule="auto"/>
-        <w:rPr>
-          <w:sz w:val="24"/>
-          <w:szCs w:val="24"/>
-        </w:rPr>
-      </w:pPr>
-      <w:r>
-        <w:rPr>
-          <w:sz w:val="24"/>
-          <w:szCs w:val="24"/>
-        </w:rPr>
-        <w:tab/>
-      </w:r>
-      <w:r>
-        <w:rPr>
-          <w:sz w:val="24"/>
-          <w:szCs w:val="24"/>
-        </w:rPr>
-        <w:t>text - Chris</w:t>
-      </w:r>
-    </w:p>
-    <w:p>
-      <w:pPr>
-        <w:spacing w:after="0" w:line="240" w:lineRule="auto"/>
-        <w:rPr>
-          <w:sz w:val="24"/>
-          <w:szCs w:val="24"/>
-        </w:rPr>
-      </w:pPr>
-    </w:p>
-    <w:p>
-      <w:pPr>
-        <w:spacing w:after="0" w:line="240" w:lineRule="auto"/>
-        <w:rPr>
-          <w:b/>
-          <w:bCs/>
-          <w:color w:val="4472C4" w:themeColor="accent1"/>
-          <w:sz w:val="24"/>
-          <w:szCs w:val="24"/>
-        </w:rPr>
-      </w:pPr>
-      <w:r>
-        <w:rPr>
-          <w:b/>
-          <w:bCs/>
-          <w:color w:val="4472C4" w:themeColor="accent1"/>
-          <w:sz w:val="24"/>
-          <w:szCs w:val="24"/>
-        </w:rPr>
-        <w:t>Editing “About Us” Page</w:t>
-      </w:r>
-    </w:p>
-    <w:p>
-      <w:pPr>
-        <w:spacing w:after="0" w:line="240" w:lineRule="auto"/>
-        <w:rPr>
-          <w:sz w:val="24"/>
-          <w:szCs w:val="24"/>
-        </w:rPr>
-      </w:pPr>
-      <w:r>
-        <w:rPr>
-          <w:sz w:val="24"/>
-          <w:szCs w:val="24"/>
-        </w:rPr>
-        <w:tab/>
-      </w:r>
-      <w:r>
-        <w:rPr>
-          <w:sz w:val="24"/>
-          <w:szCs w:val="24"/>
-        </w:rPr>
-        <w:t>text - Chris</w:t>
-      </w:r>
-    </w:p>
-    <w:p>
-      <w:pPr>
-        <w:spacing w:after="0" w:line="240" w:lineRule="auto"/>
-        <w:rPr>
-          <w:sz w:val="24"/>
-          <w:szCs w:val="24"/>
-        </w:rPr>
-      </w:pPr>
-    </w:p>
-    <w:p>
-      <w:pPr>
-        <w:spacing w:after="0" w:line="240" w:lineRule="auto"/>
-        <w:rPr>
-          <w:b/>
-          <w:bCs/>
-          <w:color w:val="4472C4" w:themeColor="accent1"/>
-          <w:sz w:val="24"/>
-          <w:szCs w:val="24"/>
-        </w:rPr>
-      </w:pPr>
-      <w:r>
-        <w:rPr>
-          <w:b/>
-          <w:bCs/>
-          <w:color w:val="4472C4" w:themeColor="accent1"/>
-          <w:sz w:val="24"/>
-          <w:szCs w:val="24"/>
-        </w:rPr>
-        <w:t>Editing “Contact Us” Page</w:t>
-      </w:r>
-    </w:p>
-    <w:p>
-      <w:pPr>
-        <w:spacing w:after="0" w:line="240" w:lineRule="auto"/>
-        <w:rPr>
-          <w:b/>
-          <w:bCs/>
-          <w:color w:val="4472C4" w:themeColor="accent1"/>
-          <w:sz w:val="24"/>
-          <w:szCs w:val="24"/>
-        </w:rPr>
-      </w:pPr>
-      <w:r>
-        <w:rPr>
-          <w:sz w:val="24"/>
-          <w:szCs w:val="24"/>
-        </w:rPr>
-        <w:tab/>
-      </w:r>
-      <w:r>
-        <w:rPr>
-          <w:sz w:val="24"/>
-          <w:szCs w:val="24"/>
-        </w:rPr>
-        <w:t>text - Chris</w:t>
-      </w:r>
-      <w:r>
-        <w:rPr>
-          <w:b/>
-          <w:bCs/>
-          <w:color w:val="4472C4" w:themeColor="accent1"/>
-          <w:sz w:val="24"/>
-          <w:szCs w:val="24"/>
-        </w:rPr>
-        <w:t xml:space="preserve"> </w:t>
-      </w:r>
+    </w:p>
+    <w:p>
+      <w:pPr>
+        <w:spacing w:after="0" w:line="240" w:lineRule="auto"/>
+        <w:rPr>
+          <w:b/>
+          <w:bCs/>
+          <w:color w:val="4472C4" w:themeColor="accent1"/>
+          <w:sz w:val="24"/>
+          <w:szCs w:val="24"/>
+        </w:rPr>
+      </w:pPr>
+    </w:p>
+    <w:p>
+      <w:pPr>
+        <w:spacing w:after="0" w:line="240" w:lineRule="auto"/>
+        <w:rPr>
+          <w:b/>
+          <w:bCs/>
+          <w:color w:val="4472C4" w:themeColor="accent1"/>
+          <w:sz w:val="24"/>
+          <w:szCs w:val="24"/>
+        </w:rPr>
+      </w:pPr>
+    </w:p>
+    <w:p>
+      <w:pPr>
+        <w:spacing w:after="0" w:line="240" w:lineRule="auto"/>
+        <w:rPr>
+          <w:b/>
+          <w:bCs/>
+          <w:color w:val="4472C4" w:themeColor="accent1"/>
+          <w:sz w:val="24"/>
+          <w:szCs w:val="24"/>
+        </w:rPr>
+      </w:pPr>
+    </w:p>
+    <w:p>
+      <w:pPr>
+        <w:spacing w:after="0" w:line="240" w:lineRule="auto"/>
+        <w:rPr>
+          <w:b/>
+          <w:bCs/>
+          <w:color w:val="4472C4" w:themeColor="accent1"/>
+          <w:sz w:val="24"/>
+          <w:szCs w:val="24"/>
+        </w:rPr>
+      </w:pPr>
+    </w:p>
+    <w:p>
+      <w:pPr>
+        <w:spacing w:after="0" w:line="240" w:lineRule="auto"/>
+        <w:rPr>
+          <w:rFonts w:asciiTheme="majorHAnsi" w:hAnsiTheme="majorHAnsi" w:cstheme="majorHAnsi"/>
+          <w:color w:val="4472C4" w:themeColor="accent1"/>
+          <w:sz w:val="28"/>
+          <w:szCs w:val="28"/>
+          <w:u w:val="single"/>
+        </w:rPr>
+      </w:pPr>
+    </w:p>
+    <w:p>
+      <w:pPr>
+        <w:spacing w:after="0" w:line="240" w:lineRule="auto"/>
+        <w:rPr>
+          <w:rFonts w:asciiTheme="majorHAnsi" w:hAnsiTheme="majorHAnsi" w:cstheme="majorHAnsi"/>
+          <w:color w:val="4472C4" w:themeColor="accent1"/>
+          <w:sz w:val="28"/>
+          <w:szCs w:val="28"/>
+          <w:u w:val="single"/>
+        </w:rPr>
+      </w:pPr>
+    </w:p>
+    <w:p>
+      <w:pPr>
+        <w:spacing w:after="0" w:line="240" w:lineRule="auto"/>
+        <w:rPr>
+          <w:rFonts w:asciiTheme="majorHAnsi" w:hAnsiTheme="majorHAnsi" w:cstheme="majorHAnsi"/>
+          <w:color w:val="4472C4" w:themeColor="accent1"/>
+          <w:sz w:val="28"/>
+          <w:szCs w:val="28"/>
+          <w:u w:val="single"/>
+        </w:rPr>
+      </w:pPr>
+    </w:p>
+    <w:p>
+      <w:pPr>
+        <w:spacing w:after="0" w:line="240" w:lineRule="auto"/>
+        <w:rPr>
+          <w:rFonts w:asciiTheme="majorHAnsi" w:hAnsiTheme="majorHAnsi" w:cstheme="majorHAnsi"/>
+          <w:color w:val="4472C4" w:themeColor="accent1"/>
+          <w:sz w:val="28"/>
+          <w:szCs w:val="28"/>
+          <w:u w:val="single"/>
+        </w:rPr>
+      </w:pPr>
+    </w:p>
+    <w:p>
+      <w:pPr>
+        <w:spacing w:after="0" w:line="240" w:lineRule="auto"/>
+        <w:rPr>
+          <w:rFonts w:asciiTheme="majorHAnsi" w:hAnsiTheme="majorHAnsi" w:cstheme="majorHAnsi"/>
+          <w:color w:val="4472C4" w:themeColor="accent1"/>
+          <w:sz w:val="28"/>
+          <w:szCs w:val="28"/>
+          <w:u w:val="single"/>
+        </w:rPr>
+      </w:pPr>
+    </w:p>
+    <w:p>
+      <w:pPr>
+        <w:spacing w:after="0" w:line="240" w:lineRule="auto"/>
+        <w:rPr>
+          <w:rFonts w:asciiTheme="majorHAnsi" w:hAnsiTheme="majorHAnsi" w:cstheme="majorHAnsi"/>
+          <w:color w:val="4472C4" w:themeColor="accent1"/>
+          <w:sz w:val="28"/>
+          <w:szCs w:val="28"/>
+          <w:u w:val="single"/>
+        </w:rPr>
+      </w:pPr>
+    </w:p>
+    <w:p>
+      <w:pPr>
+        <w:spacing w:after="0" w:line="240" w:lineRule="auto"/>
+        <w:rPr>
+          <w:rFonts w:asciiTheme="majorHAnsi" w:hAnsiTheme="majorHAnsi" w:cstheme="majorHAnsi"/>
+          <w:color w:val="4472C4" w:themeColor="accent1"/>
+          <w:sz w:val="28"/>
+          <w:szCs w:val="28"/>
+          <w:u w:val="single"/>
+        </w:rPr>
+      </w:pPr>
+    </w:p>
+    <w:p>
+      <w:pPr>
+        <w:spacing w:after="0" w:line="240" w:lineRule="auto"/>
+        <w:rPr>
+          <w:rFonts w:asciiTheme="majorHAnsi" w:hAnsiTheme="majorHAnsi" w:cstheme="majorHAnsi"/>
+          <w:color w:val="4472C4" w:themeColor="accent1"/>
+          <w:sz w:val="28"/>
+          <w:szCs w:val="28"/>
+          <w:u w:val="single"/>
+        </w:rPr>
+      </w:pPr>
+    </w:p>
+    <w:p>
+      <w:pPr>
+        <w:spacing w:after="0" w:line="240" w:lineRule="auto"/>
+        <w:rPr>
+          <w:rFonts w:asciiTheme="majorHAnsi" w:hAnsiTheme="majorHAnsi" w:cstheme="majorHAnsi"/>
+          <w:color w:val="4472C4" w:themeColor="accent1"/>
+          <w:sz w:val="28"/>
+          <w:szCs w:val="28"/>
+          <w:u w:val="single"/>
+        </w:rPr>
+      </w:pPr>
+    </w:p>
+    <w:p>
+      <w:pPr>
+        <w:spacing w:after="0" w:line="240" w:lineRule="auto"/>
+        <w:rPr>
+          <w:rFonts w:asciiTheme="majorHAnsi" w:hAnsiTheme="majorHAnsi" w:cstheme="majorHAnsi"/>
+          <w:color w:val="4472C4" w:themeColor="accent1"/>
+          <w:sz w:val="28"/>
+          <w:szCs w:val="28"/>
+          <w:u w:val="single"/>
+        </w:rPr>
+      </w:pPr>
+      <w:r>
+        <w:rPr>
+          <w:rFonts w:asciiTheme="majorHAnsi" w:hAnsiTheme="majorHAnsi" w:cstheme="majorHAnsi"/>
+          <w:color w:val="4472C4" w:themeColor="accent1"/>
+          <w:sz w:val="28"/>
+          <w:szCs w:val="28"/>
+          <w:u w:val="single"/>
+        </w:rPr>
+        <w:lastRenderedPageBreak/>
+        <w:t>C</w:t>
+      </w:r>
+      <w:r>
+        <w:rPr>
+          <w:rFonts w:asciiTheme="majorHAnsi" w:hAnsiTheme="majorHAnsi" w:cstheme="majorHAnsi"/>
+          <w:color w:val="4472C4" w:themeColor="accent1"/>
+          <w:sz w:val="28"/>
+          <w:szCs w:val="28"/>
+          <w:u w:val="single"/>
+        </w:rPr>
+        <w:t xml:space="preserve">art </w:t>
+      </w:r>
+      <w:r>
+        <w:rPr>
+          <w:rFonts w:asciiTheme="majorHAnsi" w:hAnsiTheme="majorHAnsi" w:cstheme="majorHAnsi"/>
+          <w:color w:val="4472C4" w:themeColor="accent1"/>
+          <w:sz w:val="28"/>
+          <w:szCs w:val="28"/>
+          <w:u w:val="single"/>
+        </w:rPr>
+        <w:t>F</w:t>
+      </w:r>
+      <w:r>
+        <w:rPr>
+          <w:rFonts w:asciiTheme="majorHAnsi" w:hAnsiTheme="majorHAnsi" w:cstheme="majorHAnsi"/>
+          <w:color w:val="4472C4" w:themeColor="accent1"/>
+          <w:sz w:val="28"/>
+          <w:szCs w:val="28"/>
+          <w:u w:val="single"/>
+        </w:rPr>
+        <w:t>eatures:</w:t>
+      </w:r>
+    </w:p>
+    <w:p>
+      <w:pPr>
+        <w:spacing w:after="0" w:line="240" w:lineRule="auto"/>
+        <w:rPr>
+          <w:rFonts w:asciiTheme="majorHAnsi" w:hAnsiTheme="majorHAnsi" w:cstheme="majorHAnsi"/>
+          <w:color w:val="4472C4" w:themeColor="accent1"/>
+          <w:sz w:val="28"/>
+          <w:szCs w:val="28"/>
+          <w:u w:val="single"/>
+        </w:rPr>
+      </w:pPr>
+    </w:p>
+    <w:p>
+      <w:pPr>
+        <w:spacing w:after="0" w:line="240" w:lineRule="auto"/>
+        <w:rPr>
+          <w:b/>
+          <w:bCs/>
+          <w:color w:val="4472C4" w:themeColor="accent1"/>
+          <w:sz w:val="26"/>
+          <w:szCs w:val="26"/>
+          <w:u w:val="single"/>
+        </w:rPr>
+      </w:pPr>
+      <w:r>
+        <w:rPr>
+          <w:b/>
+          <w:bCs/>
+          <w:color w:val="4472C4" w:themeColor="accent1"/>
+          <w:sz w:val="26"/>
+          <w:szCs w:val="26"/>
+          <w:u w:val="single"/>
+        </w:rPr>
+        <w:t>Before adding to cart:</w:t>
+      </w:r>
+    </w:p>
+    <w:p>
+      <w:pPr>
+        <w:spacing w:after="0" w:line="240" w:lineRule="auto"/>
+        <w:rPr>
+          <w:b/>
+          <w:bCs/>
+          <w:color w:val="4472C4" w:themeColor="accent1"/>
+          <w:sz w:val="26"/>
+          <w:szCs w:val="26"/>
+          <w:u w:val="single"/>
+        </w:rPr>
+      </w:pPr>
+    </w:p>
+    <w:p>
+      <w:pPr>
+        <w:spacing w:after="0" w:line="240" w:lineRule="auto"/>
+        <w:rPr>
+          <w:b/>
+          <w:bCs/>
+          <w:color w:val="4472C4" w:themeColor="accent1"/>
+          <w:sz w:val="24"/>
+          <w:szCs w:val="24"/>
+        </w:rPr>
+      </w:pPr>
+      <w:r>
+        <w:rPr>
+          <w:b/>
+          <w:bCs/>
+          <w:color w:val="4472C4" w:themeColor="accent1"/>
+          <w:sz w:val="24"/>
+          <w:szCs w:val="24"/>
+        </w:rPr>
+        <w:t>Viewing a product:</w:t>
+      </w:r>
+    </w:p>
+    <w:p>
+      <w:pPr>
+        <w:spacing w:after="0" w:line="240" w:lineRule="auto"/>
+        <w:rPr>
+          <w:b/>
+          <w:bCs/>
+          <w:color w:val="4472C4" w:themeColor="accent1"/>
+          <w:sz w:val="24"/>
+          <w:szCs w:val="24"/>
+        </w:rPr>
+      </w:pPr>
+    </w:p>
+    <w:p>
+      <w:pPr>
+        <w:spacing w:after="0" w:line="240" w:lineRule="auto"/>
+        <w:rPr>
+          <w:color w:val="000000" w:themeColor="text1"/>
+          <w:sz w:val="24"/>
+          <w:szCs w:val="24"/>
+        </w:rPr>
+      </w:pPr>
+      <w:r>
+        <w:rPr>
+          <w:color w:val="000000" w:themeColor="text1"/>
+          <w:sz w:val="24"/>
+          <w:szCs w:val="24"/>
+        </w:rPr>
+        <w:t>The main page you see displays all of the products</w:t>
+      </w:r>
+      <w:r>
+        <w:rPr>
+          <w:color w:val="000000" w:themeColor="text1"/>
+          <w:sz w:val="24"/>
+          <w:szCs w:val="24"/>
+        </w:rPr>
+        <w:t>, but you may not see all of the details of that product.</w:t>
+      </w:r>
+    </w:p>
+    <w:p>
+      <w:pPr>
+        <w:spacing w:after="0" w:line="240" w:lineRule="auto"/>
+        <w:rPr>
+          <w:color w:val="000000" w:themeColor="text1"/>
+          <w:sz w:val="24"/>
+          <w:szCs w:val="24"/>
+        </w:rPr>
+      </w:pPr>
+    </w:p>
+    <w:p>
+      <w:pPr>
+        <w:spacing w:after="0" w:line="240" w:lineRule="auto"/>
+        <w:rPr>
+          <w:color w:val="000000" w:themeColor="text1"/>
+          <w:sz w:val="24"/>
+          <w:szCs w:val="24"/>
+        </w:rPr>
+      </w:pPr>
+      <w:r>
+        <w:rPr>
+          <w:color w:val="000000" w:themeColor="text1"/>
+          <w:sz w:val="24"/>
+          <w:szCs w:val="24"/>
+        </w:rPr>
+        <w:drawing>
+          <wp:inline distT="0" distB="0" distL="0" distR="0" wp14:anchorId="28AFF51B" wp14:editId="763B9BF4">
+            <wp:extent cx="5943600" cy="4179570"/>
+            <wp:effectExtent l="0" t="0" r="0" b="0"/>
+            <wp:docPr id="9" name="Picture 9" descr="Graphical user interface&#10;&#10;Description automatically generated"/>
+            <wp:cNvGraphicFramePr>
+              <a:graphicFrameLocks xmlns:a="http://schemas.openxmlformats.org/drawingml/2006/main" noChangeAspect="1"/>
+            </wp:cNvGraphicFramePr>
+            <a:graphic xmlns:a="http://schemas.openxmlformats.org/drawingml/2006/main">
+              <a:graphicData uri="http://schemas.openxmlformats.org/drawingml/2006/picture">
+                <pic:pic xmlns:pic="http://schemas.openxmlformats.org/drawingml/2006/picture">
+                  <pic:nvPicPr>
+                    <pic:cNvPr id="9" name="Picture 9" descr="Graphical user interface&#10;&#10;Description automatically generated"/>
+                    <pic:cNvPicPr/>
+                  </pic:nvPicPr>
+                  <pic:blipFill>
+                    <a:blip r:embed="rId23"/>
+                    <a:stretch>
+                      <a:fillRect/>
+                    </a:stretch>
+                  </pic:blipFill>
+                  <pic:spPr>
+                    <a:xfrm>
+                      <a:off x="0" y="0"/>
+                      <a:ext cx="5943600" cy="4179570"/>
+                    </a:xfrm>
+                    <a:prstGeom prst="rect">
+                      <a:avLst/>
+                    </a:prstGeom>
+                  </pic:spPr>
+                </pic:pic>
+              </a:graphicData>
+            </a:graphic>
+          </wp:inline>
+        </w:drawing>
+      </w:r>
+    </w:p>
+    <w:p>
+      <w:pPr>
+        <w:spacing w:after="0" w:line="240" w:lineRule="auto"/>
+        <w:rPr>
+          <w:color w:val="000000" w:themeColor="text1"/>
+          <w:sz w:val="24"/>
+          <w:szCs w:val="24"/>
+        </w:rPr>
+      </w:pPr>
+    </w:p>
+    <w:p>
+      <w:pPr>
+        <w:spacing w:after="0" w:line="240" w:lineRule="auto"/>
+        <w:rPr>
+          <w:color w:val="000000" w:themeColor="text1"/>
+          <w:sz w:val="24"/>
+          <w:szCs w:val="24"/>
+        </w:rPr>
+      </w:pPr>
+    </w:p>
+    <w:p>
+      <w:pPr>
+        <w:spacing w:after="0" w:line="240" w:lineRule="auto"/>
+        <w:rPr>
+          <w:color w:val="000000" w:themeColor="text1"/>
+          <w:sz w:val="24"/>
+          <w:szCs w:val="24"/>
+        </w:rPr>
+      </w:pPr>
+    </w:p>
+    <w:p>
+      <w:pPr>
+        <w:spacing w:after="0" w:line="240" w:lineRule="auto"/>
+        <w:rPr>
+          <w:color w:val="000000" w:themeColor="text1"/>
+          <w:sz w:val="24"/>
+          <w:szCs w:val="24"/>
+        </w:rPr>
+      </w:pPr>
+    </w:p>
+    <w:p>
+      <w:pPr>
+        <w:spacing w:after="0" w:line="240" w:lineRule="auto"/>
+        <w:rPr>
+          <w:color w:val="000000" w:themeColor="text1"/>
+          <w:sz w:val="24"/>
+          <w:szCs w:val="24"/>
+        </w:rPr>
+      </w:pPr>
+    </w:p>
+    <w:p>
+      <w:pPr>
+        <w:spacing w:after="0" w:line="240" w:lineRule="auto"/>
+        <w:rPr>
+          <w:color w:val="000000" w:themeColor="text1"/>
+          <w:sz w:val="24"/>
+          <w:szCs w:val="24"/>
+        </w:rPr>
+      </w:pPr>
+    </w:p>
+    <w:p>
+      <w:pPr>
+        <w:spacing w:after="0" w:line="240" w:lineRule="auto"/>
+        <w:rPr>
+          <w:color w:val="000000" w:themeColor="text1"/>
+          <w:sz w:val="24"/>
+          <w:szCs w:val="24"/>
+        </w:rPr>
+      </w:pPr>
+    </w:p>
+    <w:p>
+      <w:pPr>
+        <w:spacing w:after="0" w:line="240" w:lineRule="auto"/>
+        <w:rPr>
+          <w:color w:val="000000" w:themeColor="text1"/>
+          <w:sz w:val="24"/>
+          <w:szCs w:val="24"/>
+        </w:rPr>
+      </w:pPr>
+    </w:p>
+    <w:p>
+      <w:pPr>
+        <w:spacing w:after="0" w:line="240" w:lineRule="auto"/>
+        <w:rPr>
+          <w:color w:val="000000" w:themeColor="text1"/>
+          <w:sz w:val="24"/>
+          <w:szCs w:val="24"/>
+        </w:rPr>
+      </w:pPr>
+    </w:p>
+    <w:p>
+      <w:pPr>
+        <w:spacing w:after="0" w:line="240" w:lineRule="auto"/>
+        <w:rPr>
+          <w:color w:val="000000" w:themeColor="text1"/>
+          <w:sz w:val="24"/>
+          <w:szCs w:val="24"/>
+        </w:rPr>
+      </w:pPr>
+      <w:r>
+        <w:rPr>
+          <w:color w:val="000000" w:themeColor="text1"/>
+          <w:sz w:val="24"/>
+          <w:szCs w:val="24"/>
+        </w:rPr>
+        <w:lastRenderedPageBreak/>
+        <w:t xml:space="preserve">In order to view </w:t>
+      </w:r>
+      <w:r>
+        <w:rPr>
+          <w:color w:val="000000" w:themeColor="text1"/>
+          <w:sz w:val="24"/>
+          <w:szCs w:val="24"/>
+        </w:rPr>
+        <w:t xml:space="preserve">more details on a specific product, simply click “view” on the row of your product. For example say you want more details </w:t>
+      </w:r>
+      <w:r>
+        <w:rPr>
+          <w:color w:val="000000" w:themeColor="text1"/>
+          <w:sz w:val="24"/>
+          <w:szCs w:val="24"/>
+        </w:rPr>
+        <w:t xml:space="preserve">of the “Tumble bundle” product, you click “view” next to its price. </w:t>
+      </w:r>
+    </w:p>
+    <w:p>
+      <w:pPr>
+        <w:spacing w:after="0" w:line="240" w:lineRule="auto"/>
+        <w:rPr>
+          <w:color w:val="000000" w:themeColor="text1"/>
+          <w:sz w:val="24"/>
+          <w:szCs w:val="24"/>
+        </w:rPr>
+      </w:pPr>
+    </w:p>
+    <w:p>
+      <w:pPr>
+        <w:spacing w:after="0" w:line="240" w:lineRule="auto"/>
+        <w:rPr>
+          <w:color w:val="000000" w:themeColor="text1"/>
+          <w:sz w:val="24"/>
+          <w:szCs w:val="24"/>
+        </w:rPr>
+      </w:pPr>
+      <w:r>
+        <w:rPr>
+          <w:noProof/>
+          <w:color w:val="000000" w:themeColor="text1"/>
+          <w:sz w:val="24"/>
+          <w:szCs w:val="24"/>
+        </w:rPr>
+        <w:drawing>
+          <wp:inline distT="0" distB="0" distL="0" distR="0" wp14:anchorId="6D6875C3" wp14:editId="76C5EB61">
+            <wp:extent cx="5943600" cy="3041015"/>
+            <wp:effectExtent l="0" t="0" r="0" b="6985"/>
+            <wp:docPr id="12" name="Picture 12" descr="Chart, treemap chart&#10;&#10;Description automatically generated"/>
+            <wp:cNvGraphicFramePr>
+              <a:graphicFrameLocks xmlns:a="http://schemas.openxmlformats.org/drawingml/2006/main" noChangeAspect="1"/>
+            </wp:cNvGraphicFramePr>
+            <a:graphic xmlns:a="http://schemas.openxmlformats.org/drawingml/2006/main">
+              <a:graphicData uri="http://schemas.openxmlformats.org/drawingml/2006/picture">
+                <pic:pic xmlns:pic="http://schemas.openxmlformats.org/drawingml/2006/picture">
+                  <pic:nvPicPr>
+                    <pic:cNvPr id="12" name="Picture 12" descr="Chart, treemap chart&#10;&#10;Description automatically generated"/>
+                    <pic:cNvPicPr/>
+                  </pic:nvPicPr>
+                  <pic:blipFill>
+                    <a:blip r:embed="rId24">
+                      <a:extLst>
+                        <a:ext uri="{28A0092B-C50C-407E-A947-70E740481C1C}">
+                          <a14:useLocalDpi xmlns:a14="http://schemas.microsoft.com/office/drawing/2010/main" val="0"/>
+                        </a:ext>
+                      </a:extLst>
+                    </a:blip>
+                    <a:stretch>
+                      <a:fillRect/>
+                    </a:stretch>
+                  </pic:blipFill>
+                  <pic:spPr>
+                    <a:xfrm>
+                      <a:off x="0" y="0"/>
+                      <a:ext cx="5943600" cy="3041015"/>
+                    </a:xfrm>
+                    <a:prstGeom prst="rect">
+                      <a:avLst/>
+                    </a:prstGeom>
+                  </pic:spPr>
+                </pic:pic>
+              </a:graphicData>
+            </a:graphic>
+          </wp:inline>
+        </w:drawing>
+      </w:r>
+    </w:p>
+    <w:p>
+      <w:pPr>
+        <w:spacing w:after="0" w:line="240" w:lineRule="auto"/>
+        <w:rPr>
+          <w:color w:val="000000" w:themeColor="text1"/>
+          <w:sz w:val="24"/>
+          <w:szCs w:val="24"/>
+        </w:rPr>
+      </w:pPr>
+    </w:p>
+    <w:p>
+      <w:pPr>
+        <w:spacing w:after="0" w:line="240" w:lineRule="auto"/>
+        <w:rPr>
+          <w:color w:val="000000" w:themeColor="text1"/>
+          <w:sz w:val="24"/>
+          <w:szCs w:val="24"/>
+        </w:rPr>
+      </w:pPr>
+      <w:r>
+        <w:rPr>
+          <w:color w:val="000000" w:themeColor="text1"/>
+          <w:sz w:val="24"/>
+          <w:szCs w:val="24"/>
+        </w:rPr>
+        <w:t xml:space="preserve">Then you will be directed to another page where you can view the description and add to your cart </w:t>
+      </w:r>
+      <w:r>
+        <w:rPr>
+          <w:color w:val="000000" w:themeColor="text1"/>
+          <w:sz w:val="24"/>
+          <w:szCs w:val="24"/>
+        </w:rPr>
+        <w:t xml:space="preserve">if </w:t>
+      </w:r>
+      <w:r>
+        <w:rPr>
+          <w:color w:val="000000" w:themeColor="text1"/>
+          <w:sz w:val="24"/>
+          <w:szCs w:val="24"/>
+        </w:rPr>
+        <w:t>you like it.</w:t>
+      </w:r>
+    </w:p>
+    <w:p>
+      <w:pPr>
+        <w:spacing w:after="0" w:line="240" w:lineRule="auto"/>
+        <w:rPr>
+          <w:color w:val="000000" w:themeColor="text1"/>
+          <w:sz w:val="24"/>
+          <w:szCs w:val="24"/>
+        </w:rPr>
+      </w:pPr>
+    </w:p>
+    <w:p>
+      <w:pPr>
+        <w:spacing w:after="0" w:line="240" w:lineRule="auto"/>
+        <w:rPr>
+          <w:color w:val="000000" w:themeColor="text1"/>
+          <w:sz w:val="24"/>
+          <w:szCs w:val="24"/>
+        </w:rPr>
+      </w:pPr>
+      <w:r>
+        <w:rPr>
+          <w:noProof/>
+          <w:color w:val="000000" w:themeColor="text1"/>
+          <w:sz w:val="24"/>
+          <w:szCs w:val="24"/>
+        </w:rPr>
+        <w:drawing>
+          <wp:inline distT="0" distB="0" distL="0" distR="0" wp14:anchorId="3B123792" wp14:editId="76F95C2E">
+            <wp:extent cx="4868340" cy="3438525"/>
+            <wp:effectExtent l="0" t="0" r="8890" b="0"/>
+            <wp:docPr id="25" name="Picture 25" descr="Graphical user interface, website&#10;&#10;Description automatically generated"/>
+            <wp:cNvGraphicFramePr>
+              <a:graphicFrameLocks xmlns:a="http://schemas.openxmlformats.org/drawingml/2006/main" noChangeAspect="1"/>
+            </wp:cNvGraphicFramePr>
+            <a:graphic xmlns:a="http://schemas.openxmlformats.org/drawingml/2006/main">
+              <a:graphicData uri="http://schemas.openxmlformats.org/drawingml/2006/picture">
+                <pic:pic xmlns:pic="http://schemas.openxmlformats.org/drawingml/2006/picture">
+                  <pic:nvPicPr>
+                    <pic:cNvPr id="25" name="Picture 25" descr="Graphical user interface, website&#10;&#10;Description automatically generated"/>
+                    <pic:cNvPicPr/>
+                  </pic:nvPicPr>
+                  <pic:blipFill>
+                    <a:blip r:embed="rId25" cstate="print">
+                      <a:extLst>
+                        <a:ext uri="{28A0092B-C50C-407E-A947-70E740481C1C}">
+                          <a14:useLocalDpi xmlns:a14="http://schemas.microsoft.com/office/drawing/2010/main" val="0"/>
+                        </a:ext>
+                      </a:extLst>
+                    </a:blip>
+                    <a:stretch>
+                      <a:fillRect/>
+                    </a:stretch>
+                  </pic:blipFill>
+                  <pic:spPr>
+                    <a:xfrm>
+                      <a:off x="0" y="0"/>
+                      <a:ext cx="4870659" cy="3440163"/>
+                    </a:xfrm>
+                    <a:prstGeom prst="rect">
+                      <a:avLst/>
+                    </a:prstGeom>
+                  </pic:spPr>
+                </pic:pic>
+              </a:graphicData>
+            </a:graphic>
+          </wp:inline>
+        </w:drawing>
+      </w:r>
+    </w:p>
+    <w:p>
+      <w:pPr>
+        <w:spacing w:after="0" w:line="240" w:lineRule="auto"/>
+        <w:rPr>
+          <w:color w:val="000000" w:themeColor="text1"/>
+          <w:sz w:val="24"/>
+          <w:szCs w:val="24"/>
+        </w:rPr>
+      </w:pPr>
+      <w:r>
+        <w:rPr>
+          <w:color w:val="000000" w:themeColor="text1"/>
+          <w:sz w:val="24"/>
+          <w:szCs w:val="24"/>
+        </w:rPr>
+        <w:lastRenderedPageBreak/>
+        <w:t xml:space="preserve">If you realize you don’t want it in your cart and want to return to the home page, click on “home” in the navigation bar. </w:t>
+      </w:r>
+    </w:p>
+    <w:p>
+      <w:pPr>
+        <w:spacing w:after="0" w:line="240" w:lineRule="auto"/>
+        <w:rPr>
+          <w:color w:val="000000" w:themeColor="text1"/>
+          <w:sz w:val="24"/>
+          <w:szCs w:val="24"/>
+        </w:rPr>
+      </w:pPr>
+      <w:r>
+        <w:rPr>
+          <w:noProof/>
+          <w:color w:val="000000" w:themeColor="text1"/>
+          <w:sz w:val="24"/>
+          <w:szCs w:val="24"/>
+        </w:rPr>
+        <w:drawing>
+          <wp:inline distT="0" distB="0" distL="0" distR="0" wp14:anchorId="0BEE6723" wp14:editId="61CABE38">
+            <wp:extent cx="4845471" cy="3457575"/>
+            <wp:effectExtent l="0" t="0" r="0" b="0"/>
+            <wp:docPr id="28" name="Picture 28" descr="Graphical user interface, website&#10;&#10;Description automatically generated"/>
+            <wp:cNvGraphicFramePr>
+              <a:graphicFrameLocks xmlns:a="http://schemas.openxmlformats.org/drawingml/2006/main" noChangeAspect="1"/>
+            </wp:cNvGraphicFramePr>
+            <a:graphic xmlns:a="http://schemas.openxmlformats.org/drawingml/2006/main">
+              <a:graphicData uri="http://schemas.openxmlformats.org/drawingml/2006/picture">
+                <pic:pic xmlns:pic="http://schemas.openxmlformats.org/drawingml/2006/picture">
+                  <pic:nvPicPr>
+                    <pic:cNvPr id="28" name="Picture 28" descr="Graphical user interface, website&#10;&#10;Description automatically generated"/>
+                    <pic:cNvPicPr/>
+                  </pic:nvPicPr>
+                  <pic:blipFill>
+                    <a:blip r:embed="rId26" cstate="print">
+                      <a:extLst>
+                        <a:ext uri="{28A0092B-C50C-407E-A947-70E740481C1C}">
+                          <a14:useLocalDpi xmlns:a14="http://schemas.microsoft.com/office/drawing/2010/main" val="0"/>
+                        </a:ext>
+                      </a:extLst>
+                    </a:blip>
+                    <a:stretch>
+                      <a:fillRect/>
+                    </a:stretch>
+                  </pic:blipFill>
+                  <pic:spPr>
+                    <a:xfrm>
+                      <a:off x="0" y="0"/>
+                      <a:ext cx="4848805" cy="3459954"/>
+                    </a:xfrm>
+                    <a:prstGeom prst="rect">
+                      <a:avLst/>
+                    </a:prstGeom>
+                  </pic:spPr>
+                </pic:pic>
+              </a:graphicData>
+            </a:graphic>
+          </wp:inline>
+        </w:drawing>
+      </w:r>
+    </w:p>
+    <w:p>
+      <w:pPr>
+        <w:spacing w:after="0" w:line="240" w:lineRule="auto"/>
+        <w:rPr>
+          <w:b/>
+          <w:bCs/>
+          <w:color w:val="4472C4" w:themeColor="accent1"/>
+          <w:sz w:val="26"/>
+          <w:szCs w:val="26"/>
+          <w:u w:val="single"/>
+        </w:rPr>
+      </w:pPr>
+    </w:p>
+    <w:p>
+      <w:pPr>
+        <w:spacing w:after="0" w:line="240" w:lineRule="auto"/>
+        <w:rPr>
+          <w:b/>
+          <w:bCs/>
+          <w:color w:val="4472C4" w:themeColor="accent1"/>
+          <w:sz w:val="24"/>
+          <w:szCs w:val="24"/>
+        </w:rPr>
+      </w:pPr>
+      <w:r>
+        <w:rPr>
+          <w:b/>
+          <w:bCs/>
+          <w:color w:val="4472C4" w:themeColor="accent1"/>
+          <w:sz w:val="24"/>
+          <w:szCs w:val="24"/>
+        </w:rPr>
+        <w:t>Pick Product for me:</w:t>
+      </w:r>
+    </w:p>
+    <w:p>
+      <w:pPr>
+        <w:spacing w:after="0" w:line="240" w:lineRule="auto"/>
+        <w:rPr>
+          <w:b/>
+          <w:bCs/>
+          <w:color w:val="4472C4" w:themeColor="accent1"/>
+          <w:sz w:val="24"/>
+          <w:szCs w:val="24"/>
+        </w:rPr>
+      </w:pPr>
+    </w:p>
+    <w:p>
+      <w:pPr>
+        <w:spacing w:after="0" w:line="240" w:lineRule="auto"/>
+        <w:rPr>
+          <w:color w:val="000000" w:themeColor="text1"/>
+          <w:sz w:val="24"/>
+          <w:szCs w:val="24"/>
+        </w:rPr>
+      </w:pPr>
+      <w:r>
+        <w:rPr>
+          <w:color w:val="000000" w:themeColor="text1"/>
+          <w:sz w:val="24"/>
+          <w:szCs w:val="24"/>
+        </w:rPr>
+        <w:t xml:space="preserve">You may notice under the “login” option there is a button called “pick product for me”. When you click this button, it will select a random product for you and give </w:t>
+      </w:r>
+      <w:r>
+        <w:rPr>
+          <w:color w:val="000000" w:themeColor="text1"/>
+          <w:sz w:val="24"/>
+          <w:szCs w:val="24"/>
+        </w:rPr>
+        <w:t>you its details. From then, you can decide if you want to add it to your cart or continue shopping.</w:t>
+      </w:r>
+      <w:r>
+        <w:rPr>
+          <w:color w:val="000000" w:themeColor="text1"/>
+          <w:sz w:val="24"/>
+          <w:szCs w:val="24"/>
+        </w:rPr>
+        <w:t xml:space="preserve"> The goal of this is for people who are feeling a little random and want the website to randomly recommend a product.</w:t>
+      </w:r>
+    </w:p>
+    <w:p>
+      <w:pPr>
+        <w:spacing w:after="0" w:line="240" w:lineRule="auto"/>
+        <w:rPr>
+          <w:color w:val="000000" w:themeColor="text1"/>
+          <w:sz w:val="24"/>
+          <w:szCs w:val="24"/>
+        </w:rPr>
+      </w:pPr>
+    </w:p>
+    <w:p>
+      <w:pPr>
+        <w:spacing w:after="0" w:line="240" w:lineRule="auto"/>
+        <w:rPr>
+          <w:color w:val="000000" w:themeColor="text1"/>
+          <w:sz w:val="24"/>
+          <w:szCs w:val="24"/>
+        </w:rPr>
+      </w:pPr>
+      <w:r>
+        <w:rPr>
+          <w:noProof/>
+          <w:color w:val="000000" w:themeColor="text1"/>
+          <w:sz w:val="24"/>
+          <w:szCs w:val="24"/>
+        </w:rPr>
+        <w:drawing>
+          <wp:inline distT="0" distB="0" distL="0" distR="0" wp14:anchorId="6ACE71C2" wp14:editId="4DA7C76E">
+            <wp:extent cx="3624370" cy="2514600"/>
+            <wp:effectExtent l="0" t="0" r="0" b="0"/>
+            <wp:docPr id="20" name="Picture 20" descr="Graphical user interface&#10;&#10;Description automatically generated"/>
+            <wp:cNvGraphicFramePr>
+              <a:graphicFrameLocks xmlns:a="http://schemas.openxmlformats.org/drawingml/2006/main" noChangeAspect="1"/>
+            </wp:cNvGraphicFramePr>
+            <a:graphic xmlns:a="http://schemas.openxmlformats.org/drawingml/2006/main">
+              <a:graphicData uri="http://schemas.openxmlformats.org/drawingml/2006/picture">
+                <pic:pic xmlns:pic="http://schemas.openxmlformats.org/drawingml/2006/picture">
+                  <pic:nvPicPr>
+                    <pic:cNvPr id="20" name="Picture 20" descr="Graphical user interface&#10;&#10;Description automatically generated"/>
+                    <pic:cNvPicPr/>
+                  </pic:nvPicPr>
+                  <pic:blipFill>
+                    <a:blip r:embed="rId27" cstate="print">
+                      <a:extLst>
+                        <a:ext uri="{28A0092B-C50C-407E-A947-70E740481C1C}">
+                          <a14:useLocalDpi xmlns:a14="http://schemas.microsoft.com/office/drawing/2010/main" val="0"/>
+                        </a:ext>
+                      </a:extLst>
+                    </a:blip>
+                    <a:stretch>
+                      <a:fillRect/>
+                    </a:stretch>
+                  </pic:blipFill>
+                  <pic:spPr>
+                    <a:xfrm>
+                      <a:off x="0" y="0"/>
+                      <a:ext cx="3671805" cy="2547510"/>
+                    </a:xfrm>
+                    <a:prstGeom prst="rect">
+                      <a:avLst/>
+                    </a:prstGeom>
+                  </pic:spPr>
+                </pic:pic>
+              </a:graphicData>
+            </a:graphic>
+          </wp:inline>
+        </w:drawing>
+      </w:r>
+    </w:p>
+    <w:p>
+      <w:pPr>
+        <w:spacing w:after="0" w:line="240" w:lineRule="auto"/>
+        <w:rPr>
+          <w:color w:val="000000" w:themeColor="text1"/>
+          <w:sz w:val="24"/>
+          <w:szCs w:val="24"/>
+        </w:rPr>
+      </w:pPr>
+      <w:r>
+        <w:rPr>
+          <w:color w:val="000000" w:themeColor="text1"/>
+          <w:sz w:val="24"/>
+          <w:szCs w:val="24"/>
+        </w:rPr>
+        <w:lastRenderedPageBreak/>
+        <w:t>When it displays the product, you can add to cart</w:t>
+      </w:r>
+    </w:p>
+    <w:p>
+      <w:pPr>
+        <w:spacing w:after="0" w:line="240" w:lineRule="auto"/>
+        <w:rPr>
+          <w:color w:val="000000" w:themeColor="text1"/>
+          <w:sz w:val="24"/>
+          <w:szCs w:val="24"/>
+        </w:rPr>
+      </w:pPr>
+    </w:p>
+    <w:p>
+      <w:pPr>
+        <w:spacing w:after="0" w:line="240" w:lineRule="auto"/>
+        <w:rPr>
+          <w:color w:val="000000" w:themeColor="text1"/>
+          <w:sz w:val="24"/>
+          <w:szCs w:val="24"/>
+        </w:rPr>
+      </w:pPr>
+      <w:r>
+        <w:rPr>
+          <w:noProof/>
+          <w:color w:val="000000" w:themeColor="text1"/>
+          <w:sz w:val="24"/>
+          <w:szCs w:val="24"/>
+        </w:rPr>
+        <w:drawing>
+          <wp:inline distT="0" distB="0" distL="0" distR="0" wp14:anchorId="3019C182" wp14:editId="01C5FCEA">
+            <wp:extent cx="4464384" cy="3181350"/>
+            <wp:effectExtent l="0" t="0" r="0" b="0"/>
+            <wp:docPr id="22" name="Picture 22" descr="Graphical user interface, website&#10;&#10;Description automatically generated"/>
+            <wp:cNvGraphicFramePr>
+              <a:graphicFrameLocks xmlns:a="http://schemas.openxmlformats.org/drawingml/2006/main" noChangeAspect="1"/>
+            </wp:cNvGraphicFramePr>
+            <a:graphic xmlns:a="http://schemas.openxmlformats.org/drawingml/2006/main">
+              <a:graphicData uri="http://schemas.openxmlformats.org/drawingml/2006/picture">
+                <pic:pic xmlns:pic="http://schemas.openxmlformats.org/drawingml/2006/picture">
+                  <pic:nvPicPr>
+                    <pic:cNvPr id="22" name="Picture 22" descr="Graphical user interface, website&#10;&#10;Description automatically generated"/>
+                    <pic:cNvPicPr/>
+                  </pic:nvPicPr>
+                  <pic:blipFill>
+                    <a:blip r:embed="rId28" cstate="print">
+                      <a:extLst>
+                        <a:ext uri="{28A0092B-C50C-407E-A947-70E740481C1C}">
+                          <a14:useLocalDpi xmlns:a14="http://schemas.microsoft.com/office/drawing/2010/main" val="0"/>
+                        </a:ext>
+                      </a:extLst>
+                    </a:blip>
+                    <a:stretch>
+                      <a:fillRect/>
+                    </a:stretch>
+                  </pic:blipFill>
+                  <pic:spPr>
+                    <a:xfrm>
+                      <a:off x="0" y="0"/>
+                      <a:ext cx="4470765" cy="3185897"/>
+                    </a:xfrm>
+                    <a:prstGeom prst="rect">
+                      <a:avLst/>
+                    </a:prstGeom>
+                  </pic:spPr>
+                </pic:pic>
+              </a:graphicData>
+            </a:graphic>
+          </wp:inline>
+        </w:drawing>
+      </w:r>
+    </w:p>
+    <w:p>
+      <w:pPr>
+        <w:spacing w:after="0" w:line="240" w:lineRule="auto"/>
+        <w:rPr>
+          <w:color w:val="000000" w:themeColor="text1"/>
+          <w:sz w:val="24"/>
+          <w:szCs w:val="24"/>
+        </w:rPr>
+      </w:pPr>
+      <w:r>
+        <w:rPr>
+          <w:color w:val="000000" w:themeColor="text1"/>
+          <w:sz w:val="24"/>
+          <w:szCs w:val="24"/>
+        </w:rPr>
+        <w:t>Or you can continue shopping by pressing “home” in the na</w:t>
+      </w:r>
+      <w:r>
+        <w:rPr>
+          <w:color w:val="000000" w:themeColor="text1"/>
+          <w:sz w:val="24"/>
+          <w:szCs w:val="24"/>
+        </w:rPr>
+        <w:t>vigation bar</w:t>
+      </w:r>
+      <w:r>
+        <w:rPr>
+          <w:color w:val="000000" w:themeColor="text1"/>
+          <w:sz w:val="24"/>
+          <w:szCs w:val="24"/>
+        </w:rPr>
+        <w:t>.</w:t>
+      </w:r>
+    </w:p>
+    <w:p>
+      <w:pPr>
+        <w:spacing w:after="0" w:line="240" w:lineRule="auto"/>
+        <w:rPr>
+          <w:color w:val="000000" w:themeColor="text1"/>
+          <w:sz w:val="24"/>
+          <w:szCs w:val="24"/>
+        </w:rPr>
+      </w:pPr>
+    </w:p>
+    <w:p>
+      <w:pPr>
+        <w:spacing w:after="0" w:line="240" w:lineRule="auto"/>
+        <w:rPr>
+          <w:color w:val="000000" w:themeColor="text1"/>
+          <w:sz w:val="24"/>
+          <w:szCs w:val="24"/>
+        </w:rPr>
+      </w:pPr>
+      <w:r>
+        <w:rPr>
+          <w:color w:val="000000" w:themeColor="text1"/>
+          <w:sz w:val="24"/>
+          <w:szCs w:val="24"/>
+        </w:rPr>
+        <w:drawing>
+          <wp:inline distT="0" distB="0" distL="0" distR="0" wp14:anchorId="1D8FFEB3" wp14:editId="296B96DE">
+            <wp:extent cx="4368586" cy="3105150"/>
+            <wp:effectExtent l="0" t="0" r="0" b="0"/>
+            <wp:docPr id="23" name="Picture 23" descr="Graphical user interface, website&#10;&#10;Description automatically generated"/>
+            <wp:cNvGraphicFramePr>
+              <a:graphicFrameLocks xmlns:a="http://schemas.openxmlformats.org/drawingml/2006/main" noChangeAspect="1"/>
+            </wp:cNvGraphicFramePr>
+            <a:graphic xmlns:a="http://schemas.openxmlformats.org/drawingml/2006/main">
+              <a:graphicData uri="http://schemas.openxmlformats.org/drawingml/2006/picture">
+                <pic:pic xmlns:pic="http://schemas.openxmlformats.org/drawingml/2006/picture">
+                  <pic:nvPicPr>
+                    <pic:cNvPr id="23" name="Picture 23" descr="Graphical user interface, website&#10;&#10;Description automatically generated"/>
+                    <pic:cNvPicPr/>
+                  </pic:nvPicPr>
+                  <pic:blipFill>
+                    <a:blip r:embed="rId29"/>
+                    <a:stretch>
+                      <a:fillRect/>
+                    </a:stretch>
+                  </pic:blipFill>
+                  <pic:spPr>
+                    <a:xfrm>
+                      <a:off x="0" y="0"/>
+                      <a:ext cx="4374996" cy="3109706"/>
+                    </a:xfrm>
+                    <a:prstGeom prst="rect">
+                      <a:avLst/>
+                    </a:prstGeom>
+                  </pic:spPr>
+                </pic:pic>
+              </a:graphicData>
+            </a:graphic>
+          </wp:inline>
+        </w:drawing>
+      </w:r>
+    </w:p>
+    <w:p>
+      <w:pPr>
+        <w:spacing w:after="0" w:line="240" w:lineRule="auto"/>
+        <w:rPr>
+          <w:b/>
+          <w:bCs/>
+          <w:color w:val="4472C4" w:themeColor="accent1"/>
+          <w:sz w:val="24"/>
+          <w:szCs w:val="24"/>
+        </w:rPr>
+      </w:pPr>
+    </w:p>
+    <w:p>
+      <w:pPr>
+        <w:spacing w:after="0" w:line="240" w:lineRule="auto"/>
+        <w:rPr>
+          <w:b/>
+          <w:bCs/>
+          <w:color w:val="4472C4" w:themeColor="accent1"/>
+          <w:sz w:val="24"/>
+          <w:szCs w:val="24"/>
+        </w:rPr>
+      </w:pPr>
+    </w:p>
+    <w:p>
+      <w:pPr>
+        <w:spacing w:after="0" w:line="240" w:lineRule="auto"/>
+        <w:rPr>
+          <w:b/>
+          <w:bCs/>
+          <w:color w:val="4472C4" w:themeColor="accent1"/>
+          <w:sz w:val="24"/>
+          <w:szCs w:val="24"/>
+        </w:rPr>
+      </w:pPr>
+    </w:p>
+    <w:p>
+      <w:pPr>
+        <w:spacing w:after="0" w:line="240" w:lineRule="auto"/>
+        <w:rPr>
+          <w:b/>
+          <w:bCs/>
+          <w:color w:val="4472C4" w:themeColor="accent1"/>
+          <w:sz w:val="24"/>
+          <w:szCs w:val="24"/>
+        </w:rPr>
+      </w:pPr>
+    </w:p>
+    <w:p>
+      <w:pPr>
+        <w:spacing w:after="0" w:line="240" w:lineRule="auto"/>
+        <w:rPr>
+          <w:b/>
+          <w:bCs/>
+          <w:color w:val="4472C4" w:themeColor="accent1"/>
+          <w:sz w:val="24"/>
+          <w:szCs w:val="24"/>
+        </w:rPr>
+      </w:pPr>
+    </w:p>
+    <w:p>
+      <w:pPr>
+        <w:spacing w:after="0" w:line="240" w:lineRule="auto"/>
+        <w:rPr>
+          <w:b/>
+          <w:bCs/>
+          <w:color w:val="4472C4" w:themeColor="accent1"/>
+          <w:sz w:val="24"/>
+          <w:szCs w:val="24"/>
+        </w:rPr>
+      </w:pPr>
+      <w:r>
+        <w:rPr>
+          <w:b/>
+          <w:bCs/>
+          <w:color w:val="4472C4" w:themeColor="accent1"/>
+          <w:sz w:val="24"/>
+          <w:szCs w:val="24"/>
+        </w:rPr>
+        <w:lastRenderedPageBreak/>
+        <w:t>Searching for a product:</w:t>
+      </w:r>
+    </w:p>
+    <w:p>
+      <w:pPr>
+        <w:spacing w:after="0" w:line="240" w:lineRule="auto"/>
+        <w:rPr>
+          <w:b/>
+          <w:bCs/>
+          <w:color w:val="4472C4" w:themeColor="accent1"/>
+          <w:sz w:val="26"/>
+          <w:szCs w:val="26"/>
+          <w:u w:val="single"/>
+        </w:rPr>
+      </w:pPr>
+    </w:p>
+    <w:p>
+      <w:pPr>
+        <w:spacing w:after="0" w:line="240" w:lineRule="auto"/>
+        <w:rPr>
+          <w:color w:val="000000" w:themeColor="text1"/>
+          <w:sz w:val="24"/>
+          <w:szCs w:val="24"/>
+        </w:rPr>
+      </w:pPr>
+      <w:r>
+        <w:rPr>
+          <w:color w:val="000000" w:themeColor="text1"/>
+          <w:sz w:val="24"/>
+          <w:szCs w:val="24"/>
+        </w:rPr>
+        <w:t>On the main page you may also notice a text box with “Search…” in it.</w:t>
+      </w:r>
+    </w:p>
+    <w:p>
+      <w:pPr>
+        <w:spacing w:after="0" w:line="240" w:lineRule="auto"/>
+        <w:rPr>
+          <w:color w:val="000000" w:themeColor="text1"/>
+          <w:sz w:val="24"/>
+          <w:szCs w:val="24"/>
+        </w:rPr>
+      </w:pPr>
+    </w:p>
+    <w:p>
+      <w:pPr>
+        <w:spacing w:after="0" w:line="240" w:lineRule="auto"/>
+        <w:rPr>
+          <w:color w:val="000000" w:themeColor="text1"/>
+          <w:sz w:val="24"/>
+          <w:szCs w:val="24"/>
+        </w:rPr>
+      </w:pPr>
+      <w:r>
+        <w:rPr>
+          <w:noProof/>
+          <w:color w:val="000000" w:themeColor="text1"/>
+          <w:sz w:val="24"/>
+          <w:szCs w:val="24"/>
+        </w:rPr>
+        <w:drawing>
+          <wp:inline distT="0" distB="0" distL="0" distR="0" wp14:anchorId="070994AA" wp14:editId="7DE6DFA4">
+            <wp:extent cx="4638536" cy="3286125"/>
+            <wp:effectExtent l="0" t="0" r="0" b="0"/>
+            <wp:docPr id="31" name="Picture 31" descr="Graphical user interface, website&#10;&#10;Description automatically generated"/>
+            <wp:cNvGraphicFramePr>
+              <a:graphicFrameLocks xmlns:a="http://schemas.openxmlformats.org/drawingml/2006/main" noChangeAspect="1"/>
+            </wp:cNvGraphicFramePr>
+            <a:graphic xmlns:a="http://schemas.openxmlformats.org/drawingml/2006/main">
+              <a:graphicData uri="http://schemas.openxmlformats.org/drawingml/2006/picture">
+                <pic:pic xmlns:pic="http://schemas.openxmlformats.org/drawingml/2006/picture">
+                  <pic:nvPicPr>
+                    <pic:cNvPr id="31" name="Picture 31" descr="Graphical user interface, website&#10;&#10;Description automatically generated"/>
+                    <pic:cNvPicPr/>
+                  </pic:nvPicPr>
+                  <pic:blipFill>
+                    <a:blip r:embed="rId30" cstate="print">
+                      <a:extLst>
+                        <a:ext uri="{28A0092B-C50C-407E-A947-70E740481C1C}">
+                          <a14:useLocalDpi xmlns:a14="http://schemas.microsoft.com/office/drawing/2010/main" val="0"/>
+                        </a:ext>
+                      </a:extLst>
+                    </a:blip>
+                    <a:stretch>
+                      <a:fillRect/>
+                    </a:stretch>
+                  </pic:blipFill>
+                  <pic:spPr>
+                    <a:xfrm>
+                      <a:off x="0" y="0"/>
+                      <a:ext cx="4644935" cy="3290658"/>
+                    </a:xfrm>
+                    <a:prstGeom prst="rect">
+                      <a:avLst/>
+                    </a:prstGeom>
+                  </pic:spPr>
+                </pic:pic>
+              </a:graphicData>
+            </a:graphic>
+          </wp:inline>
+        </w:drawing>
+      </w:r>
+    </w:p>
+    <w:p>
+      <w:pPr>
+        <w:spacing w:after="0" w:line="240" w:lineRule="auto"/>
+        <w:rPr>
+          <w:color w:val="000000" w:themeColor="text1"/>
+          <w:sz w:val="24"/>
+          <w:szCs w:val="24"/>
+        </w:rPr>
+      </w:pPr>
+    </w:p>
+    <w:p>
+      <w:pPr>
+        <w:spacing w:after="0" w:line="240" w:lineRule="auto"/>
+        <w:rPr>
+          <w:color w:val="000000" w:themeColor="text1"/>
+          <w:sz w:val="24"/>
+          <w:szCs w:val="24"/>
+        </w:rPr>
+      </w:pPr>
+      <w:r>
+        <w:rPr>
+          <w:color w:val="000000" w:themeColor="text1"/>
+          <w:sz w:val="24"/>
+          <w:szCs w:val="24"/>
+        </w:rPr>
+        <w:t xml:space="preserve">This is so you if you’re looking for something more specific, you can put it in the search box and see if </w:t>
+      </w:r>
+      <w:r>
+        <w:rPr>
+          <w:color w:val="000000" w:themeColor="text1"/>
+          <w:sz w:val="24"/>
+          <w:szCs w:val="24"/>
+        </w:rPr>
+        <w:t>this place has what you’re looking for. In order to do that, you type in the search box what you want and click on the “search” button.</w:t>
+      </w:r>
+    </w:p>
+    <w:p>
+      <w:pPr>
+        <w:spacing w:after="0" w:line="240" w:lineRule="auto"/>
+        <w:rPr>
+          <w:color w:val="000000" w:themeColor="text1"/>
+          <w:sz w:val="24"/>
+          <w:szCs w:val="24"/>
+        </w:rPr>
+      </w:pPr>
+    </w:p>
+    <w:p>
+      <w:pPr>
+        <w:spacing w:after="0" w:line="240" w:lineRule="auto"/>
+        <w:rPr>
+          <w:color w:val="000000" w:themeColor="text1"/>
+          <w:sz w:val="24"/>
+          <w:szCs w:val="24"/>
+        </w:rPr>
+      </w:pPr>
+      <w:r>
+        <w:rPr>
+          <w:noProof/>
+          <w:color w:val="000000" w:themeColor="text1"/>
+          <w:sz w:val="24"/>
+          <w:szCs w:val="24"/>
+        </w:rPr>
+        <w:drawing>
+          <wp:inline distT="0" distB="0" distL="0" distR="0" wp14:anchorId="7888BBF8" wp14:editId="094FF599">
+            <wp:extent cx="5681382" cy="1609725"/>
+            <wp:effectExtent l="0" t="0" r="0" b="0"/>
+            <wp:docPr id="32" name="Picture 32" descr="A picture containing diagram&#10;&#10;Description automatically generated"/>
+            <wp:cNvGraphicFramePr>
+              <a:graphicFrameLocks xmlns:a="http://schemas.openxmlformats.org/drawingml/2006/main" noChangeAspect="1"/>
+            </wp:cNvGraphicFramePr>
+            <a:graphic xmlns:a="http://schemas.openxmlformats.org/drawingml/2006/main">
+              <a:graphicData uri="http://schemas.openxmlformats.org/drawingml/2006/picture">
+                <pic:pic xmlns:pic="http://schemas.openxmlformats.org/drawingml/2006/picture">
+                  <pic:nvPicPr>
+                    <pic:cNvPr id="32" name="Picture 32" descr="A picture containing diagram&#10;&#10;Description automatically generated"/>
+                    <pic:cNvPicPr/>
+                  </pic:nvPicPr>
+                  <pic:blipFill>
+                    <a:blip r:embed="rId31">
+                      <a:extLst>
+                        <a:ext uri="{28A0092B-C50C-407E-A947-70E740481C1C}">
+                          <a14:useLocalDpi xmlns:a14="http://schemas.microsoft.com/office/drawing/2010/main" val="0"/>
+                        </a:ext>
+                      </a:extLst>
+                    </a:blip>
+                    <a:stretch>
+                      <a:fillRect/>
+                    </a:stretch>
+                  </pic:blipFill>
+                  <pic:spPr>
+                    <a:xfrm>
+                      <a:off x="0" y="0"/>
+                      <a:ext cx="5682007" cy="1609902"/>
+                    </a:xfrm>
+                    <a:prstGeom prst="rect">
+                      <a:avLst/>
+                    </a:prstGeom>
+                  </pic:spPr>
+                </pic:pic>
+              </a:graphicData>
+            </a:graphic>
+          </wp:inline>
+        </w:drawing>
+      </w:r>
+    </w:p>
+    <w:p>
+      <w:pPr>
+        <w:spacing w:after="0" w:line="240" w:lineRule="auto"/>
+        <w:rPr>
+          <w:color w:val="000000" w:themeColor="text1"/>
+          <w:sz w:val="24"/>
+          <w:szCs w:val="24"/>
+        </w:rPr>
+      </w:pPr>
+    </w:p>
+    <w:p>
+      <w:pPr>
+        <w:spacing w:after="0" w:line="240" w:lineRule="auto"/>
+        <w:rPr>
+          <w:color w:val="000000" w:themeColor="text1"/>
+          <w:sz w:val="24"/>
+          <w:szCs w:val="24"/>
+        </w:rPr>
+      </w:pPr>
+    </w:p>
+    <w:p>
+      <w:pPr>
+        <w:spacing w:after="0" w:line="240" w:lineRule="auto"/>
+        <w:rPr>
+          <w:color w:val="000000" w:themeColor="text1"/>
+          <w:sz w:val="24"/>
+          <w:szCs w:val="24"/>
+        </w:rPr>
+      </w:pPr>
+    </w:p>
+    <w:p>
+      <w:pPr>
+        <w:spacing w:after="0" w:line="240" w:lineRule="auto"/>
+        <w:rPr>
+          <w:color w:val="000000" w:themeColor="text1"/>
+          <w:sz w:val="24"/>
+          <w:szCs w:val="24"/>
+        </w:rPr>
+      </w:pPr>
+    </w:p>
+    <w:p>
+      <w:pPr>
+        <w:spacing w:after="0" w:line="240" w:lineRule="auto"/>
+        <w:rPr>
+          <w:color w:val="000000" w:themeColor="text1"/>
+          <w:sz w:val="24"/>
+          <w:szCs w:val="24"/>
+        </w:rPr>
+      </w:pPr>
+    </w:p>
+    <w:p>
+      <w:pPr>
+        <w:spacing w:after="0" w:line="240" w:lineRule="auto"/>
+        <w:rPr>
+          <w:color w:val="000000" w:themeColor="text1"/>
+          <w:sz w:val="24"/>
+          <w:szCs w:val="24"/>
+        </w:rPr>
+      </w:pPr>
+    </w:p>
+    <w:p>
+      <w:pPr>
+        <w:spacing w:after="0" w:line="240" w:lineRule="auto"/>
+        <w:rPr>
+          <w:color w:val="000000" w:themeColor="text1"/>
+          <w:sz w:val="24"/>
+          <w:szCs w:val="24"/>
+        </w:rPr>
+      </w:pPr>
+    </w:p>
+    <w:p>
+      <w:pPr>
+        <w:spacing w:after="0" w:line="240" w:lineRule="auto"/>
+        <w:rPr>
+          <w:color w:val="000000" w:themeColor="text1"/>
+          <w:sz w:val="24"/>
+          <w:szCs w:val="24"/>
+        </w:rPr>
+      </w:pPr>
+      <w:r>
+        <w:rPr>
+          <w:color w:val="000000" w:themeColor="text1"/>
+          <w:sz w:val="24"/>
+          <w:szCs w:val="24"/>
+        </w:rPr>
+        <w:lastRenderedPageBreak/>
+        <w:t>Let’s say</w:t>
+      </w:r>
+      <w:r>
+        <w:rPr>
+          <w:color w:val="000000" w:themeColor="text1"/>
+          <w:sz w:val="24"/>
+          <w:szCs w:val="24"/>
+        </w:rPr>
+        <w:t xml:space="preserve"> you want to search for something “tumbled”, you can enter it in the search bar, click on the search button as showed before, and </w:t>
+      </w:r>
+      <w:r>
+        <w:rPr>
+          <w:color w:val="000000" w:themeColor="text1"/>
+          <w:sz w:val="24"/>
+          <w:szCs w:val="24"/>
+        </w:rPr>
+        <w:t>your options will pop up.</w:t>
+      </w:r>
+    </w:p>
+    <w:p>
+      <w:pPr>
+        <w:spacing w:after="0" w:line="240" w:lineRule="auto"/>
+        <w:rPr>
+          <w:color w:val="000000" w:themeColor="text1"/>
+          <w:sz w:val="24"/>
+          <w:szCs w:val="24"/>
+        </w:rPr>
+      </w:pPr>
+      <w:r>
+        <w:rPr>
+          <w:color w:val="000000" w:themeColor="text1"/>
+          <w:sz w:val="24"/>
+          <w:szCs w:val="24"/>
+        </w:rPr>
+        <w:drawing>
+          <wp:inline distT="0" distB="0" distL="0" distR="0" wp14:anchorId="1A86094D" wp14:editId="53CC147E">
+            <wp:extent cx="5943600" cy="2463165"/>
+            <wp:effectExtent l="0" t="0" r="0" b="0"/>
+            <wp:docPr id="34" name="Picture 34" descr="Graphical user interface&#10;&#10;Description automatically generated with medium confidence"/>
+            <wp:cNvGraphicFramePr>
+              <a:graphicFrameLocks xmlns:a="http://schemas.openxmlformats.org/drawingml/2006/main" noChangeAspect="1"/>
+            </wp:cNvGraphicFramePr>
+            <a:graphic xmlns:a="http://schemas.openxmlformats.org/drawingml/2006/main">
+              <a:graphicData uri="http://schemas.openxmlformats.org/drawingml/2006/picture">
+                <pic:pic xmlns:pic="http://schemas.openxmlformats.org/drawingml/2006/picture">
+                  <pic:nvPicPr>
+                    <pic:cNvPr id="34" name="Picture 34" descr="Graphical user interface&#10;&#10;Description automatically generated with medium confidence"/>
+                    <pic:cNvPicPr/>
+                  </pic:nvPicPr>
+                  <pic:blipFill>
+                    <a:blip r:embed="rId32"/>
+                    <a:stretch>
+                      <a:fillRect/>
+                    </a:stretch>
+                  </pic:blipFill>
+                  <pic:spPr>
+                    <a:xfrm>
+                      <a:off x="0" y="0"/>
+                      <a:ext cx="5943600" cy="2463165"/>
+                    </a:xfrm>
+                    <a:prstGeom prst="rect">
+                      <a:avLst/>
+                    </a:prstGeom>
+                  </pic:spPr>
+                </pic:pic>
+              </a:graphicData>
+            </a:graphic>
+          </wp:inline>
+        </w:drawing>
+      </w:r>
+    </w:p>
+    <w:p>
+      <w:pPr>
+        <w:spacing w:after="0" w:line="240" w:lineRule="auto"/>
+        <w:rPr>
+          <w:rFonts w:asciiTheme="majorHAnsi" w:hAnsiTheme="majorHAnsi" w:cstheme="majorHAnsi"/>
+          <w:color w:val="4472C4" w:themeColor="accent1"/>
+          <w:sz w:val="28"/>
+          <w:szCs w:val="28"/>
+          <w:u w:val="single"/>
+        </w:rPr>
+      </w:pPr>
+    </w:p>
+    <w:p>
+      <w:pPr>
+        <w:spacing w:after="0" w:line="240" w:lineRule="auto"/>
+        <w:rPr>
+          <w:b/>
+          <w:bCs/>
+          <w:color w:val="4472C4" w:themeColor="accent1"/>
+          <w:sz w:val="24"/>
+          <w:szCs w:val="24"/>
+        </w:rPr>
+      </w:pPr>
+    </w:p>
+    <w:p>
+      <w:pPr>
+        <w:spacing w:after="0" w:line="240" w:lineRule="auto"/>
+        <w:rPr>
+          <w:b/>
+          <w:bCs/>
+          <w:color w:val="4472C4" w:themeColor="accent1"/>
+          <w:sz w:val="26"/>
+          <w:szCs w:val="26"/>
+          <w:u w:val="single"/>
+        </w:rPr>
+      </w:pPr>
+      <w:r>
+        <w:rPr>
+          <w:b/>
+          <w:bCs/>
+          <w:color w:val="4472C4" w:themeColor="accent1"/>
+          <w:sz w:val="26"/>
+          <w:szCs w:val="26"/>
+          <w:u w:val="single"/>
+        </w:rPr>
+        <w:t>Now you want to add</w:t>
+      </w:r>
+      <w:r>
+        <w:rPr>
+          <w:b/>
+          <w:bCs/>
+          <w:color w:val="4472C4" w:themeColor="accent1"/>
+          <w:sz w:val="26"/>
+          <w:szCs w:val="26"/>
+          <w:u w:val="single"/>
+        </w:rPr>
+        <w:t xml:space="preserve"> something to your cart</w:t>
+      </w:r>
+      <w:r>
+        <w:rPr>
+          <w:b/>
+          <w:bCs/>
+          <w:color w:val="4472C4" w:themeColor="accent1"/>
+          <w:sz w:val="26"/>
+          <w:szCs w:val="26"/>
+          <w:u w:val="single"/>
+        </w:rPr>
+        <w:t>:</w:t>
+      </w:r>
+    </w:p>
+    <w:p>
+      <w:pPr>
+        <w:spacing w:after="0" w:line="240" w:lineRule="auto"/>
+        <w:rPr>
+          <w:b/>
+          <w:bCs/>
+          <w:color w:val="4472C4" w:themeColor="accent1"/>
+          <w:sz w:val="24"/>
+          <w:szCs w:val="24"/>
+        </w:rPr>
+      </w:pPr>
+    </w:p>
+    <w:p>
+      <w:pPr>
+        <w:spacing w:after="0" w:line="240" w:lineRule="auto"/>
+        <w:rPr>
+          <w:b/>
+          <w:bCs/>
+          <w:color w:val="4472C4" w:themeColor="accent1"/>
+          <w:sz w:val="24"/>
+          <w:szCs w:val="24"/>
+        </w:rPr>
+      </w:pPr>
+      <w:r>
+        <w:rPr>
+          <w:b/>
+          <w:bCs/>
+          <w:color w:val="4472C4" w:themeColor="accent1"/>
+          <w:sz w:val="24"/>
+          <w:szCs w:val="24"/>
+        </w:rPr>
+        <w:t>Adding to cart:</w:t>
+      </w:r>
+    </w:p>
+    <w:p>
+      <w:pPr>
+        <w:spacing w:after="0" w:line="240" w:lineRule="auto"/>
+        <w:rPr>
+          <w:b/>
+          <w:bCs/>
+          <w:color w:val="4472C4" w:themeColor="accent1"/>
+          <w:sz w:val="24"/>
+          <w:szCs w:val="24"/>
+        </w:rPr>
+      </w:pPr>
+    </w:p>
+    <w:p>
+      <w:pPr>
+        <w:spacing w:after="0" w:line="240" w:lineRule="auto"/>
+        <w:rPr>
+          <w:color w:val="000000" w:themeColor="text1"/>
+          <w:sz w:val="24"/>
+          <w:szCs w:val="24"/>
+        </w:rPr>
+      </w:pPr>
+      <w:r>
+        <w:rPr>
+          <w:color w:val="000000" w:themeColor="text1"/>
+          <w:sz w:val="24"/>
+          <w:szCs w:val="24"/>
+        </w:rPr>
+        <w:t>Whether it’s from viewing a product, or searching a product, or just looking on the main page,</w:t>
+      </w:r>
+      <w:r>
+        <w:rPr>
+          <w:color w:val="000000" w:themeColor="text1"/>
+          <w:sz w:val="24"/>
+          <w:szCs w:val="24"/>
+        </w:rPr>
+        <w:t xml:space="preserve"> there will always be a “add to cart” button. </w:t>
+      </w:r>
+      <w:r>
+        <w:rPr>
+          <w:color w:val="000000" w:themeColor="text1"/>
+          <w:sz w:val="24"/>
+          <w:szCs w:val="24"/>
+        </w:rPr>
+        <w:t>When you click that button and you are not signed in, it will lead you to the log in page.</w:t>
+      </w:r>
+    </w:p>
+    <w:p>
+      <w:pPr>
+        <w:spacing w:after="0" w:line="240" w:lineRule="auto"/>
+        <w:rPr>
+          <w:color w:val="000000" w:themeColor="text1"/>
+          <w:sz w:val="24"/>
+          <w:szCs w:val="24"/>
+        </w:rPr>
+      </w:pPr>
+    </w:p>
+    <w:p>
+      <w:pPr>
+        <w:spacing w:after="0" w:line="240" w:lineRule="auto"/>
+        <w:rPr>
+          <w:color w:val="000000" w:themeColor="text1"/>
+          <w:sz w:val="24"/>
+          <w:szCs w:val="24"/>
+        </w:rPr>
+      </w:pPr>
+      <w:r>
+        <w:rPr>
+          <w:color w:val="000000" w:themeColor="text1"/>
+          <w:sz w:val="24"/>
+          <w:szCs w:val="24"/>
+        </w:rPr>
+        <w:drawing>
+          <wp:inline distT="0" distB="0" distL="0" distR="0" wp14:anchorId="19AE4AA8" wp14:editId="2E308BFE">
+            <wp:extent cx="5943600" cy="2761615"/>
+            <wp:effectExtent l="0" t="0" r="0" b="635"/>
+            <wp:docPr id="42" name="Picture 42" descr="Graphical user interface&#10;&#10;Description automatically generated"/>
+            <wp:cNvGraphicFramePr>
+              <a:graphicFrameLocks xmlns:a="http://schemas.openxmlformats.org/drawingml/2006/main" noChangeAspect="1"/>
+            </wp:cNvGraphicFramePr>
+            <a:graphic xmlns:a="http://schemas.openxmlformats.org/drawingml/2006/main">
+              <a:graphicData uri="http://schemas.openxmlformats.org/drawingml/2006/picture">
+                <pic:pic xmlns:pic="http://schemas.openxmlformats.org/drawingml/2006/picture">
+                  <pic:nvPicPr>
+                    <pic:cNvPr id="42" name="Picture 42" descr="Graphical user interface&#10;&#10;Description automatically generated"/>
+                    <pic:cNvPicPr/>
+                  </pic:nvPicPr>
+                  <pic:blipFill>
+                    <a:blip r:embed="rId33"/>
+                    <a:stretch>
+                      <a:fillRect/>
+                    </a:stretch>
+                  </pic:blipFill>
+                  <pic:spPr>
+                    <a:xfrm>
+                      <a:off x="0" y="0"/>
+                      <a:ext cx="5943600" cy="2761615"/>
+                    </a:xfrm>
+                    <a:prstGeom prst="rect">
+                      <a:avLst/>
+                    </a:prstGeom>
+                  </pic:spPr>
+                </pic:pic>
+              </a:graphicData>
+            </a:graphic>
+          </wp:inline>
+        </w:drawing>
+      </w:r>
+    </w:p>
+    <w:p>
+      <w:pPr>
+        <w:spacing w:after="0" w:line="240" w:lineRule="auto"/>
+        <w:rPr>
+          <w:color w:val="000000" w:themeColor="text1"/>
+          <w:sz w:val="24"/>
+          <w:szCs w:val="24"/>
+        </w:rPr>
+      </w:pPr>
+    </w:p>
+    <w:p>
+      <w:pPr>
+        <w:spacing w:after="0" w:line="240" w:lineRule="auto"/>
+        <w:rPr>
+          <w:color w:val="000000" w:themeColor="text1"/>
+          <w:sz w:val="24"/>
+          <w:szCs w:val="24"/>
+        </w:rPr>
+      </w:pPr>
+    </w:p>
+    <w:p>
+      <w:pPr>
+        <w:spacing w:after="0" w:line="240" w:lineRule="auto"/>
+        <w:rPr>
+          <w:color w:val="000000" w:themeColor="text1"/>
+          <w:sz w:val="24"/>
+          <w:szCs w:val="24"/>
+        </w:rPr>
+      </w:pPr>
+    </w:p>
+    <w:p>
+      <w:pPr>
+        <w:spacing w:after="0" w:line="240" w:lineRule="auto"/>
+        <w:rPr>
+          <w:color w:val="000000" w:themeColor="text1"/>
+          <w:sz w:val="24"/>
+          <w:szCs w:val="24"/>
+        </w:rPr>
+      </w:pPr>
+      <w:r>
+        <w:rPr>
+          <w:color w:val="000000" w:themeColor="text1"/>
+          <w:sz w:val="24"/>
+          <w:szCs w:val="24"/>
+        </w:rPr>
+        <w:lastRenderedPageBreak/>
+        <w:t xml:space="preserve">However, </w:t>
+      </w:r>
+      <w:r>
+        <w:rPr>
+          <w:color w:val="000000" w:themeColor="text1"/>
+          <w:sz w:val="24"/>
+          <w:szCs w:val="24"/>
+        </w:rPr>
+        <w:t>if you are signed in</w:t>
+      </w:r>
+      <w:r>
+        <w:rPr>
+          <w:color w:val="000000" w:themeColor="text1"/>
+          <w:sz w:val="24"/>
+          <w:szCs w:val="24"/>
+        </w:rPr>
+        <w:t>, it will lead you to your cart</w:t>
+      </w:r>
+      <w:r>
+        <w:rPr>
+          <w:color w:val="000000" w:themeColor="text1"/>
+          <w:sz w:val="24"/>
+          <w:szCs w:val="24"/>
+        </w:rPr>
+        <w:t xml:space="preserve"> with the product added in your cart for you</w:t>
+      </w:r>
+      <w:r>
+        <w:rPr>
+          <w:color w:val="000000" w:themeColor="text1"/>
+          <w:sz w:val="24"/>
+          <w:szCs w:val="24"/>
+        </w:rPr>
+        <w:t>.</w:t>
+      </w:r>
+    </w:p>
+    <w:p>
+      <w:pPr>
+        <w:spacing w:after="0" w:line="240" w:lineRule="auto"/>
+        <w:rPr>
+          <w:color w:val="000000" w:themeColor="text1"/>
+          <w:sz w:val="24"/>
+          <w:szCs w:val="24"/>
+        </w:rPr>
+      </w:pPr>
+    </w:p>
+    <w:p>
+      <w:pPr>
+        <w:spacing w:after="0" w:line="240" w:lineRule="auto"/>
+        <w:rPr>
+          <w:color w:val="000000" w:themeColor="text1"/>
+          <w:sz w:val="24"/>
+          <w:szCs w:val="24"/>
+        </w:rPr>
+      </w:pPr>
+      <w:r>
+        <w:rPr>
+          <w:color w:val="000000" w:themeColor="text1"/>
+          <w:sz w:val="24"/>
+          <w:szCs w:val="24"/>
+        </w:rPr>
+        <w:drawing>
+          <wp:inline distT="0" distB="0" distL="0" distR="0" wp14:anchorId="3AC88259" wp14:editId="787D2E6C">
+            <wp:extent cx="5943600" cy="2922905"/>
+            <wp:effectExtent l="0" t="0" r="0" b="0"/>
+            <wp:docPr id="43" name="Picture 43" descr="Graphical user interface, website&#10;&#10;Description automatically generated"/>
+            <wp:cNvGraphicFramePr>
+              <a:graphicFrameLocks xmlns:a="http://schemas.openxmlformats.org/drawingml/2006/main" noChangeAspect="1"/>
+            </wp:cNvGraphicFramePr>
+            <a:graphic xmlns:a="http://schemas.openxmlformats.org/drawingml/2006/main">
+              <a:graphicData uri="http://schemas.openxmlformats.org/drawingml/2006/picture">
+                <pic:pic xmlns:pic="http://schemas.openxmlformats.org/drawingml/2006/picture">
+                  <pic:nvPicPr>
+                    <pic:cNvPr id="43" name="Picture 43" descr="Graphical user interface, website&#10;&#10;Description automatically generated"/>
+                    <pic:cNvPicPr/>
+                  </pic:nvPicPr>
+                  <pic:blipFill>
+                    <a:blip r:embed="rId34"/>
+                    <a:stretch>
+                      <a:fillRect/>
+                    </a:stretch>
+                  </pic:blipFill>
+                  <pic:spPr>
+                    <a:xfrm>
+                      <a:off x="0" y="0"/>
+                      <a:ext cx="5943600" cy="2922905"/>
+                    </a:xfrm>
+                    <a:prstGeom prst="rect">
+                      <a:avLst/>
+                    </a:prstGeom>
+                  </pic:spPr>
+                </pic:pic>
+              </a:graphicData>
+            </a:graphic>
+          </wp:inline>
+        </w:drawing>
+      </w:r>
+    </w:p>
+    <w:p>
+      <w:pPr>
+        <w:spacing w:after="0" w:line="240" w:lineRule="auto"/>
+        <w:rPr>
+          <w:color w:val="000000" w:themeColor="text1"/>
+          <w:sz w:val="24"/>
+          <w:szCs w:val="24"/>
+        </w:rPr>
+      </w:pPr>
+    </w:p>
+    <w:p>
+      <w:pPr>
+        <w:spacing w:after="0" w:line="240" w:lineRule="auto"/>
+        <w:rPr>
+          <w:color w:val="000000" w:themeColor="text1"/>
+          <w:sz w:val="24"/>
+          <w:szCs w:val="24"/>
+        </w:rPr>
+      </w:pPr>
+      <w:r>
+        <w:rPr>
+          <w:color w:val="000000" w:themeColor="text1"/>
+          <w:sz w:val="24"/>
+          <w:szCs w:val="24"/>
+        </w:rPr>
+        <w:t>From here, you can either place your order, or continue shopping. Either wait there are buttons at the bottom of your cart to guide you.</w:t>
+      </w:r>
+    </w:p>
+    <w:p>
+      <w:pPr>
+        <w:spacing w:after="0" w:line="240" w:lineRule="auto"/>
+        <w:rPr>
+          <w:color w:val="000000" w:themeColor="text1"/>
+          <w:sz w:val="24"/>
+          <w:szCs w:val="24"/>
+        </w:rPr>
+      </w:pPr>
+    </w:p>
+    <w:p>
+      <w:pPr>
+        <w:spacing w:after="0" w:line="240" w:lineRule="auto"/>
+        <w:rPr>
+          <w:color w:val="000000" w:themeColor="text1"/>
+          <w:sz w:val="24"/>
+          <w:szCs w:val="24"/>
+        </w:rPr>
+      </w:pPr>
+      <w:r>
+        <w:rPr>
+          <w:noProof/>
+          <w:color w:val="000000" w:themeColor="text1"/>
+          <w:sz w:val="24"/>
+          <w:szCs w:val="24"/>
+        </w:rPr>
+        <w:drawing>
+          <wp:inline distT="0" distB="0" distL="0" distR="0" wp14:anchorId="3AE5091E" wp14:editId="7D17D55D">
+            <wp:extent cx="5562600" cy="2765848"/>
+            <wp:effectExtent l="0" t="0" r="0" b="0"/>
+            <wp:docPr id="44" name="Picture 44" descr="A picture containing chart&#10;&#10;Description automatically generated"/>
+            <wp:cNvGraphicFramePr>
+              <a:graphicFrameLocks xmlns:a="http://schemas.openxmlformats.org/drawingml/2006/main" noChangeAspect="1"/>
+            </wp:cNvGraphicFramePr>
+            <a:graphic xmlns:a="http://schemas.openxmlformats.org/drawingml/2006/main">
+              <a:graphicData uri="http://schemas.openxmlformats.org/drawingml/2006/picture">
+                <pic:pic xmlns:pic="http://schemas.openxmlformats.org/drawingml/2006/picture">
+                  <pic:nvPicPr>
+                    <pic:cNvPr id="44" name="Picture 44" descr="A picture containing chart&#10;&#10;Description automatically generated"/>
+                    <pic:cNvPicPr/>
+                  </pic:nvPicPr>
+                  <pic:blipFill>
+                    <a:blip r:embed="rId35">
+                      <a:extLst>
+                        <a:ext uri="{28A0092B-C50C-407E-A947-70E740481C1C}">
+                          <a14:useLocalDpi xmlns:a14="http://schemas.microsoft.com/office/drawing/2010/main" val="0"/>
+                        </a:ext>
+                      </a:extLst>
+                    </a:blip>
+                    <a:stretch>
+                      <a:fillRect/>
+                    </a:stretch>
+                  </pic:blipFill>
+                  <pic:spPr>
+                    <a:xfrm>
+                      <a:off x="0" y="0"/>
+                      <a:ext cx="5567448" cy="2768258"/>
+                    </a:xfrm>
+                    <a:prstGeom prst="rect">
+                      <a:avLst/>
+                    </a:prstGeom>
+                  </pic:spPr>
+                </pic:pic>
+              </a:graphicData>
+            </a:graphic>
+          </wp:inline>
+        </w:drawing>
+      </w:r>
+    </w:p>
+    <w:p>
+      <w:pPr>
+        <w:spacing w:after="0" w:line="240" w:lineRule="auto"/>
+        <w:rPr>
+          <w:b/>
+          <w:bCs/>
+          <w:color w:val="4472C4" w:themeColor="accent1"/>
+          <w:sz w:val="24"/>
+          <w:szCs w:val="24"/>
+        </w:rPr>
+      </w:pPr>
+    </w:p>
+    <w:p>
+      <w:pPr>
+        <w:spacing w:after="0" w:line="240" w:lineRule="auto"/>
+        <w:rPr>
+          <w:b/>
+          <w:bCs/>
+          <w:color w:val="4472C4" w:themeColor="accent1"/>
+          <w:sz w:val="26"/>
+          <w:szCs w:val="26"/>
+          <w:u w:val="single"/>
+        </w:rPr>
+      </w:pPr>
+    </w:p>
+    <w:p>
+      <w:pPr>
+        <w:spacing w:after="0" w:line="240" w:lineRule="auto"/>
+        <w:rPr>
+          <w:b/>
+          <w:bCs/>
+          <w:color w:val="4472C4" w:themeColor="accent1"/>
+          <w:sz w:val="26"/>
+          <w:szCs w:val="26"/>
+          <w:u w:val="single"/>
+        </w:rPr>
+      </w:pPr>
+    </w:p>
+    <w:p>
+      <w:pPr>
+        <w:spacing w:after="0" w:line="240" w:lineRule="auto"/>
+        <w:rPr>
+          <w:b/>
+          <w:bCs/>
+          <w:color w:val="4472C4" w:themeColor="accent1"/>
+          <w:sz w:val="26"/>
+          <w:szCs w:val="26"/>
+          <w:u w:val="single"/>
+        </w:rPr>
+      </w:pPr>
+    </w:p>
+    <w:p>
+      <w:pPr>
+        <w:spacing w:after="0" w:line="240" w:lineRule="auto"/>
+        <w:rPr>
+          <w:b/>
+          <w:bCs/>
+          <w:color w:val="4472C4" w:themeColor="accent1"/>
+          <w:sz w:val="26"/>
+          <w:szCs w:val="26"/>
+          <w:u w:val="single"/>
+        </w:rPr>
+      </w:pPr>
+    </w:p>
+    <w:p>
+      <w:pPr>
+        <w:spacing w:after="0" w:line="240" w:lineRule="auto"/>
+        <w:rPr>
+          <w:b/>
+          <w:bCs/>
+          <w:color w:val="4472C4" w:themeColor="accent1"/>
+          <w:sz w:val="26"/>
+          <w:szCs w:val="26"/>
+          <w:u w:val="single"/>
+        </w:rPr>
+      </w:pPr>
+      <w:r>
+        <w:rPr>
+          <w:b/>
+          <w:bCs/>
+          <w:color w:val="4472C4" w:themeColor="accent1"/>
+          <w:sz w:val="26"/>
+          <w:szCs w:val="26"/>
+          <w:u w:val="single"/>
+        </w:rPr>
+        <w:lastRenderedPageBreak/>
+        <w:t>Controlling the cart</w:t>
+      </w:r>
+      <w:r>
+        <w:rPr>
+          <w:b/>
+          <w:bCs/>
+          <w:color w:val="4472C4" w:themeColor="accent1"/>
+          <w:sz w:val="26"/>
+          <w:szCs w:val="26"/>
+          <w:u w:val="single"/>
+        </w:rPr>
+        <w:t>:</w:t>
+      </w:r>
+    </w:p>
+    <w:p>
+      <w:pPr>
+        <w:spacing w:after="0" w:line="240" w:lineRule="auto"/>
+        <w:rPr>
+          <w:b/>
+          <w:bCs/>
+          <w:color w:val="4472C4" w:themeColor="accent1"/>
+          <w:sz w:val="24"/>
+          <w:szCs w:val="24"/>
+        </w:rPr>
+      </w:pPr>
+    </w:p>
+    <w:p>
+      <w:pPr>
+        <w:spacing w:after="0" w:line="240" w:lineRule="auto"/>
+        <w:rPr>
+          <w:b/>
+          <w:bCs/>
+          <w:color w:val="4472C4" w:themeColor="accent1"/>
+          <w:sz w:val="24"/>
+          <w:szCs w:val="24"/>
+        </w:rPr>
+      </w:pPr>
+      <w:r>
+        <w:rPr>
+          <w:b/>
+          <w:bCs/>
+          <w:color w:val="4472C4" w:themeColor="accent1"/>
+          <w:sz w:val="24"/>
+          <w:szCs w:val="24"/>
+        </w:rPr>
+        <w:t>Viewing your cart:</w:t>
+      </w:r>
+    </w:p>
+    <w:p>
+      <w:pPr>
+        <w:spacing w:after="0" w:line="240" w:lineRule="auto"/>
+        <w:rPr>
+          <w:b/>
+          <w:bCs/>
+          <w:color w:val="4472C4" w:themeColor="accent1"/>
+          <w:sz w:val="24"/>
+          <w:szCs w:val="24"/>
+        </w:rPr>
+      </w:pPr>
+    </w:p>
+    <w:p>
+      <w:pPr>
+        <w:spacing w:after="0" w:line="240" w:lineRule="auto"/>
+        <w:rPr>
+          <w:color w:val="000000" w:themeColor="text1"/>
+          <w:sz w:val="24"/>
+          <w:szCs w:val="24"/>
+        </w:rPr>
+      </w:pPr>
+      <w:r>
+        <w:rPr>
+          <w:color w:val="000000" w:themeColor="text1"/>
+          <w:sz w:val="24"/>
+          <w:szCs w:val="24"/>
+        </w:rPr>
+        <w:t>If you have a couple of things in your cart and want to view</w:t>
+      </w:r>
+      <w:r>
+        <w:rPr>
+          <w:color w:val="000000" w:themeColor="text1"/>
+          <w:sz w:val="24"/>
+          <w:szCs w:val="24"/>
+        </w:rPr>
+        <w:t xml:space="preserve"> your cart while shopping, then all you have to do is click on “My cart” in the navigation bar.</w:t>
+      </w:r>
+    </w:p>
+    <w:p>
+      <w:pPr>
+        <w:spacing w:after="0" w:line="240" w:lineRule="auto"/>
+        <w:rPr>
+          <w:color w:val="000000" w:themeColor="text1"/>
+          <w:sz w:val="24"/>
+          <w:szCs w:val="24"/>
+        </w:rPr>
+      </w:pPr>
+    </w:p>
+    <w:p>
+      <w:pPr>
+        <w:spacing w:after="0" w:line="240" w:lineRule="auto"/>
+        <w:rPr>
+          <w:color w:val="000000" w:themeColor="text1"/>
+          <w:sz w:val="24"/>
+          <w:szCs w:val="24"/>
+        </w:rPr>
+      </w:pPr>
+      <w:r>
+        <w:rPr>
+          <w:noProof/>
+          <w:color w:val="000000" w:themeColor="text1"/>
+          <w:sz w:val="24"/>
+          <w:szCs w:val="24"/>
+        </w:rPr>
+        <w:drawing>
+          <wp:inline distT="0" distB="0" distL="0" distR="0" wp14:anchorId="479BC865" wp14:editId="617D60D0">
+            <wp:extent cx="5172075" cy="3575142"/>
+            <wp:effectExtent l="0" t="0" r="0" b="6350"/>
+            <wp:docPr id="46" name="Picture 46" descr="Graphical user interface, website&#10;&#10;Description automatically generated"/>
+            <wp:cNvGraphicFramePr>
+              <a:graphicFrameLocks xmlns:a="http://schemas.openxmlformats.org/drawingml/2006/main" noChangeAspect="1"/>
+            </wp:cNvGraphicFramePr>
+            <a:graphic xmlns:a="http://schemas.openxmlformats.org/drawingml/2006/main">
+              <a:graphicData uri="http://schemas.openxmlformats.org/drawingml/2006/picture">
+                <pic:pic xmlns:pic="http://schemas.openxmlformats.org/drawingml/2006/picture">
+                  <pic:nvPicPr>
+                    <pic:cNvPr id="46" name="Picture 46" descr="Graphical user interface, website&#10;&#10;Description automatically generated"/>
+                    <pic:cNvPicPr/>
+                  </pic:nvPicPr>
+                  <pic:blipFill>
+                    <a:blip r:embed="rId36" cstate="print">
+                      <a:extLst>
+                        <a:ext uri="{28A0092B-C50C-407E-A947-70E740481C1C}">
+                          <a14:useLocalDpi xmlns:a14="http://schemas.microsoft.com/office/drawing/2010/main" val="0"/>
+                        </a:ext>
+                      </a:extLst>
+                    </a:blip>
+                    <a:stretch>
+                      <a:fillRect/>
+                    </a:stretch>
+                  </pic:blipFill>
+                  <pic:spPr>
+                    <a:xfrm>
+                      <a:off x="0" y="0"/>
+                      <a:ext cx="5177124" cy="3578632"/>
+                    </a:xfrm>
+                    <a:prstGeom prst="rect">
+                      <a:avLst/>
+                    </a:prstGeom>
+                  </pic:spPr>
+                </pic:pic>
+              </a:graphicData>
+            </a:graphic>
+          </wp:inline>
+        </w:drawing>
+      </w:r>
+    </w:p>
+    <w:p>
+      <w:pPr>
+        <w:spacing w:after="0" w:line="240" w:lineRule="auto"/>
+        <w:rPr>
+          <w:color w:val="000000" w:themeColor="text1"/>
+          <w:sz w:val="24"/>
+          <w:szCs w:val="24"/>
+        </w:rPr>
+      </w:pPr>
+    </w:p>
+    <w:p>
+      <w:pPr>
+        <w:spacing w:after="0" w:line="240" w:lineRule="auto"/>
+        <w:rPr>
+          <w:color w:val="000000" w:themeColor="text1"/>
+          <w:sz w:val="24"/>
+          <w:szCs w:val="24"/>
+        </w:rPr>
+      </w:pPr>
+      <w:r>
+        <w:rPr>
+          <w:color w:val="000000" w:themeColor="text1"/>
+          <w:sz w:val="24"/>
+          <w:szCs w:val="24"/>
+        </w:rPr>
+        <w:t>If you happened to not be signed in, clicking on this will lead you to</w:t>
+      </w:r>
+      <w:r>
+        <w:rPr>
+          <w:color w:val="000000" w:themeColor="text1"/>
+          <w:sz w:val="24"/>
+          <w:szCs w:val="24"/>
+        </w:rPr>
+        <w:t xml:space="preserve"> the log in page. If you are already logged in, you will be able to see your cart. </w:t>
+      </w:r>
+      <w:r>
+        <w:rPr>
+          <w:color w:val="000000" w:themeColor="text1"/>
+          <w:sz w:val="24"/>
+          <w:szCs w:val="24"/>
+        </w:rPr>
+        <w:t>Your cart may look something like this.</w:t>
+      </w:r>
+    </w:p>
+    <w:p>
+      <w:pPr>
+        <w:spacing w:after="0" w:line="240" w:lineRule="auto"/>
+        <w:rPr>
+          <w:color w:val="000000" w:themeColor="text1"/>
+          <w:sz w:val="24"/>
+          <w:szCs w:val="24"/>
+        </w:rPr>
+      </w:pPr>
+    </w:p>
+    <w:p>
+      <w:pPr>
+        <w:spacing w:after="0" w:line="240" w:lineRule="auto"/>
+        <w:rPr>
+          <w:color w:val="000000" w:themeColor="text1"/>
+          <w:sz w:val="24"/>
+          <w:szCs w:val="24"/>
+        </w:rPr>
+      </w:pPr>
+      <w:r>
+        <w:rPr>
+          <w:color w:val="000000" w:themeColor="text1"/>
+          <w:sz w:val="24"/>
+          <w:szCs w:val="24"/>
+        </w:rPr>
+        <w:drawing>
+          <wp:inline distT="0" distB="0" distL="0" distR="0" wp14:anchorId="1576D3AA" wp14:editId="5D4032AB">
+            <wp:extent cx="3756197" cy="2409825"/>
+            <wp:effectExtent l="0" t="0" r="0" b="0"/>
+            <wp:docPr id="47" name="Picture 47" descr="A picture containing graphical user interface&#10;&#10;Description automatically generated"/>
+            <wp:cNvGraphicFramePr>
+              <a:graphicFrameLocks xmlns:a="http://schemas.openxmlformats.org/drawingml/2006/main" noChangeAspect="1"/>
+            </wp:cNvGraphicFramePr>
+            <a:graphic xmlns:a="http://schemas.openxmlformats.org/drawingml/2006/main">
+              <a:graphicData uri="http://schemas.openxmlformats.org/drawingml/2006/picture">
+                <pic:pic xmlns:pic="http://schemas.openxmlformats.org/drawingml/2006/picture">
+                  <pic:nvPicPr>
+                    <pic:cNvPr id="47" name="Picture 47" descr="A picture containing graphical user interface&#10;&#10;Description automatically generated"/>
+                    <pic:cNvPicPr/>
+                  </pic:nvPicPr>
+                  <pic:blipFill>
+                    <a:blip r:embed="rId37"/>
+                    <a:stretch>
+                      <a:fillRect/>
+                    </a:stretch>
+                  </pic:blipFill>
+                  <pic:spPr>
+                    <a:xfrm>
+                      <a:off x="0" y="0"/>
+                      <a:ext cx="3779579" cy="2424826"/>
+                    </a:xfrm>
+                    <a:prstGeom prst="rect">
+                      <a:avLst/>
+                    </a:prstGeom>
+                  </pic:spPr>
+                </pic:pic>
+              </a:graphicData>
+            </a:graphic>
+          </wp:inline>
+        </w:drawing>
+      </w:r>
+    </w:p>
+    <w:p>
+      <w:pPr>
+        <w:spacing w:after="0" w:line="240" w:lineRule="auto"/>
+        <w:rPr>
+          <w:b/>
+          <w:bCs/>
+          <w:color w:val="4472C4" w:themeColor="accent1"/>
+          <w:sz w:val="24"/>
+          <w:szCs w:val="24"/>
+        </w:rPr>
+      </w:pPr>
+    </w:p>
+    <w:p>
+      <w:pPr>
+        <w:spacing w:after="0" w:line="240" w:lineRule="auto"/>
+        <w:rPr>
+          <w:b/>
+          <w:bCs/>
+          <w:color w:val="4472C4" w:themeColor="accent1"/>
+          <w:sz w:val="24"/>
+          <w:szCs w:val="24"/>
+        </w:rPr>
+      </w:pPr>
+      <w:r>
+        <w:rPr>
+          <w:b/>
+          <w:bCs/>
+          <w:color w:val="4472C4" w:themeColor="accent1"/>
+          <w:sz w:val="24"/>
+          <w:szCs w:val="24"/>
+        </w:rPr>
+        <w:t>Removing item from cart:</w:t>
+      </w:r>
+    </w:p>
+    <w:p>
+      <w:pPr>
+        <w:spacing w:after="0" w:line="240" w:lineRule="auto"/>
+        <w:rPr>
+          <w:b/>
+          <w:bCs/>
+          <w:color w:val="4472C4" w:themeColor="accent1"/>
+          <w:sz w:val="24"/>
+          <w:szCs w:val="24"/>
+        </w:rPr>
+      </w:pPr>
+    </w:p>
+    <w:p>
+      <w:pPr>
+        <w:spacing w:after="0" w:line="240" w:lineRule="auto"/>
+        <w:rPr>
+          <w:color w:val="000000" w:themeColor="text1"/>
+          <w:sz w:val="24"/>
+          <w:szCs w:val="24"/>
+        </w:rPr>
+      </w:pPr>
+      <w:r>
+        <w:rPr>
+          <w:color w:val="000000" w:themeColor="text1"/>
+          <w:sz w:val="24"/>
+          <w:szCs w:val="24"/>
+        </w:rPr>
+        <w:t>Let’s say you added a produc</w:t>
+      </w:r>
+      <w:r>
+        <w:rPr>
+          <w:color w:val="000000" w:themeColor="text1"/>
+          <w:sz w:val="24"/>
+          <w:szCs w:val="24"/>
+        </w:rPr>
+        <w:t>t to your cart but you realized you no longer want it, you can easily remove it from your cart by click</w:t>
+      </w:r>
+      <w:r>
+        <w:rPr>
+          <w:color w:val="000000" w:themeColor="text1"/>
+          <w:sz w:val="24"/>
+          <w:szCs w:val="24"/>
+        </w:rPr>
+        <w:t>ing</w:t>
+      </w:r>
+      <w:r>
+        <w:rPr>
+          <w:color w:val="000000" w:themeColor="text1"/>
+          <w:sz w:val="24"/>
+          <w:szCs w:val="24"/>
+        </w:rPr>
+        <w:t xml:space="preserve"> the remove button </w:t>
+      </w:r>
+      <w:r>
+        <w:rPr>
+          <w:color w:val="000000" w:themeColor="text1"/>
+          <w:sz w:val="24"/>
+          <w:szCs w:val="24"/>
+        </w:rPr>
+        <w:t>on the row of the product you no longer want.</w:t>
+      </w:r>
+      <w:r>
+        <w:rPr>
+          <w:noProof/>
+          <w:color w:val="000000" w:themeColor="text1"/>
+          <w:sz w:val="24"/>
+          <w:szCs w:val="24"/>
+        </w:rPr>
+        <w:drawing>
+          <wp:inline distT="0" distB="0" distL="0" distR="0" wp14:anchorId="644D1724" wp14:editId="4B1733F6">
+            <wp:extent cx="5715000" cy="3141418"/>
+            <wp:effectExtent l="0" t="0" r="0" b="1905"/>
+            <wp:docPr id="48" name="Picture 48" descr="A picture containing graphical user interface&#10;&#10;Description automatically generated"/>
+            <wp:cNvGraphicFramePr>
+              <a:graphicFrameLocks xmlns:a="http://schemas.openxmlformats.org/drawingml/2006/main" noChangeAspect="1"/>
+            </wp:cNvGraphicFramePr>
+            <a:graphic xmlns:a="http://schemas.openxmlformats.org/drawingml/2006/main">
+              <a:graphicData uri="http://schemas.openxmlformats.org/drawingml/2006/picture">
+                <pic:pic xmlns:pic="http://schemas.openxmlformats.org/drawingml/2006/picture">
+                  <pic:nvPicPr>
+                    <pic:cNvPr id="48" name="Picture 48" descr="A picture containing graphical user interface&#10;&#10;Description automatically generated"/>
+                    <pic:cNvPicPr/>
+                  </pic:nvPicPr>
+                  <pic:blipFill>
+                    <a:blip r:embed="rId38">
+                      <a:extLst>
+                        <a:ext uri="{28A0092B-C50C-407E-A947-70E740481C1C}">
+                          <a14:useLocalDpi xmlns:a14="http://schemas.microsoft.com/office/drawing/2010/main" val="0"/>
+                        </a:ext>
+                      </a:extLst>
+                    </a:blip>
+                    <a:stretch>
+                      <a:fillRect/>
+                    </a:stretch>
+                  </pic:blipFill>
+                  <pic:spPr>
+                    <a:xfrm>
+                      <a:off x="0" y="0"/>
+                      <a:ext cx="5729296" cy="3149276"/>
+                    </a:xfrm>
+                    <a:prstGeom prst="rect">
+                      <a:avLst/>
+                    </a:prstGeom>
+                  </pic:spPr>
+                </pic:pic>
+              </a:graphicData>
+            </a:graphic>
+          </wp:inline>
+        </w:drawing>
+      </w:r>
+    </w:p>
+    <w:p>
+      <w:pPr>
+        <w:spacing w:after="0" w:line="240" w:lineRule="auto"/>
+        <w:rPr>
+          <w:color w:val="000000" w:themeColor="text1"/>
+          <w:sz w:val="24"/>
+          <w:szCs w:val="24"/>
+        </w:rPr>
+      </w:pPr>
+    </w:p>
+    <w:p>
+      <w:pPr>
+        <w:spacing w:after="0" w:line="240" w:lineRule="auto"/>
+        <w:rPr>
+          <w:color w:val="000000" w:themeColor="text1"/>
+          <w:sz w:val="24"/>
+          <w:szCs w:val="24"/>
+        </w:rPr>
+      </w:pPr>
+      <w:r>
+        <w:rPr>
+          <w:color w:val="000000" w:themeColor="text1"/>
+          <w:sz w:val="24"/>
+          <w:szCs w:val="24"/>
+        </w:rPr>
+        <w:t>Once you click remove it will disappear from your cart like so:</w:t>
+      </w:r>
+    </w:p>
+    <w:p>
+      <w:pPr>
+        <w:spacing w:after="0" w:line="240" w:lineRule="auto"/>
+        <w:rPr>
+          <w:color w:val="000000" w:themeColor="text1"/>
+          <w:sz w:val="24"/>
+          <w:szCs w:val="24"/>
+        </w:rPr>
+      </w:pPr>
+    </w:p>
+    <w:p>
+      <w:pPr>
+        <w:spacing w:after="0" w:line="240" w:lineRule="auto"/>
+        <w:rPr>
+          <w:color w:val="000000" w:themeColor="text1"/>
+          <w:sz w:val="24"/>
+          <w:szCs w:val="24"/>
+        </w:rPr>
+      </w:pPr>
+      <w:r>
+        <w:rPr>
+          <w:color w:val="000000" w:themeColor="text1"/>
+          <w:sz w:val="24"/>
+          <w:szCs w:val="24"/>
+        </w:rPr>
+        <w:drawing>
+          <wp:inline distT="0" distB="0" distL="0" distR="0" wp14:anchorId="4FD3B8F8" wp14:editId="1355D7D2">
+            <wp:extent cx="5591175" cy="2673131"/>
+            <wp:effectExtent l="0" t="0" r="0" b="0"/>
+            <wp:docPr id="49" name="Picture 49" descr="A picture containing chart&#10;&#10;Description automatically generated"/>
+            <wp:cNvGraphicFramePr>
+              <a:graphicFrameLocks xmlns:a="http://schemas.openxmlformats.org/drawingml/2006/main" noChangeAspect="1"/>
+            </wp:cNvGraphicFramePr>
+            <a:graphic xmlns:a="http://schemas.openxmlformats.org/drawingml/2006/main">
+              <a:graphicData uri="http://schemas.openxmlformats.org/drawingml/2006/picture">
+                <pic:pic xmlns:pic="http://schemas.openxmlformats.org/drawingml/2006/picture">
+                  <pic:nvPicPr>
+                    <pic:cNvPr id="49" name="Picture 49" descr="A picture containing chart&#10;&#10;Description automatically generated"/>
+                    <pic:cNvPicPr/>
+                  </pic:nvPicPr>
+                  <pic:blipFill>
+                    <a:blip r:embed="rId39"/>
+                    <a:stretch>
+                      <a:fillRect/>
+                    </a:stretch>
+                  </pic:blipFill>
+                  <pic:spPr>
+                    <a:xfrm>
+                      <a:off x="0" y="0"/>
+                      <a:ext cx="5596857" cy="2675847"/>
+                    </a:xfrm>
+                    <a:prstGeom prst="rect">
+                      <a:avLst/>
+                    </a:prstGeom>
+                  </pic:spPr>
+                </pic:pic>
+              </a:graphicData>
+            </a:graphic>
+          </wp:inline>
+        </w:drawing>
+      </w:r>
+    </w:p>
+    <w:p>
+      <w:pPr>
+        <w:spacing w:after="0" w:line="240" w:lineRule="auto"/>
+        <w:rPr>
+          <w:b/>
+          <w:bCs/>
+          <w:color w:val="4472C4" w:themeColor="accent1"/>
+          <w:sz w:val="24"/>
+          <w:szCs w:val="24"/>
+        </w:rPr>
+      </w:pPr>
+    </w:p>
+    <w:p>
+      <w:pPr>
+        <w:spacing w:after="0" w:line="240" w:lineRule="auto"/>
+        <w:rPr>
+          <w:b/>
+          <w:bCs/>
+          <w:color w:val="4472C4" w:themeColor="accent1"/>
+          <w:sz w:val="24"/>
+          <w:szCs w:val="24"/>
+        </w:rPr>
+      </w:pPr>
+    </w:p>
+    <w:p>
+      <w:pPr>
+        <w:spacing w:after="0" w:line="240" w:lineRule="auto"/>
+        <w:rPr>
+          <w:b/>
+          <w:bCs/>
+          <w:color w:val="4472C4" w:themeColor="accent1"/>
+          <w:sz w:val="24"/>
+          <w:szCs w:val="24"/>
+        </w:rPr>
+      </w:pPr>
+    </w:p>
+    <w:p>
+      <w:pPr>
+        <w:spacing w:after="0" w:line="240" w:lineRule="auto"/>
+        <w:rPr>
+          <w:b/>
+          <w:bCs/>
+          <w:color w:val="4472C4" w:themeColor="accent1"/>
+          <w:sz w:val="24"/>
+          <w:szCs w:val="24"/>
+        </w:rPr>
+      </w:pPr>
+      <w:r>
+        <w:rPr>
+          <w:b/>
+          <w:bCs/>
+          <w:color w:val="4472C4" w:themeColor="accent1"/>
+          <w:sz w:val="24"/>
+          <w:szCs w:val="24"/>
+        </w:rPr>
+        <w:lastRenderedPageBreak/>
+        <w:t>Modifying quantities in cart:</w:t>
+      </w:r>
+    </w:p>
+    <w:p>
+      <w:pPr>
+        <w:spacing w:after="0" w:line="240" w:lineRule="auto"/>
+        <w:rPr>
+          <w:b/>
+          <w:bCs/>
+          <w:color w:val="4472C4" w:themeColor="accent1"/>
+          <w:sz w:val="24"/>
+          <w:szCs w:val="24"/>
+        </w:rPr>
+      </w:pPr>
+    </w:p>
+    <w:p>
+      <w:pPr>
+        <w:spacing w:after="0" w:line="240" w:lineRule="auto"/>
+        <w:rPr>
+          <w:color w:val="000000" w:themeColor="text1"/>
+          <w:sz w:val="24"/>
+          <w:szCs w:val="24"/>
+        </w:rPr>
+      </w:pPr>
+      <w:r>
+        <w:rPr>
+          <w:color w:val="000000" w:themeColor="text1"/>
+          <w:sz w:val="24"/>
+          <w:szCs w:val="24"/>
+        </w:rPr>
+        <w:t xml:space="preserve">Maybe you want more than one of the same product. In this case you can just modify the quantity in your cart. </w:t>
+      </w:r>
+      <w:r>
+        <w:rPr>
+          <w:color w:val="000000" w:themeColor="text1"/>
+          <w:sz w:val="24"/>
+          <w:szCs w:val="24"/>
+        </w:rPr>
+        <w:t>Simply click the “+” to add one of the same product:</w:t>
+      </w:r>
+    </w:p>
+    <w:p>
+      <w:pPr>
+        <w:spacing w:after="0" w:line="240" w:lineRule="auto"/>
+        <w:rPr>
+          <w:color w:val="000000" w:themeColor="text1"/>
+          <w:sz w:val="24"/>
+          <w:szCs w:val="24"/>
+        </w:rPr>
+      </w:pPr>
+    </w:p>
+    <w:p>
+      <w:pPr>
+        <w:spacing w:after="0" w:line="240" w:lineRule="auto"/>
+        <w:rPr>
+          <w:color w:val="000000" w:themeColor="text1"/>
+          <w:sz w:val="24"/>
+          <w:szCs w:val="24"/>
+        </w:rPr>
+      </w:pPr>
+      <w:r>
+        <w:rPr>
+          <w:noProof/>
+          <w:color w:val="000000" w:themeColor="text1"/>
+          <w:sz w:val="24"/>
+          <w:szCs w:val="24"/>
+        </w:rPr>
+        <w:drawing>
+          <wp:inline distT="0" distB="0" distL="0" distR="0" wp14:anchorId="0EF12CAF" wp14:editId="67FE39EE">
+            <wp:extent cx="4838700" cy="2536699"/>
+            <wp:effectExtent l="0" t="0" r="0" b="0"/>
+            <wp:docPr id="50" name="Picture 50" descr="A picture containing website&#10;&#10;Description automatically generated"/>
+            <wp:cNvGraphicFramePr>
+              <a:graphicFrameLocks xmlns:a="http://schemas.openxmlformats.org/drawingml/2006/main" noChangeAspect="1"/>
+            </wp:cNvGraphicFramePr>
+            <a:graphic xmlns:a="http://schemas.openxmlformats.org/drawingml/2006/main">
+              <a:graphicData uri="http://schemas.openxmlformats.org/drawingml/2006/picture">
+                <pic:pic xmlns:pic="http://schemas.openxmlformats.org/drawingml/2006/picture">
+                  <pic:nvPicPr>
+                    <pic:cNvPr id="50" name="Picture 50" descr="A picture containing website&#10;&#10;Description automatically generated"/>
+                    <pic:cNvPicPr/>
+                  </pic:nvPicPr>
+                  <pic:blipFill>
+                    <a:blip r:embed="rId40" cstate="print">
+                      <a:extLst>
+                        <a:ext uri="{28A0092B-C50C-407E-A947-70E740481C1C}">
+                          <a14:useLocalDpi xmlns:a14="http://schemas.microsoft.com/office/drawing/2010/main" val="0"/>
+                        </a:ext>
+                      </a:extLst>
+                    </a:blip>
+                    <a:stretch>
+                      <a:fillRect/>
+                    </a:stretch>
+                  </pic:blipFill>
+                  <pic:spPr>
+                    <a:xfrm>
+                      <a:off x="0" y="0"/>
+                      <a:ext cx="4842233" cy="2538551"/>
+                    </a:xfrm>
+                    <a:prstGeom prst="rect">
+                      <a:avLst/>
+                    </a:prstGeom>
+                  </pic:spPr>
+                </pic:pic>
+              </a:graphicData>
+            </a:graphic>
+          </wp:inline>
+        </w:drawing>
+      </w:r>
+    </w:p>
+    <w:p>
+      <w:pPr>
+        <w:spacing w:after="0" w:line="240" w:lineRule="auto"/>
+        <w:rPr>
+          <w:color w:val="000000" w:themeColor="text1"/>
+          <w:sz w:val="24"/>
+          <w:szCs w:val="24"/>
+        </w:rPr>
+      </w:pPr>
+    </w:p>
+    <w:p>
+      <w:pPr>
+        <w:spacing w:after="0" w:line="240" w:lineRule="auto"/>
+        <w:rPr>
+          <w:color w:val="000000" w:themeColor="text1"/>
+          <w:sz w:val="24"/>
+          <w:szCs w:val="24"/>
+        </w:rPr>
+      </w:pPr>
+      <w:r>
+        <w:rPr>
+          <w:color w:val="000000" w:themeColor="text1"/>
+          <w:sz w:val="24"/>
+          <w:szCs w:val="24"/>
+        </w:rPr>
+        <w:t>Once you click it, the quantity will go up by one:</w:t>
+      </w:r>
+    </w:p>
+    <w:p>
+      <w:pPr>
+        <w:spacing w:after="0" w:line="240" w:lineRule="auto"/>
+        <w:rPr>
+          <w:color w:val="000000" w:themeColor="text1"/>
+          <w:sz w:val="24"/>
+          <w:szCs w:val="24"/>
+        </w:rPr>
+      </w:pPr>
+    </w:p>
+    <w:p>
+      <w:pPr>
+        <w:spacing w:after="0" w:line="240" w:lineRule="auto"/>
+        <w:rPr>
+          <w:color w:val="000000" w:themeColor="text1"/>
+          <w:sz w:val="24"/>
+          <w:szCs w:val="24"/>
+        </w:rPr>
+      </w:pPr>
+      <w:r>
+        <w:rPr>
+          <w:color w:val="000000" w:themeColor="text1"/>
+          <w:sz w:val="24"/>
+          <w:szCs w:val="24"/>
+        </w:rPr>
+        <w:drawing>
+          <wp:inline distT="0" distB="0" distL="0" distR="0" wp14:anchorId="3EFBBBE7" wp14:editId="4C27F836">
+            <wp:extent cx="5229225" cy="2557069"/>
+            <wp:effectExtent l="0" t="0" r="0" b="0"/>
+            <wp:docPr id="51" name="Picture 51" descr="A picture containing chart&#10;&#10;Description automatically generated"/>
+            <wp:cNvGraphicFramePr>
+              <a:graphicFrameLocks xmlns:a="http://schemas.openxmlformats.org/drawingml/2006/main" noChangeAspect="1"/>
+            </wp:cNvGraphicFramePr>
+            <a:graphic xmlns:a="http://schemas.openxmlformats.org/drawingml/2006/main">
+              <a:graphicData uri="http://schemas.openxmlformats.org/drawingml/2006/picture">
+                <pic:pic xmlns:pic="http://schemas.openxmlformats.org/drawingml/2006/picture">
+                  <pic:nvPicPr>
+                    <pic:cNvPr id="51" name="Picture 51" descr="A picture containing chart&#10;&#10;Description automatically generated"/>
+                    <pic:cNvPicPr/>
+                  </pic:nvPicPr>
+                  <pic:blipFill>
+                    <a:blip r:embed="rId41"/>
+                    <a:stretch>
+                      <a:fillRect/>
+                    </a:stretch>
+                  </pic:blipFill>
+                  <pic:spPr>
+                    <a:xfrm>
+                      <a:off x="0" y="0"/>
+                      <a:ext cx="5239260" cy="2561976"/>
+                    </a:xfrm>
+                    <a:prstGeom prst="rect">
+                      <a:avLst/>
+                    </a:prstGeom>
+                  </pic:spPr>
+                </pic:pic>
+              </a:graphicData>
+            </a:graphic>
+          </wp:inline>
+        </w:drawing>
+      </w:r>
+    </w:p>
+    <w:p>
+      <w:pPr>
+        <w:spacing w:after="0" w:line="240" w:lineRule="auto"/>
+        <w:rPr>
+          <w:color w:val="000000" w:themeColor="text1"/>
+          <w:sz w:val="24"/>
+          <w:szCs w:val="24"/>
+        </w:rPr>
+      </w:pPr>
+    </w:p>
+    <w:p>
+      <w:pPr>
+        <w:spacing w:after="0" w:line="240" w:lineRule="auto"/>
+        <w:rPr>
+          <w:color w:val="000000" w:themeColor="text1"/>
+          <w:sz w:val="24"/>
+          <w:szCs w:val="24"/>
+        </w:rPr>
+      </w:pPr>
+    </w:p>
+    <w:p>
+      <w:pPr>
+        <w:spacing w:after="0" w:line="240" w:lineRule="auto"/>
+        <w:rPr>
+          <w:color w:val="000000" w:themeColor="text1"/>
+          <w:sz w:val="24"/>
+          <w:szCs w:val="24"/>
+        </w:rPr>
+      </w:pPr>
+    </w:p>
+    <w:p>
+      <w:pPr>
+        <w:spacing w:after="0" w:line="240" w:lineRule="auto"/>
+        <w:rPr>
+          <w:color w:val="000000" w:themeColor="text1"/>
+          <w:sz w:val="24"/>
+          <w:szCs w:val="24"/>
+        </w:rPr>
+      </w:pPr>
+    </w:p>
+    <w:p>
+      <w:pPr>
+        <w:spacing w:after="0" w:line="240" w:lineRule="auto"/>
+        <w:rPr>
+          <w:color w:val="000000" w:themeColor="text1"/>
+          <w:sz w:val="24"/>
+          <w:szCs w:val="24"/>
+        </w:rPr>
+      </w:pPr>
+    </w:p>
+    <w:p>
+      <w:pPr>
+        <w:spacing w:after="0" w:line="240" w:lineRule="auto"/>
+        <w:rPr>
+          <w:color w:val="000000" w:themeColor="text1"/>
+          <w:sz w:val="24"/>
+          <w:szCs w:val="24"/>
+        </w:rPr>
+      </w:pPr>
+    </w:p>
+    <w:p>
+      <w:pPr>
+        <w:spacing w:after="0" w:line="240" w:lineRule="auto"/>
+        <w:rPr>
+          <w:color w:val="000000" w:themeColor="text1"/>
+          <w:sz w:val="24"/>
+          <w:szCs w:val="24"/>
+        </w:rPr>
+      </w:pPr>
+    </w:p>
+    <w:p>
+      <w:pPr>
+        <w:spacing w:after="0" w:line="240" w:lineRule="auto"/>
+        <w:rPr>
+          <w:color w:val="000000" w:themeColor="text1"/>
+          <w:sz w:val="24"/>
+          <w:szCs w:val="24"/>
+        </w:rPr>
+      </w:pPr>
+      <w:r>
+        <w:rPr>
+          <w:color w:val="000000" w:themeColor="text1"/>
+          <w:sz w:val="24"/>
+          <w:szCs w:val="24"/>
+        </w:rPr>
+        <w:lastRenderedPageBreak/>
+        <w:t>If you realize you don’t want as many as you did before, just click on the “-” button and the quantity will go down by one.</w:t>
+      </w:r>
+    </w:p>
+    <w:p>
+      <w:pPr>
+        <w:spacing w:after="0" w:line="240" w:lineRule="auto"/>
+        <w:rPr>
+          <w:color w:val="000000" w:themeColor="text1"/>
+          <w:sz w:val="24"/>
+          <w:szCs w:val="24"/>
+        </w:rPr>
+      </w:pPr>
+    </w:p>
+    <w:p>
+      <w:pPr>
+        <w:spacing w:after="0" w:line="240" w:lineRule="auto"/>
+        <w:rPr>
+          <w:color w:val="000000" w:themeColor="text1"/>
+          <w:sz w:val="24"/>
+          <w:szCs w:val="24"/>
+        </w:rPr>
+      </w:pPr>
+      <w:r>
+        <w:rPr>
+          <w:noProof/>
+          <w:color w:val="000000" w:themeColor="text1"/>
+          <w:sz w:val="24"/>
+          <w:szCs w:val="24"/>
+        </w:rPr>
+        <w:drawing>
+          <wp:inline distT="0" distB="0" distL="0" distR="0" wp14:anchorId="661193A2" wp14:editId="394AF038">
+            <wp:extent cx="5943600" cy="2904490"/>
+            <wp:effectExtent l="0" t="0" r="0" b="0"/>
+            <wp:docPr id="52" name="Picture 52" descr="A picture containing website&#10;&#10;Description automatically generated"/>
+            <wp:cNvGraphicFramePr>
+              <a:graphicFrameLocks xmlns:a="http://schemas.openxmlformats.org/drawingml/2006/main" noChangeAspect="1"/>
+            </wp:cNvGraphicFramePr>
+            <a:graphic xmlns:a="http://schemas.openxmlformats.org/drawingml/2006/main">
+              <a:graphicData uri="http://schemas.openxmlformats.org/drawingml/2006/picture">
+                <pic:pic xmlns:pic="http://schemas.openxmlformats.org/drawingml/2006/picture">
+                  <pic:nvPicPr>
+                    <pic:cNvPr id="52" name="Picture 52" descr="A picture containing website&#10;&#10;Description automatically generated"/>
+                    <pic:cNvPicPr/>
+                  </pic:nvPicPr>
+                  <pic:blipFill>
+                    <a:blip r:embed="rId42">
+                      <a:extLst>
+                        <a:ext uri="{28A0092B-C50C-407E-A947-70E740481C1C}">
+                          <a14:useLocalDpi xmlns:a14="http://schemas.microsoft.com/office/drawing/2010/main" val="0"/>
+                        </a:ext>
+                      </a:extLst>
+                    </a:blip>
+                    <a:stretch>
+                      <a:fillRect/>
+                    </a:stretch>
+                  </pic:blipFill>
+                  <pic:spPr>
+                    <a:xfrm>
+                      <a:off x="0" y="0"/>
+                      <a:ext cx="5943600" cy="2904490"/>
+                    </a:xfrm>
+                    <a:prstGeom prst="rect">
+                      <a:avLst/>
+                    </a:prstGeom>
+                  </pic:spPr>
+                </pic:pic>
+              </a:graphicData>
+            </a:graphic>
+          </wp:inline>
+        </w:drawing>
+      </w:r>
+    </w:p>
+    <w:p>
+      <w:pPr>
+        <w:spacing w:after="0" w:line="240" w:lineRule="auto"/>
+        <w:rPr>
+          <w:color w:val="000000" w:themeColor="text1"/>
+          <w:sz w:val="24"/>
+          <w:szCs w:val="24"/>
+        </w:rPr>
+      </w:pPr>
+    </w:p>
+    <w:p>
+      <w:pPr>
+        <w:spacing w:after="0" w:line="240" w:lineRule="auto"/>
+        <w:rPr>
+          <w:color w:val="000000" w:themeColor="text1"/>
+          <w:sz w:val="24"/>
+          <w:szCs w:val="24"/>
+        </w:rPr>
+      </w:pPr>
+      <w:r>
+        <w:rPr>
+          <w:color w:val="000000" w:themeColor="text1"/>
+          <w:sz w:val="24"/>
+          <w:szCs w:val="24"/>
+        </w:rPr>
+        <w:drawing>
+          <wp:inline distT="0" distB="0" distL="0" distR="0" wp14:anchorId="26BEBF1A" wp14:editId="28831D71">
+            <wp:extent cx="5943600" cy="2842260"/>
+            <wp:effectExtent l="0" t="0" r="0" b="0"/>
+            <wp:docPr id="53" name="Picture 53" descr="Graphical user interface&#10;&#10;Description automatically generated with medium confidence"/>
+            <wp:cNvGraphicFramePr>
+              <a:graphicFrameLocks xmlns:a="http://schemas.openxmlformats.org/drawingml/2006/main" noChangeAspect="1"/>
+            </wp:cNvGraphicFramePr>
+            <a:graphic xmlns:a="http://schemas.openxmlformats.org/drawingml/2006/main">
+              <a:graphicData uri="http://schemas.openxmlformats.org/drawingml/2006/picture">
+                <pic:pic xmlns:pic="http://schemas.openxmlformats.org/drawingml/2006/picture">
+                  <pic:nvPicPr>
+                    <pic:cNvPr id="53" name="Picture 53" descr="Graphical user interface&#10;&#10;Description automatically generated with medium confidence"/>
+                    <pic:cNvPicPr/>
+                  </pic:nvPicPr>
+                  <pic:blipFill>
+                    <a:blip r:embed="rId43"/>
+                    <a:stretch>
+                      <a:fillRect/>
+                    </a:stretch>
+                  </pic:blipFill>
+                  <pic:spPr>
+                    <a:xfrm>
+                      <a:off x="0" y="0"/>
+                      <a:ext cx="5943600" cy="2842260"/>
+                    </a:xfrm>
+                    <a:prstGeom prst="rect">
+                      <a:avLst/>
+                    </a:prstGeom>
+                  </pic:spPr>
+                </pic:pic>
+              </a:graphicData>
+            </a:graphic>
+          </wp:inline>
+        </w:drawing>
+      </w:r>
+    </w:p>
+    <w:p>
+      <w:pPr>
+        <w:spacing w:after="0" w:line="240" w:lineRule="auto"/>
+        <w:rPr>
+          <w:b/>
+          <w:bCs/>
+          <w:color w:val="4472C4" w:themeColor="accent1"/>
+          <w:sz w:val="24"/>
+          <w:szCs w:val="24"/>
+        </w:rPr>
+      </w:pPr>
+    </w:p>
+    <w:p>
+      <w:pPr>
+        <w:spacing w:after="0" w:line="240" w:lineRule="auto"/>
+        <w:rPr>
+          <w:b/>
+          <w:bCs/>
+          <w:color w:val="4472C4" w:themeColor="accent1"/>
+          <w:sz w:val="26"/>
+          <w:szCs w:val="26"/>
+          <w:u w:val="single"/>
+        </w:rPr>
+      </w:pPr>
+      <w:r>
+        <w:rPr>
+          <w:b/>
+          <w:bCs/>
+          <w:color w:val="4472C4" w:themeColor="accent1"/>
+          <w:sz w:val="26"/>
+          <w:szCs w:val="26"/>
+          <w:u w:val="single"/>
+        </w:rPr>
+        <w:t>You’re done with your cart</w:t>
+      </w:r>
+      <w:r>
+        <w:rPr>
+          <w:b/>
+          <w:bCs/>
+          <w:color w:val="4472C4" w:themeColor="accent1"/>
+          <w:sz w:val="26"/>
+          <w:szCs w:val="26"/>
+          <w:u w:val="single"/>
+        </w:rPr>
+        <w:t>:</w:t>
+      </w:r>
+    </w:p>
+    <w:p>
+      <w:pPr>
+        <w:spacing w:after="0" w:line="240" w:lineRule="auto"/>
+        <w:rPr>
+          <w:b/>
+          <w:bCs/>
+          <w:color w:val="4472C4" w:themeColor="accent1"/>
+          <w:sz w:val="24"/>
+          <w:szCs w:val="24"/>
+        </w:rPr>
+      </w:pPr>
+    </w:p>
+    <w:p>
+      <w:pPr>
+        <w:spacing w:after="0" w:line="240" w:lineRule="auto"/>
+        <w:rPr>
+          <w:b/>
+          <w:bCs/>
+          <w:color w:val="4472C4" w:themeColor="accent1"/>
+          <w:sz w:val="24"/>
+          <w:szCs w:val="24"/>
+        </w:rPr>
+      </w:pPr>
+      <w:r>
+        <w:rPr>
+          <w:b/>
+          <w:bCs/>
+          <w:color w:val="4472C4" w:themeColor="accent1"/>
+          <w:sz w:val="24"/>
+          <w:szCs w:val="24"/>
+        </w:rPr>
+        <w:t>Placing an order:</w:t>
+      </w:r>
+    </w:p>
+    <w:p>
+      <w:pPr>
+        <w:spacing w:after="0" w:line="240" w:lineRule="auto"/>
+        <w:rPr>
+          <w:b/>
+          <w:bCs/>
+          <w:color w:val="4472C4" w:themeColor="accent1"/>
+          <w:sz w:val="24"/>
+          <w:szCs w:val="24"/>
+        </w:rPr>
+      </w:pPr>
+    </w:p>
+    <w:p>
+      <w:pPr>
+        <w:spacing w:after="0" w:line="240" w:lineRule="auto"/>
+        <w:rPr>
+          <w:b/>
+          <w:bCs/>
+          <w:color w:val="4472C4" w:themeColor="accent1"/>
+          <w:sz w:val="24"/>
+          <w:szCs w:val="24"/>
+        </w:rPr>
+      </w:pPr>
+      <w:r>
+        <w:rPr>
+          <w:b/>
+          <w:bCs/>
+          <w:color w:val="4472C4" w:themeColor="accent1"/>
+          <w:sz w:val="24"/>
+          <w:szCs w:val="24"/>
+        </w:rPr>
+        <w:t xml:space="preserve">Using </w:t>
+      </w:r>
+      <w:r>
+        <w:rPr>
+          <w:b/>
+          <w:bCs/>
+          <w:color w:val="4472C4" w:themeColor="accent1"/>
+          <w:sz w:val="24"/>
+          <w:szCs w:val="24"/>
+        </w:rPr>
+        <w:t>tracking on a order:</w:t>
+      </w:r>
+    </w:p>
+    <w:p>
+      <w:pPr>
+        <w:spacing w:after="0" w:line="240" w:lineRule="auto"/>
+        <w:rPr>
+          <w:b/>
+          <w:bCs/>
+          <w:color w:val="4472C4" w:themeColor="accent1"/>
+          <w:sz w:val="24"/>
+          <w:szCs w:val="24"/>
+        </w:rPr>
+      </w:pPr>
+    </w:p>
+    <w:p>
+      <w:pPr>
+        <w:spacing w:after="0" w:line="240" w:lineRule="auto"/>
+        <w:rPr>
+          <w:b/>
+          <w:bCs/>
+          <w:color w:val="4472C4" w:themeColor="accent1"/>
+          <w:sz w:val="26"/>
+          <w:szCs w:val="26"/>
+          <w:u w:val="single"/>
+        </w:rPr>
+      </w:pPr>
+      <w:r>
+        <w:rPr>
+          <w:b/>
+          <w:bCs/>
+          <w:color w:val="4472C4" w:themeColor="accent1"/>
+          <w:sz w:val="26"/>
+          <w:szCs w:val="26"/>
+          <w:u w:val="single"/>
+        </w:rPr>
+        <w:t>Viewing your orders</w:t>
+      </w:r>
+      <w:r>
+        <w:rPr>
+          <w:b/>
+          <w:bCs/>
+          <w:color w:val="4472C4" w:themeColor="accent1"/>
+          <w:sz w:val="26"/>
+          <w:szCs w:val="26"/>
+          <w:u w:val="single"/>
+        </w:rPr>
+        <w:t>:</w:t>
+      </w:r>
+    </w:p>
+    <w:p>
+      <w:pPr>
+        <w:spacing w:after="0" w:line="240" w:lineRule="auto"/>
+        <w:rPr>
+          <w:b/>
+          <w:bCs/>
+          <w:color w:val="4472C4" w:themeColor="accent1"/>
+          <w:sz w:val="24"/>
+          <w:szCs w:val="24"/>
+        </w:rPr>
+      </w:pPr>
+    </w:p>
+    <w:p>
+      <w:pPr>
+        <w:spacing w:after="0" w:line="240" w:lineRule="auto"/>
+        <w:rPr>
+          <w:b/>
+          <w:bCs/>
+          <w:color w:val="4472C4" w:themeColor="accent1"/>
+          <w:sz w:val="24"/>
+          <w:szCs w:val="24"/>
+        </w:rPr>
+      </w:pPr>
+      <w:r>
+        <w:rPr>
+          <w:b/>
+          <w:bCs/>
+          <w:color w:val="4472C4" w:themeColor="accent1"/>
+          <w:sz w:val="24"/>
+          <w:szCs w:val="24"/>
+        </w:rPr>
+        <w:t>View order history &amp; status:</w:t>
+      </w:r>
+    </w:p>
+    <w:p>
+      <w:pPr>
+        <w:spacing w:after="0" w:line="240" w:lineRule="auto"/>
+        <w:rPr>
+          <w:rFonts w:asciiTheme="majorHAnsi" w:hAnsiTheme="majorHAnsi" w:cstheme="majorHAnsi"/>
+          <w:color w:val="4472C4" w:themeColor="accent1"/>
+          <w:sz w:val="24"/>
+          <w:szCs w:val="24"/>
+        </w:rPr>
+      </w:pPr>
+    </w:p>
+    <w:p>
+      <w:pPr>
+        <w:spacing w:after="0" w:line="240" w:lineRule="auto"/>
+        <w:rPr>
+          <w:sz w:val="24"/>
+          <w:szCs w:val="24"/>
+        </w:rPr>
+      </w:pPr>
+    </w:p>
+    <w:p>
+      <w:pPr>
+        <w:spacing w:after="0" w:line="240" w:lineRule="auto"/>
+        <w:rPr>
+          <w:b/>
+          <w:bCs/>
+          <w:color w:val="4472C4" w:themeColor="accent1"/>
+          <w:sz w:val="24"/>
+          <w:szCs w:val="24"/>
+        </w:rPr>
+      </w:pPr>
       <w:r>
         <w:rPr>
           <w:b/>
@@ -3692,7 +6481,7 @@
                 <wp:cNvGraphicFramePr/>
                 <a:graphic xmlns:a="http://schemas.openxmlformats.org/drawingml/2006/main">
                   <a:graphicData uri="http://schemas.microsoft.com/office/word/2010/wordprocessingInk">
-                    <w14:contentPart bwMode="auto" r:id="rId22">
+                    <w14:contentPart bwMode="auto" r:id="rId44">
                       <w14:nvContentPartPr>
                         <w14:cNvContentPartPr/>
                       </w14:nvContentPartPr>
@@ -3728,7 +6517,7 @@
                 <o:lock v:ext="edit" aspectratio="t"/>
               </v:shapetype>
               <v:shape id="Ink 41" o:spid="_x0000_s1026" type="#_x0000_t75" style="position:absolute;margin-left:334.65pt;margin-top:199.35pt;width:122.8pt;height:12.5pt;z-index:251676672;visibility:visible;mso-wrap-style:square;mso-wrap-distance-left:9pt;mso-wrap-distance-top:0;mso-wrap-distance-right:9pt;mso-wrap-distance-bottom:0;mso-position-horizontal:absolute;mso-position-horizontal-relative:text;mso-position-vertical:absolute;mso-position-vertical-relative:text" o:gfxdata="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">
-                <v:imagedata r:id="rId23" o:title=""/>
+                <v:imagedata r:id="rId45" o:title=""/>
               </v:shape>
             </w:pict>
           </mc:Fallback>
@@ -3758,7 +6547,7 @@
                 <wp:cNvGraphicFramePr/>
                 <a:graphic xmlns:a="http://schemas.openxmlformats.org/drawingml/2006/main">
                   <a:graphicData uri="http://schemas.microsoft.com/office/word/2010/wordprocessingInk">
-                    <w14:contentPart bwMode="auto" r:id="rId24">
+                    <w14:contentPart bwMode="auto" r:id="rId46">
                       <w14:nvContentPartPr>
                         <w14:cNvContentPartPr/>
                       </w14:nvContentPartPr>
@@ -3775,7 +6564,7 @@
           <mc:Fallback>
             <w:pict>
               <v:shape w14:anchorId="68EA2F8A" id="Ink 40" o:spid="_x0000_s1026" type="#_x0000_t75" style="position:absolute;margin-left:333.95pt;margin-top:211.35pt;width:23.15pt;height:10.55pt;z-index:251675648;visibility:visible;mso-wrap-style:square;mso-wrap-distance-left:9pt;mso-wrap-distance-top:0;mso-wrap-distance-right:9pt;mso-wrap-distance-bottom:0;mso-position-horizontal:absolute;mso-position-horizontal-relative:text;mso-position-vertical:absolute;mso-position-vertical-relative:text" o:gfxdata="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">
-                <v:imagedata r:id="rId25" o:title=""/>
+                <v:imagedata r:id="rId47" o:title=""/>
               </v:shape>
             </w:pict>
           </mc:Fallback>
@@ -3805,7 +6594,7 @@
                 <wp:cNvGraphicFramePr/>
                 <a:graphic xmlns:a="http://schemas.openxmlformats.org/drawingml/2006/main">
                   <a:graphicData uri="http://schemas.microsoft.com/office/word/2010/wordprocessingInk">
-                    <w14:contentPart bwMode="auto" r:id="rId26">
+                    <w14:contentPart bwMode="auto" r:id="rId48">
                       <w14:nvContentPartPr>
                         <w14:cNvContentPartPr/>
                       </w14:nvContentPartPr>
@@ -3822,7 +6611,7 @@
           <mc:Fallback>
             <w:pict>
               <v:shape w14:anchorId="251DE9C3" id="Ink 39" o:spid="_x0000_s1026" type="#_x0000_t75" style="position:absolute;margin-left:337.55pt;margin-top:142.85pt;width:115.6pt;height:11.85pt;z-index:251674624;visibility:visible;mso-wrap-style:square;mso-wrap-distance-left:9pt;mso-wrap-distance-top:0;mso-wrap-distance-right:9pt;mso-wrap-distance-bottom:0;mso-position-horizontal:absolute;mso-position-horizontal-relative:text;mso-position-vertical:absolute;mso-position-vertical-relative:text" o:gfxdata="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">
-                <v:imagedata r:id="rId27" o:title=""/>
+                <v:imagedata r:id="rId49" o:title=""/>
               </v:shape>
             </w:pict>
           </mc:Fallback>
@@ -3852,7 +6641,7 @@
                 <wp:cNvGraphicFramePr/>
                 <a:graphic xmlns:a="http://schemas.openxmlformats.org/drawingml/2006/main">
                   <a:graphicData uri="http://schemas.microsoft.com/office/word/2010/wordprocessingInk">
-                    <w14:contentPart bwMode="auto" r:id="rId28">
+                    <w14:contentPart bwMode="auto" r:id="rId50">
                       <w14:nvContentPartPr>
                         <w14:cNvContentPartPr/>
                       </w14:nvContentPartPr>
@@ -3869,7 +6658,7 @@
           <mc:Fallback>
             <w:pict>
               <v:shape w14:anchorId="7FB2E59F" id="Ink 38" o:spid="_x0000_s1026" type="#_x0000_t75" style="position:absolute;margin-left:340pt;margin-top:153.8pt;width:50.8pt;height:10.6pt;z-index:251673600;visibility:visible;mso-wrap-style:square;mso-wrap-distance-left:9pt;mso-wrap-distance-top:0;mso-wrap-distance-right:9pt;mso-wrap-distance-bottom:0;mso-position-horizontal:absolute;mso-position-horizontal-relative:text;mso-position-vertical:absolute;mso-position-vertical-relative:text" o:gfxdata="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">
-                <v:imagedata r:id="rId29" o:title=""/>
+                <v:imagedata r:id="rId51" o:title=""/>
               </v:shape>
             </w:pict>
           </mc:Fallback>
@@ -3899,7 +6688,7 @@
                 <wp:cNvGraphicFramePr/>
                 <a:graphic xmlns:a="http://schemas.openxmlformats.org/drawingml/2006/main">
                   <a:graphicData uri="http://schemas.microsoft.com/office/word/2010/wordprocessingInk">
-                    <w14:contentPart bwMode="auto" r:id="rId30">
+                    <w14:contentPart bwMode="auto" r:id="rId52">
                       <w14:nvContentPartPr>
                         <w14:cNvContentPartPr/>
                       </w14:nvContentPartPr>
@@ -3916,7 +6705,7 @@
           <mc:Fallback>
             <w:pict>
               <v:shape w14:anchorId="3B59912A" id="Ink 37" o:spid="_x0000_s1026" type="#_x0000_t75" style="position:absolute;margin-left:333.45pt;margin-top:91.95pt;width:94.55pt;height:13.05pt;z-index:251672576;visibility:visible;mso-wrap-style:square;mso-wrap-distance-left:9pt;mso-wrap-distance-top:0;mso-wrap-distance-right:9pt;mso-wrap-distance-bottom:0;mso-position-horizontal:absolute;mso-position-horizontal-relative:text;mso-position-vertical:absolute;mso-position-vertical-relative:text" o:gfxdata="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">
-                <v:imagedata r:id="rId31" o:title=""/>
+                <v:imagedata r:id="rId53" o:title=""/>
               </v:shape>
             </w:pict>
           </mc:Fallback>
@@ -3946,7 +6735,7 @@
                 <wp:cNvGraphicFramePr/>
                 <a:graphic xmlns:a="http://schemas.openxmlformats.org/drawingml/2006/main">
                   <a:graphicData uri="http://schemas.microsoft.com/office/word/2010/wordprocessingInk">
-                    <w14:contentPart bwMode="auto" r:id="rId32">
+                    <w14:contentPart bwMode="auto" r:id="rId54">
                       <w14:nvContentPartPr>
                         <w14:cNvContentPartPr/>
                       </w14:nvContentPartPr>
@@ -3963,7 +6752,7 @@
           <mc:Fallback>
             <w:pict>
               <v:shape w14:anchorId="64A435DD" id="Ink 36" o:spid="_x0000_s1026" type="#_x0000_t75" style="position:absolute;margin-left:332.85pt;margin-top:71pt;width:80.85pt;height:9.95pt;z-index:251671552;visibility:visible;mso-wrap-style:square;mso-wrap-distance-left:9pt;mso-wrap-distance-top:0;mso-wrap-distance-right:9pt;mso-wrap-distance-bottom:0;mso-position-horizontal:absolute;mso-position-horizontal-relative:text;mso-position-vertical:absolute;mso-position-vertical-relative:text" o:gfxdata="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">
-                <v:imagedata r:id="rId33" o:title=""/>
+                <v:imagedata r:id="rId55" o:title=""/>
               </v:shape>
             </w:pict>
           </mc:Fallback>
@@ -3993,7 +6782,7 @@
                 <wp:cNvGraphicFramePr/>
                 <a:graphic xmlns:a="http://schemas.openxmlformats.org/drawingml/2006/main">
                   <a:graphicData uri="http://schemas.microsoft.com/office/word/2010/wordprocessingInk">
-                    <w14:contentPart bwMode="auto" r:id="rId34">
+                    <w14:contentPart bwMode="auto" r:id="rId56">
                       <w14:nvContentPartPr>
                         <w14:cNvContentPartPr/>
                       </w14:nvContentPartPr>
@@ -4010,7 +6799,7 @@
           <mc:Fallback>
             <w:pict>
               <v:shape w14:anchorId="66FC4AE0" id="Ink 35" o:spid="_x0000_s1026" type="#_x0000_t75" style="position:absolute;margin-left:182.85pt;margin-top:48.75pt;width:126.95pt;height:13.65pt;z-index:251670528;visibility:visible;mso-wrap-style:square;mso-wrap-distance-left:9pt;mso-wrap-distance-top:0;mso-wrap-distance-right:9pt;mso-wrap-distance-bottom:0;mso-position-horizontal:absolute;mso-position-horizontal-relative:text;mso-position-vertical:absolute;mso-position-vertical-relative:text" o:gfxdata="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">
-                <v:imagedata r:id="rId35" o:title=""/>
+                <v:imagedata r:id="rId57" o:title=""/>
               </v:shape>
             </w:pict>
           </mc:Fallback>
@@ -4040,7 +6829,7 @@
                 <wp:cNvGraphicFramePr/>
                 <a:graphic xmlns:a="http://schemas.openxmlformats.org/drawingml/2006/main">
                   <a:graphicData uri="http://schemas.microsoft.com/office/word/2010/wordprocessingInk">
-                    <w14:contentPart bwMode="auto" r:id="rId36">
+                    <w14:contentPart bwMode="auto" r:id="rId58">
                       <w14:nvContentPartPr>
                         <w14:cNvContentPartPr/>
                       </w14:nvContentPartPr>
@@ -4057,7 +6846,7 @@
           <mc:Fallback>
             <w:pict>
               <v:shape w14:anchorId="46FDFC81" id="Ink 33" o:spid="_x0000_s1026" type="#_x0000_t75" style="position:absolute;margin-left:44.2pt;margin-top:89pt;width:123.35pt;height:19.45pt;z-index:251669504;visibility:visible;mso-wrap-style:square;mso-wrap-distance-left:9pt;mso-wrap-distance-top:0;mso-wrap-distance-right:9pt;mso-wrap-distance-bottom:0;mso-position-horizontal:absolute;mso-position-horizontal-relative:text;mso-position-vertical:absolute;mso-position-vertical-relative:text" o:gfxdata="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">
-                <v:imagedata r:id="rId37" o:title=""/>
+                <v:imagedata r:id="rId59" o:title=""/>
               </v:shape>
             </w:pict>
           </mc:Fallback>
@@ -4087,7 +6876,7 @@
                 <wp:cNvGraphicFramePr/>
                 <a:graphic xmlns:a="http://schemas.openxmlformats.org/drawingml/2006/main">
                   <a:graphicData uri="http://schemas.microsoft.com/office/word/2010/wordprocessingInk">
-                    <w14:contentPart bwMode="auto" r:id="rId38">
+                    <w14:contentPart bwMode="auto" r:id="rId60">
                       <w14:nvContentPartPr>
                         <w14:cNvContentPartPr/>
                       </w14:nvContentPartPr>
@@ -4104,7 +6893,7 @@
           <mc:Fallback>
             <w:pict>
               <v:shape w14:anchorId="7C26D0B9" id="Ink 29" o:spid="_x0000_s1026" type="#_x0000_t75" style="position:absolute;margin-left:46.05pt;margin-top:72.75pt;width:104.15pt;height:11.85pt;z-index:251666432;visibility:visible;mso-wrap-style:square;mso-wrap-distance-left:9pt;mso-wrap-distance-top:0;mso-wrap-distance-right:9pt;mso-wrap-distance-bottom:0;mso-position-horizontal:absolute;mso-position-horizontal-relative:text;mso-position-vertical:absolute;mso-position-vertical-relative:text" o:gfxdata="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">
-                <v:imagedata r:id="rId39" o:title=""/>
+                <v:imagedata r:id="rId61" o:title=""/>
               </v:shape>
             </w:pict>
           </mc:Fallback>
@@ -4134,7 +6923,7 @@
                 <wp:cNvGraphicFramePr/>
                 <a:graphic xmlns:a="http://schemas.openxmlformats.org/drawingml/2006/main">
                   <a:graphicData uri="http://schemas.microsoft.com/office/word/2010/wordprocessingInk">
-                    <w14:contentPart bwMode="auto" r:id="rId40">
+                    <w14:contentPart bwMode="auto" r:id="rId62">
                       <w14:nvContentPartPr>
                         <w14:cNvContentPartPr/>
                       </w14:nvContentPartPr>
@@ -4151,7 +6940,7 @@
           <mc:Fallback>
             <w:pict>
               <v:shape w14:anchorId="3486D991" id="Ink 27" o:spid="_x0000_s1026" type="#_x0000_t75" style="position:absolute;margin-left:43.65pt;margin-top:44.55pt;width:128.75pt;height:9.95pt;z-index:251665408;visibility:visible;mso-wrap-style:square;mso-wrap-distance-left:9pt;mso-wrap-distance-top:0;mso-wrap-distance-right:9pt;mso-wrap-distance-bottom:0;mso-position-horizontal:absolute;mso-position-horizontal-relative:text;mso-position-vertical:absolute;mso-position-vertical-relative:text" o:gfxdata="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">
-                <v:imagedata r:id="rId41" o:title=""/>
+                <v:imagedata r:id="rId63" o:title=""/>
               </v:shape>
             </w:pict>
           </mc:Fallback>
@@ -4181,7 +6970,7 @@
                 <wp:cNvGraphicFramePr/>
                 <a:graphic xmlns:a="http://schemas.openxmlformats.org/drawingml/2006/main">
                   <a:graphicData uri="http://schemas.microsoft.com/office/word/2010/wordprocessingInk">
-                    <w14:contentPart bwMode="auto" r:id="rId42">
+                    <w14:contentPart bwMode="auto" r:id="rId64">
                       <w14:nvContentPartPr>
                         <w14:cNvContentPartPr/>
                       </w14:nvContentPartPr>
@@ -4198,7 +6987,7 @@
           <mc:Fallback>
             <w:pict>
               <v:shape w14:anchorId="7BD3535B" id="Ink 26" o:spid="_x0000_s1026" type="#_x0000_t75" style="position:absolute;margin-left:46.05pt;margin-top:56.6pt;width:16.65pt;height:9.95pt;z-index:251664384;visibility:visible;mso-wrap-style:square;mso-wrap-distance-left:9pt;mso-wrap-distance-top:0;mso-wrap-distance-right:9pt;mso-wrap-distance-bottom:0;mso-position-horizontal:absolute;mso-position-horizontal-relative:text;mso-position-vertical:absolute;mso-position-vertical-relative:text" o:gfxdata="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">
-                <v:imagedata r:id="rId43" o:title=""/>
+                <v:imagedata r:id="rId65" o:title=""/>
               </v:shape>
             </w:pict>
           </mc:Fallback>
@@ -4228,7 +7017,7 @@
                 <wp:cNvGraphicFramePr/>
                 <a:graphic xmlns:a="http://schemas.openxmlformats.org/drawingml/2006/main">
                   <a:graphicData uri="http://schemas.microsoft.com/office/word/2010/wordprocessingInk">
-                    <w14:contentPart bwMode="auto" r:id="rId44">
+                    <w14:contentPart bwMode="auto" r:id="rId66">
                       <w14:nvContentPartPr>
                         <w14:cNvContentPartPr/>
                       </w14:nvContentPartPr>
@@ -4245,7 +7034,7 @@
           <mc:Fallback>
             <w:pict>
               <v:shape w14:anchorId="159C9F09" id="Ink 24" o:spid="_x0000_s1026" type="#_x0000_t75" style="position:absolute;margin-left:46.05pt;margin-top:121.4pt;width:93.35pt;height:9.95pt;z-index:251662336;visibility:visible;mso-wrap-style:square;mso-wrap-distance-left:9pt;mso-wrap-distance-top:0;mso-wrap-distance-right:9pt;mso-wrap-distance-bottom:0;mso-position-horizontal:absolute;mso-position-horizontal-relative:text;mso-position-vertical:absolute;mso-position-vertical-relative:text" o:gfxdata="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">
-                <v:imagedata r:id="rId45" o:title=""/>
+                <v:imagedata r:id="rId67" o:title=""/>
               </v:shape>
             </w:pict>
           </mc:Fallback>
@@ -4253,6 +7042,7 @@
       </w:r>
       <w:r>
         <w:rPr>
+          <w:noProof/>
           <w:sz w:val="24"/>
           <w:szCs w:val="24"/>
         </w:rPr>
@@ -4272,7 +7062,7 @@
                     <pic:cNvPicPr/>
                   </pic:nvPicPr>
                   <pic:blipFill>
-                    <a:blip r:embed="rId46"/>
+                    <a:blip r:embed="rId68"/>
                     <a:stretch>
                       <a:fillRect/>
                     </a:stretch>
@@ -4294,8 +7084,8 @@
       </w:r>
     </w:p>
     <w:sectPr>
-      <w:headerReference w:type="default" r:id="rId47"/>
-      <w:footerReference w:type="default" r:id="rId48"/>
+      <w:headerReference w:type="default" r:id="rId69"/>
+      <w:footerReference w:type="default" r:id="rId70"/>
       <w:pgSz w:w="12240" w:h="15840"/>
       <w:pgMar w:top="1440" w:right="1440" w:bottom="1440" w:left="1440" w:header="708" w:footer="708" w:gutter="0"/>
       <w:cols w:space="708"/>
@@ -4453,21 +7243,7 @@
       <w:rPr>
         <w:color w:val="0D0D0D" w:themeColor="text1" w:themeTint="F2"/>
       </w:rPr>
-      <w:t xml:space="preserve">Igor </w:t>
-    </w:r>
-    <w:proofErr w:type="spellStart"/>
-    <w:r>
-      <w:rPr>
-        <w:color w:val="0D0D0D" w:themeColor="text1" w:themeTint="F2"/>
-      </w:rPr>
-      <w:t>Raigorodskyi</w:t>
-    </w:r>
-    <w:proofErr w:type="spellEnd"/>
-    <w:r>
-      <w:rPr>
-        <w:color w:val="0D0D0D" w:themeColor="text1" w:themeTint="F2"/>
-      </w:rPr>
-      <w:t xml:space="preserve"> - 2037742</w:t>
+      <w:t>Igor Raigorodskyi - 2037742</w:t>
     </w:r>
   </w:p>
   <w:p>
@@ -5648,4 +8424,16 @@
     </a:ext>
   </a:extLst>
 </a:theme>
+</file>
+
+<file path=customXml/item1.xml><?xml version="1.0" encoding="utf-8"?>
+<b:Sources xmlns:b="http://schemas.openxmlformats.org/officeDocument/2006/bibliography" xmlns="http://schemas.openxmlformats.org/officeDocument/2006/bibliography" SelectedStyle="\APASixthEditionOfficeOnline.xsl" StyleName="APA" Version="6"/>
+</file>
+
+<file path=customXml/itemProps1.xml><?xml version="1.0" encoding="utf-8"?>
+<ds:datastoreItem xmlns:ds="http://schemas.openxmlformats.org/officeDocument/2006/customXml" ds:itemID="{A700588D-CC3D-428D-BBBA-DC34DEEC5EFE}">
+  <ds:schemaRefs>
+    <ds:schemaRef ds:uri="http://schemas.openxmlformats.org/officeDocument/2006/bibliography"/>
+  </ds:schemaRefs>
+</ds:datastoreItem>
 </file>
</xml_diff>

<commit_message>
did my features in the user guide
</commit_message>
<xml_diff>
--- a/UserGuide.docx
+++ b/UserGuide.docx
@@ -279,25 +279,25 @@
           <w:sz w:val="24"/>
           <w:szCs w:val="24"/>
         </w:rPr>
-        <w:t xml:space="preserve">Christina </w:t>
-      </w:r>
-      <w:proofErr w:type="spellStart"/>
-      <w:r>
+        <w:t>Christina Kallas – 1852930</w:t>
+      </w:r>
+    </w:p>
+    <w:p>
+      <w:pPr>
+        <w:jc w:val="center"/>
         <w:rPr>
           <w:color w:val="0D0D0D" w:themeColor="text1" w:themeTint="F2"/>
           <w:sz w:val="24"/>
           <w:szCs w:val="24"/>
         </w:rPr>
-        <w:t>Kallas</w:t>
-      </w:r>
-      <w:proofErr w:type="spellEnd"/>
+      </w:pPr>
       <w:r>
         <w:rPr>
           <w:color w:val="0D0D0D" w:themeColor="text1" w:themeTint="F2"/>
           <w:sz w:val="24"/>
           <w:szCs w:val="24"/>
         </w:rPr>
-        <w:t xml:space="preserve"> – 1852930</w:t>
+        <w:t>Sarah Primavera – 2047623</w:t>
       </w:r>
     </w:p>
     <w:p>
@@ -315,7 +315,7 @@
           <w:sz w:val="24"/>
           <w:szCs w:val="24"/>
         </w:rPr>
-        <w:t>Sarah Primavera – 2047623</w:t>
+        <w:t>Igor Raigorodskyi - 2037742</w:t>
       </w:r>
     </w:p>
     <w:p>
@@ -333,25 +333,47 @@
           <w:sz w:val="24"/>
           <w:szCs w:val="24"/>
         </w:rPr>
-        <w:t xml:space="preserve">Igor </w:t>
-      </w:r>
-      <w:proofErr w:type="spellStart"/>
+        <w:t>e</w:t>
+      </w:r>
       <w:r>
         <w:rPr>
           <w:color w:val="0D0D0D" w:themeColor="text1" w:themeTint="F2"/>
           <w:sz w:val="24"/>
           <w:szCs w:val="24"/>
         </w:rPr>
-        <w:t>Raigorodskyi</w:t>
-      </w:r>
-      <w:proofErr w:type="spellEnd"/>
+        <w:t>Commerce</w:t>
+      </w:r>
       <w:r>
         <w:rPr>
           <w:color w:val="0D0D0D" w:themeColor="text1" w:themeTint="F2"/>
           <w:sz w:val="24"/>
           <w:szCs w:val="24"/>
         </w:rPr>
-        <w:t xml:space="preserve"> - 2037742</w:t>
+        <w:t xml:space="preserve"> (420-4</w:t>
+      </w:r>
+      <w:r>
+        <w:rPr>
+          <w:color w:val="0D0D0D" w:themeColor="text1" w:themeTint="F2"/>
+          <w:sz w:val="24"/>
+          <w:szCs w:val="24"/>
+        </w:rPr>
+        <w:t>11</w:t>
+      </w:r>
+      <w:r>
+        <w:rPr>
+          <w:color w:val="0D0D0D" w:themeColor="text1" w:themeTint="F2"/>
+          <w:sz w:val="24"/>
+          <w:szCs w:val="24"/>
+        </w:rPr>
+        <w:t>-VA) section 0000</w:t>
+      </w:r>
+      <w:r>
+        <w:rPr>
+          <w:color w:val="0D0D0D" w:themeColor="text1" w:themeTint="F2"/>
+          <w:sz w:val="24"/>
+          <w:szCs w:val="24"/>
+        </w:rPr>
+        <w:t>1</w:t>
       </w:r>
     </w:p>
     <w:p>
@@ -369,129 +391,25 @@
           <w:sz w:val="24"/>
           <w:szCs w:val="24"/>
         </w:rPr>
-        <w:t>e</w:t>
-      </w:r>
-      <w:r>
+        <w:t>Parth Shah</w:t>
+      </w:r>
+    </w:p>
+    <w:p>
+      <w:pPr>
+        <w:jc w:val="center"/>
         <w:rPr>
           <w:color w:val="0D0D0D" w:themeColor="text1" w:themeTint="F2"/>
           <w:sz w:val="24"/>
           <w:szCs w:val="24"/>
         </w:rPr>
-        <w:t>Commerce</w:t>
-      </w:r>
+      </w:pPr>
       <w:r>
         <w:rPr>
           <w:color w:val="0D0D0D" w:themeColor="text1" w:themeTint="F2"/>
           <w:sz w:val="24"/>
           <w:szCs w:val="24"/>
         </w:rPr>
-        <w:t xml:space="preserve"> (420-4</w:t>
-      </w:r>
-      <w:r>
-        <w:rPr>
-          <w:color w:val="0D0D0D" w:themeColor="text1" w:themeTint="F2"/>
-          <w:sz w:val="24"/>
-          <w:szCs w:val="24"/>
-        </w:rPr>
-        <w:t>11</w:t>
-      </w:r>
-      <w:r>
-        <w:rPr>
-          <w:color w:val="0D0D0D" w:themeColor="text1" w:themeTint="F2"/>
-          <w:sz w:val="24"/>
-          <w:szCs w:val="24"/>
-        </w:rPr>
-        <w:t>-VA) section 0000</w:t>
-      </w:r>
-      <w:r>
-        <w:rPr>
-          <w:color w:val="0D0D0D" w:themeColor="text1" w:themeTint="F2"/>
-          <w:sz w:val="24"/>
-          <w:szCs w:val="24"/>
-        </w:rPr>
-        <w:t>1</w:t>
-      </w:r>
-    </w:p>
-    <w:p>
-      <w:pPr>
-        <w:jc w:val="center"/>
-        <w:rPr>
-          <w:color w:val="0D0D0D" w:themeColor="text1" w:themeTint="F2"/>
-          <w:sz w:val="24"/>
-          <w:szCs w:val="24"/>
-        </w:rPr>
-      </w:pPr>
-      <w:proofErr w:type="spellStart"/>
-      <w:r>
-        <w:rPr>
-          <w:color w:val="0D0D0D" w:themeColor="text1" w:themeTint="F2"/>
-          <w:sz w:val="24"/>
-          <w:szCs w:val="24"/>
-        </w:rPr>
-        <w:t>Parth</w:t>
-      </w:r>
-      <w:proofErr w:type="spellEnd"/>
-      <w:r>
-        <w:rPr>
-          <w:color w:val="0D0D0D" w:themeColor="text1" w:themeTint="F2"/>
-          <w:sz w:val="24"/>
-          <w:szCs w:val="24"/>
-        </w:rPr>
-        <w:t xml:space="preserve"> Shah</w:t>
-      </w:r>
-    </w:p>
-    <w:p>
-      <w:pPr>
-        <w:jc w:val="center"/>
-        <w:rPr>
-          <w:color w:val="0D0D0D" w:themeColor="text1" w:themeTint="F2"/>
-          <w:sz w:val="24"/>
-          <w:szCs w:val="24"/>
-        </w:rPr>
-      </w:pPr>
-      <w:r>
-        <w:rPr>
-          <w:color w:val="0D0D0D" w:themeColor="text1" w:themeTint="F2"/>
-          <w:sz w:val="24"/>
-          <w:szCs w:val="24"/>
-        </w:rPr>
-        <w:t xml:space="preserve">Christina </w:t>
-      </w:r>
-      <w:proofErr w:type="spellStart"/>
-      <w:r>
-        <w:rPr>
-          <w:color w:val="0D0D0D" w:themeColor="text1" w:themeTint="F2"/>
-          <w:sz w:val="24"/>
-          <w:szCs w:val="24"/>
-        </w:rPr>
-        <w:t>Kallas</w:t>
-      </w:r>
-      <w:proofErr w:type="spellEnd"/>
-      <w:r>
-        <w:rPr>
-          <w:color w:val="0D0D0D" w:themeColor="text1" w:themeTint="F2"/>
-          <w:sz w:val="24"/>
-          <w:szCs w:val="24"/>
-        </w:rPr>
-        <w:t xml:space="preserve">, Sarah Primavera, Igor </w:t>
-      </w:r>
-      <w:proofErr w:type="spellStart"/>
-      <w:r>
-        <w:rPr>
-          <w:color w:val="0D0D0D" w:themeColor="text1" w:themeTint="F2"/>
-          <w:sz w:val="24"/>
-          <w:szCs w:val="24"/>
-        </w:rPr>
-        <w:t>Raigorodskyi</w:t>
-      </w:r>
-      <w:proofErr w:type="spellEnd"/>
-      <w:r>
-        <w:rPr>
-          <w:color w:val="0D0D0D" w:themeColor="text1" w:themeTint="F2"/>
-          <w:sz w:val="24"/>
-          <w:szCs w:val="24"/>
-        </w:rPr>
-        <w:t xml:space="preserve"> - May 10</w:t>
+        <w:t>Christina Kallas, Sarah Primavera, Igor Raigorodskyi - May 10</w:t>
       </w:r>
       <w:r>
         <w:rPr>
@@ -1045,23 +963,7 @@
           <w:szCs w:val="24"/>
         </w:rPr>
         <w:tab/>
-        <w:t xml:space="preserve">The first </w:t>
-      </w:r>
-      <w:proofErr w:type="spellStart"/>
-      <w:r>
-        <w:rPr>
-          <w:sz w:val="24"/>
-          <w:szCs w:val="24"/>
-        </w:rPr>
-        <w:t>feaure</w:t>
-      </w:r>
-      <w:proofErr w:type="spellEnd"/>
-      <w:r>
-        <w:rPr>
-          <w:sz w:val="24"/>
-          <w:szCs w:val="24"/>
-        </w:rPr>
-        <w:t xml:space="preserve"> that will be explained is signing up as a user. This feature is meant for users who want to buy from the seller of the small business. To buy items, a user must absolutely have an account. To make an account, in the landing page,</w:t>
+        <w:t>The first feaure that will be explained is signing up as a user. This feature is meant for users who want to buy from the seller of the small business. To buy items, a user must absolutely have an account. To make an account, in the landing page,</w:t>
       </w:r>
       <w:r>
         <w:rPr>
@@ -6605,26 +6507,141 @@
           <w:szCs w:val="24"/>
         </w:rPr>
       </w:pPr>
-    </w:p>
-    <w:p>
-      <w:pPr>
-        <w:spacing w:after="0" w:line="240" w:lineRule="auto"/>
-        <w:rPr>
-          <w:b/>
-          <w:bCs/>
-          <w:color w:val="4472C4" w:themeColor="accent1"/>
-          <w:sz w:val="24"/>
-          <w:szCs w:val="24"/>
-        </w:rPr>
-      </w:pPr>
-      <w:r>
-        <w:rPr>
-          <w:b/>
-          <w:bCs/>
-          <w:color w:val="4472C4" w:themeColor="accent1"/>
-          <w:sz w:val="24"/>
-          <w:szCs w:val="24"/>
-        </w:rPr>
+      <w:r>
+        <w:rPr>
+          <w:b/>
+          <w:bCs/>
+          <w:color w:val="4472C4" w:themeColor="accent1"/>
+          <w:sz w:val="24"/>
+          <w:szCs w:val="24"/>
+        </w:rPr>
+        <w:drawing>
+          <wp:inline distT="0" distB="0" distL="0" distR="0" wp14:anchorId="204E5D7A" wp14:editId="3E01FA58">
+            <wp:extent cx="5248275" cy="2559655"/>
+            <wp:effectExtent l="0" t="0" r="0" b="0"/>
+            <wp:docPr id="45" name="Picture 45" descr="Treemap chart&#10;&#10;Description automatically generated"/>
+            <wp:cNvGraphicFramePr>
+              <a:graphicFrameLocks xmlns:a="http://schemas.openxmlformats.org/drawingml/2006/main" noChangeAspect="1"/>
+            </wp:cNvGraphicFramePr>
+            <a:graphic xmlns:a="http://schemas.openxmlformats.org/drawingml/2006/main">
+              <a:graphicData uri="http://schemas.openxmlformats.org/drawingml/2006/picture">
+                <pic:pic xmlns:pic="http://schemas.openxmlformats.org/drawingml/2006/picture">
+                  <pic:nvPicPr>
+                    <pic:cNvPr id="45" name="Picture 45" descr="Treemap chart&#10;&#10;Description automatically generated"/>
+                    <pic:cNvPicPr/>
+                  </pic:nvPicPr>
+                  <pic:blipFill>
+                    <a:blip r:embed="rId45"/>
+                    <a:stretch>
+                      <a:fillRect/>
+                    </a:stretch>
+                  </pic:blipFill>
+                  <pic:spPr>
+                    <a:xfrm>
+                      <a:off x="0" y="0"/>
+                      <a:ext cx="5258618" cy="2564699"/>
+                    </a:xfrm>
+                    <a:prstGeom prst="rect">
+                      <a:avLst/>
+                    </a:prstGeom>
+                  </pic:spPr>
+                </pic:pic>
+              </a:graphicData>
+            </a:graphic>
+          </wp:inline>
+        </w:drawing>
+      </w:r>
+    </w:p>
+    <w:p>
+      <w:pPr>
+        <w:spacing w:after="0" w:line="240" w:lineRule="auto"/>
+        <w:rPr>
+          <w:b/>
+          <w:bCs/>
+          <w:color w:val="4472C4" w:themeColor="accent1"/>
+          <w:sz w:val="24"/>
+          <w:szCs w:val="24"/>
+        </w:rPr>
+      </w:pPr>
+    </w:p>
+    <w:p>
+      <w:pPr>
+        <w:spacing w:after="0" w:line="240" w:lineRule="auto"/>
+        <w:rPr>
+          <w:color w:val="000000" w:themeColor="text1"/>
+          <w:sz w:val="24"/>
+          <w:szCs w:val="24"/>
+        </w:rPr>
+      </w:pPr>
+    </w:p>
+    <w:p>
+      <w:pPr>
+        <w:spacing w:after="0" w:line="240" w:lineRule="auto"/>
+        <w:rPr>
+          <w:b/>
+          <w:bCs/>
+          <w:color w:val="4472C4" w:themeColor="accent1"/>
+          <w:sz w:val="24"/>
+          <w:szCs w:val="24"/>
+        </w:rPr>
+      </w:pPr>
+    </w:p>
+    <w:p>
+      <w:pPr>
+        <w:spacing w:after="0" w:line="240" w:lineRule="auto"/>
+        <w:rPr>
+          <w:b/>
+          <w:bCs/>
+          <w:color w:val="4472C4" w:themeColor="accent1"/>
+          <w:sz w:val="24"/>
+          <w:szCs w:val="24"/>
+        </w:rPr>
+      </w:pPr>
+    </w:p>
+    <w:p>
+      <w:pPr>
+        <w:spacing w:after="0" w:line="240" w:lineRule="auto"/>
+        <w:rPr>
+          <w:b/>
+          <w:bCs/>
+          <w:color w:val="4472C4" w:themeColor="accent1"/>
+          <w:sz w:val="24"/>
+          <w:szCs w:val="24"/>
+        </w:rPr>
+      </w:pPr>
+    </w:p>
+    <w:p>
+      <w:pPr>
+        <w:spacing w:after="0" w:line="240" w:lineRule="auto"/>
+        <w:rPr>
+          <w:b/>
+          <w:bCs/>
+          <w:color w:val="4472C4" w:themeColor="accent1"/>
+          <w:sz w:val="24"/>
+          <w:szCs w:val="24"/>
+        </w:rPr>
+      </w:pPr>
+    </w:p>
+    <w:p>
+      <w:pPr>
+        <w:spacing w:after="0" w:line="240" w:lineRule="auto"/>
+        <w:rPr>
+          <w:b/>
+          <w:bCs/>
+          <w:color w:val="4472C4" w:themeColor="accent1"/>
+          <w:sz w:val="24"/>
+          <w:szCs w:val="24"/>
+        </w:rPr>
+      </w:pPr>
+      <w:r>
+        <w:rPr>
+          <w:b/>
+          <w:bCs/>
+          <w:color w:val="4472C4" w:themeColor="accent1"/>
+          <w:sz w:val="24"/>
+          <w:szCs w:val="24"/>
+        </w:rPr>
+        <w:lastRenderedPageBreak/>
         <w:t xml:space="preserve">Using </w:t>
       </w:r>
       <w:r>
@@ -6636,6 +6653,121 @@
           <w:szCs w:val="24"/>
         </w:rPr>
         <w:t>tracking on a order:</w:t>
+      </w:r>
+    </w:p>
+    <w:p>
+      <w:pPr>
+        <w:spacing w:after="0" w:line="240" w:lineRule="auto"/>
+        <w:rPr>
+          <w:b/>
+          <w:bCs/>
+          <w:color w:val="4472C4" w:themeColor="accent1"/>
+          <w:sz w:val="24"/>
+          <w:szCs w:val="24"/>
+        </w:rPr>
+      </w:pPr>
+    </w:p>
+    <w:p>
+      <w:pPr>
+        <w:spacing w:after="0" w:line="240" w:lineRule="auto"/>
+        <w:rPr>
+          <w:color w:val="000000" w:themeColor="text1"/>
+          <w:sz w:val="24"/>
+          <w:szCs w:val="24"/>
+        </w:rPr>
+      </w:pPr>
+      <w:r>
+        <w:rPr>
+          <w:color w:val="000000" w:themeColor="text1"/>
+          <w:sz w:val="24"/>
+          <w:szCs w:val="24"/>
+        </w:rPr>
+        <w:t xml:space="preserve">You have the option of getting your order tracked. If you decided you want your order </w:t>
+      </w:r>
+      <w:r>
+        <w:rPr>
+          <w:color w:val="000000" w:themeColor="text1"/>
+          <w:sz w:val="24"/>
+          <w:szCs w:val="24"/>
+        </w:rPr>
+        <w:t>to</w:t>
+      </w:r>
+      <w:r>
+        <w:rPr>
+          <w:color w:val="000000" w:themeColor="text1"/>
+          <w:sz w:val="24"/>
+          <w:szCs w:val="24"/>
+        </w:rPr>
+        <w:t xml:space="preserve"> be tracked, simply check the box next to “I want to track my shipping”</w:t>
+      </w:r>
+    </w:p>
+    <w:p>
+      <w:pPr>
+        <w:spacing w:after="0" w:line="240" w:lineRule="auto"/>
+        <w:rPr>
+          <w:color w:val="000000" w:themeColor="text1"/>
+          <w:sz w:val="24"/>
+          <w:szCs w:val="24"/>
+        </w:rPr>
+      </w:pPr>
+    </w:p>
+    <w:p>
+      <w:pPr>
+        <w:spacing w:after="0" w:line="240" w:lineRule="auto"/>
+        <w:rPr>
+          <w:color w:val="000000" w:themeColor="text1"/>
+          <w:sz w:val="24"/>
+          <w:szCs w:val="24"/>
+        </w:rPr>
+      </w:pPr>
+      <w:r>
+        <w:rPr>
+          <w:noProof/>
+          <w:color w:val="000000" w:themeColor="text1"/>
+          <w:sz w:val="24"/>
+          <w:szCs w:val="24"/>
+        </w:rPr>
+        <w:drawing>
+          <wp:inline distT="0" distB="0" distL="0" distR="0" wp14:anchorId="1EC47DD0" wp14:editId="0E231DB7">
+            <wp:extent cx="5387805" cy="2714625"/>
+            <wp:effectExtent l="0" t="0" r="3810" b="0"/>
+            <wp:docPr id="54" name="Picture 54" descr="Chart, treemap chart&#10;&#10;Description automatically generated"/>
+            <wp:cNvGraphicFramePr>
+              <a:graphicFrameLocks xmlns:a="http://schemas.openxmlformats.org/drawingml/2006/main" noChangeAspect="1"/>
+            </wp:cNvGraphicFramePr>
+            <a:graphic xmlns:a="http://schemas.openxmlformats.org/drawingml/2006/main">
+              <a:graphicData uri="http://schemas.openxmlformats.org/drawingml/2006/picture">
+                <pic:pic xmlns:pic="http://schemas.openxmlformats.org/drawingml/2006/picture">
+                  <pic:nvPicPr>
+                    <pic:cNvPr id="54" name="Picture 54" descr="Chart, treemap chart&#10;&#10;Description automatically generated"/>
+                    <pic:cNvPicPr/>
+                  </pic:nvPicPr>
+                  <pic:blipFill>
+                    <a:blip r:embed="rId46">
+                      <a:extLst>
+                        <a:ext uri="{28A0092B-C50C-407E-A947-70E740481C1C}">
+                          <a14:useLocalDpi xmlns:a14="http://schemas.microsoft.com/office/drawing/2010/main" val="0"/>
+                        </a:ext>
+                      </a:extLst>
+                    </a:blip>
+                    <a:stretch>
+                      <a:fillRect/>
+                    </a:stretch>
+                  </pic:blipFill>
+                  <pic:spPr>
+                    <a:xfrm>
+                      <a:off x="0" y="0"/>
+                      <a:ext cx="5391954" cy="2716716"/>
+                    </a:xfrm>
+                    <a:prstGeom prst="rect">
+                      <a:avLst/>
+                    </a:prstGeom>
+                  </pic:spPr>
+                </pic:pic>
+              </a:graphicData>
+            </a:graphic>
+          </wp:inline>
+        </w:drawing>
       </w:r>
     </w:p>
     <w:p>
@@ -6734,22 +6866,248 @@
       <w:pPr>
         <w:spacing w:after="0" w:line="240" w:lineRule="auto"/>
         <w:rPr>
-          <w:sz w:val="24"/>
-          <w:szCs w:val="24"/>
-        </w:rPr>
-      </w:pPr>
-    </w:p>
-    <w:p>
-      <w:pPr>
-        <w:spacing w:after="0" w:line="240" w:lineRule="auto"/>
-        <w:rPr>
-          <w:b/>
-          <w:bCs/>
-          <w:color w:val="4472C4" w:themeColor="accent1"/>
-          <w:sz w:val="24"/>
-          <w:szCs w:val="24"/>
-        </w:rPr>
-      </w:pPr>
+          <w:color w:val="000000" w:themeColor="text1"/>
+          <w:sz w:val="24"/>
+          <w:szCs w:val="24"/>
+        </w:rPr>
+      </w:pPr>
+      <w:r>
+        <w:rPr>
+          <w:color w:val="000000" w:themeColor="text1"/>
+          <w:sz w:val="24"/>
+          <w:szCs w:val="24"/>
+        </w:rPr>
+        <w:t>If you get curious as to what you’ve ordered from this website in the past</w:t>
+      </w:r>
+      <w:r>
+        <w:rPr>
+          <w:color w:val="000000" w:themeColor="text1"/>
+          <w:sz w:val="24"/>
+          <w:szCs w:val="24"/>
+        </w:rPr>
+        <w:t>, you can easily see all your previous orders by click on “My profile</w:t>
+      </w:r>
+      <w:r>
+        <w:rPr>
+          <w:color w:val="000000" w:themeColor="text1"/>
+          <w:sz w:val="24"/>
+          <w:szCs w:val="24"/>
+        </w:rPr>
+        <w:t>”</w:t>
+      </w:r>
+      <w:r>
+        <w:rPr>
+          <w:color w:val="000000" w:themeColor="text1"/>
+          <w:sz w:val="24"/>
+          <w:szCs w:val="24"/>
+        </w:rPr>
+        <w:t xml:space="preserve"> and scrolling down</w:t>
+      </w:r>
+      <w:r>
+        <w:rPr>
+          <w:noProof/>
+          <w:color w:val="000000" w:themeColor="text1"/>
+          <w:sz w:val="24"/>
+          <w:szCs w:val="24"/>
+        </w:rPr>
+        <w:drawing>
+          <wp:inline distT="0" distB="0" distL="0" distR="0" wp14:anchorId="55B77125" wp14:editId="3843E438">
+            <wp:extent cx="5715000" cy="2718288"/>
+            <wp:effectExtent l="0" t="0" r="0" b="6350"/>
+            <wp:docPr id="55" name="Picture 55" descr="Graphical user interface&#10;&#10;Description automatically generated"/>
+            <wp:cNvGraphicFramePr>
+              <a:graphicFrameLocks xmlns:a="http://schemas.openxmlformats.org/drawingml/2006/main" noChangeAspect="1"/>
+            </wp:cNvGraphicFramePr>
+            <a:graphic xmlns:a="http://schemas.openxmlformats.org/drawingml/2006/main">
+              <a:graphicData uri="http://schemas.openxmlformats.org/drawingml/2006/picture">
+                <pic:pic xmlns:pic="http://schemas.openxmlformats.org/drawingml/2006/picture">
+                  <pic:nvPicPr>
+                    <pic:cNvPr id="55" name="Picture 55" descr="Graphical user interface&#10;&#10;Description automatically generated"/>
+                    <pic:cNvPicPr/>
+                  </pic:nvPicPr>
+                  <pic:blipFill>
+                    <a:blip r:embed="rId47">
+                      <a:extLst>
+                        <a:ext uri="{28A0092B-C50C-407E-A947-70E740481C1C}">
+                          <a14:useLocalDpi xmlns:a14="http://schemas.microsoft.com/office/drawing/2010/main" val="0"/>
+                        </a:ext>
+                      </a:extLst>
+                    </a:blip>
+                    <a:stretch>
+                      <a:fillRect/>
+                    </a:stretch>
+                  </pic:blipFill>
+                  <pic:spPr>
+                    <a:xfrm>
+                      <a:off x="0" y="0"/>
+                      <a:ext cx="5719330" cy="2720347"/>
+                    </a:xfrm>
+                    <a:prstGeom prst="rect">
+                      <a:avLst/>
+                    </a:prstGeom>
+                  </pic:spPr>
+                </pic:pic>
+              </a:graphicData>
+            </a:graphic>
+          </wp:inline>
+        </w:drawing>
+      </w:r>
+    </w:p>
+    <w:p>
+      <w:pPr>
+        <w:spacing w:after="0" w:line="240" w:lineRule="auto"/>
+        <w:rPr>
+          <w:color w:val="000000" w:themeColor="text1"/>
+          <w:sz w:val="24"/>
+          <w:szCs w:val="24"/>
+        </w:rPr>
+      </w:pPr>
+    </w:p>
+    <w:p>
+      <w:pPr>
+        <w:spacing w:after="0" w:line="240" w:lineRule="auto"/>
+        <w:rPr>
+          <w:color w:val="000000" w:themeColor="text1"/>
+          <w:sz w:val="24"/>
+          <w:szCs w:val="24"/>
+        </w:rPr>
+      </w:pPr>
+    </w:p>
+    <w:p>
+      <w:pPr>
+        <w:spacing w:after="0" w:line="240" w:lineRule="auto"/>
+        <w:rPr>
+          <w:color w:val="000000" w:themeColor="text1"/>
+          <w:sz w:val="24"/>
+          <w:szCs w:val="24"/>
+        </w:rPr>
+      </w:pPr>
+      <w:r>
+        <w:rPr>
+          <w:color w:val="000000" w:themeColor="text1"/>
+          <w:sz w:val="24"/>
+          <w:szCs w:val="24"/>
+        </w:rPr>
+        <w:lastRenderedPageBreak/>
+        <w:t>When you scroll down, you can see your order status aswell as what you ordered:</w:t>
+      </w:r>
+      <w:r>
+        <w:rPr>
+          <w:b/>
+          <w:bCs/>
+          <w:noProof/>
+          <w:color w:val="4472C4" w:themeColor="accent1"/>
+          <w:sz w:val="24"/>
+          <w:szCs w:val="24"/>
+        </w:rPr>
+        <w:drawing>
+          <wp:inline distT="0" distB="0" distL="0" distR="0" wp14:anchorId="117ABF74" wp14:editId="353D19DE">
+            <wp:extent cx="5943600" cy="961390"/>
+            <wp:effectExtent l="0" t="0" r="0" b="0"/>
+            <wp:docPr id="56" name="Picture 56" descr="Shape, rectangle&#10;&#10;Description automatically generated"/>
+            <wp:cNvGraphicFramePr>
+              <a:graphicFrameLocks xmlns:a="http://schemas.openxmlformats.org/drawingml/2006/main" noChangeAspect="1"/>
+            </wp:cNvGraphicFramePr>
+            <a:graphic xmlns:a="http://schemas.openxmlformats.org/drawingml/2006/main">
+              <a:graphicData uri="http://schemas.openxmlformats.org/drawingml/2006/picture">
+                <pic:pic xmlns:pic="http://schemas.openxmlformats.org/drawingml/2006/picture">
+                  <pic:nvPicPr>
+                    <pic:cNvPr id="56" name="Picture 56" descr="Shape, rectangle&#10;&#10;Description automatically generated"/>
+                    <pic:cNvPicPr/>
+                  </pic:nvPicPr>
+                  <pic:blipFill>
+                    <a:blip r:embed="rId48">
+                      <a:extLst>
+                        <a:ext uri="{28A0092B-C50C-407E-A947-70E740481C1C}">
+                          <a14:useLocalDpi xmlns:a14="http://schemas.microsoft.com/office/drawing/2010/main" val="0"/>
+                        </a:ext>
+                      </a:extLst>
+                    </a:blip>
+                    <a:stretch>
+                      <a:fillRect/>
+                    </a:stretch>
+                  </pic:blipFill>
+                  <pic:spPr>
+                    <a:xfrm>
+                      <a:off x="0" y="0"/>
+                      <a:ext cx="5943600" cy="961390"/>
+                    </a:xfrm>
+                    <a:prstGeom prst="rect">
+                      <a:avLst/>
+                    </a:prstGeom>
+                  </pic:spPr>
+                </pic:pic>
+              </a:graphicData>
+            </a:graphic>
+          </wp:inline>
+        </w:drawing>
+      </w:r>
+    </w:p>
+    <w:p>
+      <w:pPr>
+        <w:spacing w:after="0" w:line="240" w:lineRule="auto"/>
+        <w:rPr>
+          <w:color w:val="000000" w:themeColor="text1"/>
+          <w:sz w:val="24"/>
+          <w:szCs w:val="24"/>
+        </w:rPr>
+      </w:pPr>
+    </w:p>
+    <w:p>
+      <w:pPr>
+        <w:spacing w:after="0" w:line="240" w:lineRule="auto"/>
+        <w:rPr>
+          <w:b/>
+          <w:bCs/>
+          <w:color w:val="4472C4" w:themeColor="accent1"/>
+          <w:sz w:val="24"/>
+          <w:szCs w:val="24"/>
+        </w:rPr>
+      </w:pPr>
+      <w:r>
+        <w:rPr>
+          <w:b/>
+          <w:bCs/>
+          <w:color w:val="4472C4" w:themeColor="accent1"/>
+          <w:sz w:val="24"/>
+          <w:szCs w:val="24"/>
+        </w:rPr>
+        <w:drawing>
+          <wp:inline distT="0" distB="0" distL="0" distR="0" wp14:anchorId="0F69B9EB" wp14:editId="4E88936D">
+            <wp:extent cx="5943600" cy="757555"/>
+            <wp:effectExtent l="0" t="0" r="0" b="4445"/>
+            <wp:docPr id="57" name="Picture 57" descr="A picture containing shape&#10;&#10;Description automatically generated"/>
+            <wp:cNvGraphicFramePr>
+              <a:graphicFrameLocks xmlns:a="http://schemas.openxmlformats.org/drawingml/2006/main" noChangeAspect="1"/>
+            </wp:cNvGraphicFramePr>
+            <a:graphic xmlns:a="http://schemas.openxmlformats.org/drawingml/2006/main">
+              <a:graphicData uri="http://schemas.openxmlformats.org/drawingml/2006/picture">
+                <pic:pic xmlns:pic="http://schemas.openxmlformats.org/drawingml/2006/picture">
+                  <pic:nvPicPr>
+                    <pic:cNvPr id="57" name="Picture 57" descr="A picture containing shape&#10;&#10;Description automatically generated"/>
+                    <pic:cNvPicPr/>
+                  </pic:nvPicPr>
+                  <pic:blipFill>
+                    <a:blip r:embed="rId49"/>
+                    <a:stretch>
+                      <a:fillRect/>
+                    </a:stretch>
+                  </pic:blipFill>
+                  <pic:spPr>
+                    <a:xfrm>
+                      <a:off x="0" y="0"/>
+                      <a:ext cx="5943600" cy="757555"/>
+                    </a:xfrm>
+                    <a:prstGeom prst="rect">
+                      <a:avLst/>
+                    </a:prstGeom>
+                  </pic:spPr>
+                </pic:pic>
+              </a:graphicData>
+            </a:graphic>
+          </wp:inline>
+        </w:drawing>
+      </w:r>
       <w:r>
         <w:rPr>
           <w:b/>
@@ -6779,28 +7137,28 @@
         <mc:AlternateContent>
           <mc:Choice Requires="wpi">
             <w:drawing>
-              <wp:anchor distT="0" distB="0" distL="114300" distR="114300" simplePos="0" relativeHeight="251676672" behindDoc="0" locked="0" layoutInCell="1" allowOverlap="1" wp14:anchorId="776DB21C" wp14:editId="226026F0">
+              <wp:anchor distT="0" distB="0" distL="114300" distR="114300" simplePos="0" relativeHeight="251694080" behindDoc="0" locked="0" layoutInCell="1" allowOverlap="1" wp14:anchorId="783F4B00" wp14:editId="202F6AF3">
                 <wp:simplePos x="0" y="0"/>
                 <wp:positionH relativeFrom="column">
-                  <wp:posOffset>4312920</wp:posOffset>
+                  <wp:posOffset>2371170</wp:posOffset>
                 </wp:positionH>
                 <wp:positionV relativeFrom="paragraph">
-                  <wp:posOffset>2594405</wp:posOffset>
+                  <wp:posOffset>1541330</wp:posOffset>
                 </wp:positionV>
-                <wp:extent cx="1433160" cy="33120"/>
-                <wp:effectExtent l="114300" t="114300" r="53340" b="138430"/>
+                <wp:extent cx="1761120" cy="160560"/>
+                <wp:effectExtent l="133350" t="133350" r="67945" b="125730"/>
                 <wp:wrapNone/>
-                <wp:docPr id="41" name="Ink 41"/>
+                <wp:docPr id="76" name="Ink 76"/>
                 <wp:cNvGraphicFramePr/>
                 <a:graphic xmlns:a="http://schemas.openxmlformats.org/drawingml/2006/main">
                   <a:graphicData uri="http://schemas.microsoft.com/office/word/2010/wordprocessingInk">
-                    <w14:contentPart bwMode="auto" r:id="rId45">
+                    <w14:contentPart bwMode="auto" r:id="rId50">
                       <w14:nvContentPartPr>
                         <w14:cNvContentPartPr/>
                       </w14:nvContentPartPr>
                       <w14:xfrm>
                         <a:off x="0" y="0"/>
-                        <a:ext cx="1433160" cy="33120"/>
+                        <a:ext cx="1761120" cy="160560"/>
                       </w14:xfrm>
                     </w14:contentPart>
                   </a:graphicData>
@@ -6810,7 +7168,7 @@
           </mc:Choice>
           <mc:Fallback>
             <w:pict>
-              <v:shapetype w14:anchorId="364B933C" id="_x0000_t75" coordsize="21600,21600" o:spt="75" o:preferrelative="t" path="m@4@5l@4@11@9@11@9@5xe" filled="f" stroked="f">
+              <v:shapetype w14:anchorId="245363E9" id="_x0000_t75" coordsize="21600,21600" o:spt="75" o:preferrelative="t" path="m@4@5l@4@11@9@11@9@5xe" filled="f" stroked="f">
                 <v:stroke joinstyle="miter"/>
                 <v:formulas>
                   <v:f eqn="if lineDrawn pixelLineWidth 0"/>
@@ -6829,8 +7187,8 @@
                 <v:path o:extrusionok="f" gradientshapeok="t" o:connecttype="rect"/>
                 <o:lock v:ext="edit" aspectratio="t"/>
               </v:shapetype>
-              <v:shape id="Ink 41" o:spid="_x0000_s1026" type="#_x0000_t75" style="position:absolute;margin-left:334.65pt;margin-top:199.35pt;width:122.8pt;height:12.5pt;z-index:251676672;visibility:visible;mso-wrap-style:square;mso-wrap-distance-left:9pt;mso-wrap-distance-top:0;mso-wrap-distance-right:9pt;mso-wrap-distance-bottom:0;mso-position-horizontal:absolute;mso-position-horizontal-relative:text;mso-position-vertical:absolute;mso-position-vertical-relative:text" o:gfxdata="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">
-                <v:imagedata r:id="rId46" o:title=""/>
+              <v:shape id="Ink 76" o:spid="_x0000_s1026" type="#_x0000_t75" style="position:absolute;margin-left:181.75pt;margin-top:116.4pt;width:148.55pt;height:22.6pt;z-index:251694080;visibility:visible;mso-wrap-style:square;mso-wrap-distance-left:9pt;mso-wrap-distance-top:0;mso-wrap-distance-right:9pt;mso-wrap-distance-bottom:0;mso-position-horizontal:absolute;mso-position-horizontal-relative:text;mso-position-vertical:absolute;mso-position-vertical-relative:text" o:gfxdata="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">
+                <v:imagedata r:id="rId51" o:title=""/>
               </v:shape>
             </w:pict>
           </mc:Fallback>
@@ -6845,7 +7203,571 @@
         <mc:AlternateContent>
           <mc:Choice Requires="wpi">
             <w:drawing>
-              <wp:anchor distT="0" distB="0" distL="114300" distR="114300" simplePos="0" relativeHeight="251675648" behindDoc="0" locked="0" layoutInCell="1" allowOverlap="1" wp14:anchorId="6B95DDCC" wp14:editId="28B01205">
+              <wp:anchor distT="0" distB="0" distL="114300" distR="114300" simplePos="0" relativeHeight="251693056" behindDoc="0" locked="0" layoutInCell="1" allowOverlap="1" wp14:anchorId="41096BAD" wp14:editId="22A5C422">
+                <wp:simplePos x="0" y="0"/>
+                <wp:positionH relativeFrom="column">
+                  <wp:posOffset>2421930</wp:posOffset>
+                </wp:positionH>
+                <wp:positionV relativeFrom="paragraph">
+                  <wp:posOffset>2577410</wp:posOffset>
+                </wp:positionV>
+                <wp:extent cx="1465560" cy="133920"/>
+                <wp:effectExtent l="133350" t="114300" r="0" b="133350"/>
+                <wp:wrapNone/>
+                <wp:docPr id="75" name="Ink 75"/>
+                <wp:cNvGraphicFramePr/>
+                <a:graphic xmlns:a="http://schemas.openxmlformats.org/drawingml/2006/main">
+                  <a:graphicData uri="http://schemas.microsoft.com/office/word/2010/wordprocessingInk">
+                    <w14:contentPart bwMode="auto" r:id="rId52">
+                      <w14:nvContentPartPr>
+                        <w14:cNvContentPartPr/>
+                      </w14:nvContentPartPr>
+                      <w14:xfrm>
+                        <a:off x="0" y="0"/>
+                        <a:ext cx="1465560" cy="133920"/>
+                      </w14:xfrm>
+                    </w14:contentPart>
+                  </a:graphicData>
+                </a:graphic>
+              </wp:anchor>
+            </w:drawing>
+          </mc:Choice>
+          <mc:Fallback>
+            <w:pict>
+              <v:shape w14:anchorId="55D16C5A" id="Ink 75" o:spid="_x0000_s1026" type="#_x0000_t75" style="position:absolute;margin-left:185.75pt;margin-top:198pt;width:125.35pt;height:20.5pt;z-index:251693056;visibility:visible;mso-wrap-style:square;mso-wrap-distance-left:9pt;mso-wrap-distance-top:0;mso-wrap-distance-right:9pt;mso-wrap-distance-bottom:0;mso-position-horizontal:absolute;mso-position-horizontal-relative:text;mso-position-vertical:absolute;mso-position-vertical-relative:text" o:gfxdata="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">
+                <v:imagedata r:id="rId53" o:title=""/>
+              </v:shape>
+            </w:pict>
+          </mc:Fallback>
+        </mc:AlternateContent>
+      </w:r>
+      <w:r>
+        <w:rPr>
+          <w:noProof/>
+          <w:sz w:val="24"/>
+          <w:szCs w:val="24"/>
+        </w:rPr>
+        <mc:AlternateContent>
+          <mc:Choice Requires="wpi">
+            <w:drawing>
+              <wp:anchor distT="0" distB="0" distL="114300" distR="114300" simplePos="0" relativeHeight="251692032" behindDoc="0" locked="0" layoutInCell="1" allowOverlap="1" wp14:anchorId="0534E9B1" wp14:editId="7A832B70">
+                <wp:simplePos x="0" y="0"/>
+                <wp:positionH relativeFrom="column">
+                  <wp:posOffset>2401410</wp:posOffset>
+                </wp:positionH>
+                <wp:positionV relativeFrom="paragraph">
+                  <wp:posOffset>2987450</wp:posOffset>
+                </wp:positionV>
+                <wp:extent cx="1313640" cy="135360"/>
+                <wp:effectExtent l="114300" t="114300" r="96520" b="131445"/>
+                <wp:wrapNone/>
+                <wp:docPr id="74" name="Ink 74"/>
+                <wp:cNvGraphicFramePr/>
+                <a:graphic xmlns:a="http://schemas.openxmlformats.org/drawingml/2006/main">
+                  <a:graphicData uri="http://schemas.microsoft.com/office/word/2010/wordprocessingInk">
+                    <w14:contentPart bwMode="auto" r:id="rId54">
+                      <w14:nvContentPartPr>
+                        <w14:cNvContentPartPr/>
+                      </w14:nvContentPartPr>
+                      <w14:xfrm>
+                        <a:off x="0" y="0"/>
+                        <a:ext cx="1313640" cy="135360"/>
+                      </w14:xfrm>
+                    </w14:contentPart>
+                  </a:graphicData>
+                </a:graphic>
+              </wp:anchor>
+            </w:drawing>
+          </mc:Choice>
+          <mc:Fallback>
+            <w:pict>
+              <v:shape w14:anchorId="0ED9CFEE" id="Ink 74" o:spid="_x0000_s1026" type="#_x0000_t75" style="position:absolute;margin-left:184.15pt;margin-top:230.3pt;width:113.4pt;height:20.55pt;z-index:251692032;visibility:visible;mso-wrap-style:square;mso-wrap-distance-left:9pt;mso-wrap-distance-top:0;mso-wrap-distance-right:9pt;mso-wrap-distance-bottom:0;mso-position-horizontal:absolute;mso-position-horizontal-relative:text;mso-position-vertical:absolute;mso-position-vertical-relative:text" o:gfxdata="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">
+                <v:imagedata r:id="rId55" o:title=""/>
+              </v:shape>
+            </w:pict>
+          </mc:Fallback>
+        </mc:AlternateContent>
+      </w:r>
+      <w:r>
+        <w:rPr>
+          <w:noProof/>
+          <w:sz w:val="24"/>
+          <w:szCs w:val="24"/>
+        </w:rPr>
+        <mc:AlternateContent>
+          <mc:Choice Requires="wpi">
+            <w:drawing>
+              <wp:anchor distT="0" distB="0" distL="114300" distR="114300" simplePos="0" relativeHeight="251691008" behindDoc="0" locked="0" layoutInCell="1" allowOverlap="1" wp14:anchorId="4A395360" wp14:editId="591BF72B">
+                <wp:simplePos x="0" y="0"/>
+                <wp:positionH relativeFrom="column">
+                  <wp:posOffset>4247130</wp:posOffset>
+                </wp:positionH>
+                <wp:positionV relativeFrom="paragraph">
+                  <wp:posOffset>586610</wp:posOffset>
+                </wp:positionV>
+                <wp:extent cx="1382760" cy="172080"/>
+                <wp:effectExtent l="133350" t="114300" r="84455" b="133350"/>
+                <wp:wrapNone/>
+                <wp:docPr id="73" name="Ink 73"/>
+                <wp:cNvGraphicFramePr/>
+                <a:graphic xmlns:a="http://schemas.openxmlformats.org/drawingml/2006/main">
+                  <a:graphicData uri="http://schemas.microsoft.com/office/word/2010/wordprocessingInk">
+                    <w14:contentPart bwMode="auto" r:id="rId56">
+                      <w14:nvContentPartPr>
+                        <w14:cNvContentPartPr/>
+                      </w14:nvContentPartPr>
+                      <w14:xfrm>
+                        <a:off x="0" y="0"/>
+                        <a:ext cx="1382760" cy="172080"/>
+                      </w14:xfrm>
+                    </w14:contentPart>
+                  </a:graphicData>
+                </a:graphic>
+              </wp:anchor>
+            </w:drawing>
+          </mc:Choice>
+          <mc:Fallback>
+            <w:pict>
+              <v:shape w14:anchorId="105557BC" id="Ink 73" o:spid="_x0000_s1026" type="#_x0000_t75" style="position:absolute;margin-left:329.45pt;margin-top:41.25pt;width:118.8pt;height:23.5pt;z-index:251691008;visibility:visible;mso-wrap-style:square;mso-wrap-distance-left:9pt;mso-wrap-distance-top:0;mso-wrap-distance-right:9pt;mso-wrap-distance-bottom:0;mso-position-horizontal:absolute;mso-position-horizontal-relative:text;mso-position-vertical:absolute;mso-position-vertical-relative:text" o:gfxdata="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">
+                <v:imagedata r:id="rId57" o:title=""/>
+              </v:shape>
+            </w:pict>
+          </mc:Fallback>
+        </mc:AlternateContent>
+      </w:r>
+      <w:r>
+        <w:rPr>
+          <w:noProof/>
+          <w:sz w:val="24"/>
+          <w:szCs w:val="24"/>
+        </w:rPr>
+        <mc:AlternateContent>
+          <mc:Choice Requires="wpi">
+            <w:drawing>
+              <wp:anchor distT="0" distB="0" distL="114300" distR="114300" simplePos="0" relativeHeight="251689984" behindDoc="0" locked="0" layoutInCell="1" allowOverlap="1" wp14:anchorId="6BC7EFCD" wp14:editId="49E757C9">
+                <wp:simplePos x="0" y="0"/>
+                <wp:positionH relativeFrom="column">
+                  <wp:posOffset>4238850</wp:posOffset>
+                </wp:positionH>
+                <wp:positionV relativeFrom="paragraph">
+                  <wp:posOffset>2196170</wp:posOffset>
+                </wp:positionV>
+                <wp:extent cx="1492200" cy="181800"/>
+                <wp:effectExtent l="114300" t="114300" r="13335" b="142240"/>
+                <wp:wrapNone/>
+                <wp:docPr id="72" name="Ink 72"/>
+                <wp:cNvGraphicFramePr/>
+                <a:graphic xmlns:a="http://schemas.openxmlformats.org/drawingml/2006/main">
+                  <a:graphicData uri="http://schemas.microsoft.com/office/word/2010/wordprocessingInk">
+                    <w14:contentPart bwMode="auto" r:id="rId58">
+                      <w14:nvContentPartPr>
+                        <w14:cNvContentPartPr/>
+                      </w14:nvContentPartPr>
+                      <w14:xfrm>
+                        <a:off x="0" y="0"/>
+                        <a:ext cx="1492200" cy="181800"/>
+                      </w14:xfrm>
+                    </w14:contentPart>
+                  </a:graphicData>
+                </a:graphic>
+              </wp:anchor>
+            </w:drawing>
+          </mc:Choice>
+          <mc:Fallback>
+            <w:pict>
+              <v:shape w14:anchorId="5E7B6142" id="Ink 72" o:spid="_x0000_s1026" type="#_x0000_t75" style="position:absolute;margin-left:328.8pt;margin-top:168pt;width:127.45pt;height:24.2pt;z-index:251689984;visibility:visible;mso-wrap-style:square;mso-wrap-distance-left:9pt;mso-wrap-distance-top:0;mso-wrap-distance-right:9pt;mso-wrap-distance-bottom:0;mso-position-horizontal:absolute;mso-position-horizontal-relative:text;mso-position-vertical:absolute;mso-position-vertical-relative:text" o:gfxdata="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">
+                <v:imagedata r:id="rId59" o:title=""/>
+              </v:shape>
+            </w:pict>
+          </mc:Fallback>
+        </mc:AlternateContent>
+      </w:r>
+      <w:r>
+        <w:rPr>
+          <w:noProof/>
+          <w:sz w:val="24"/>
+          <w:szCs w:val="24"/>
+        </w:rPr>
+        <mc:AlternateContent>
+          <mc:Choice Requires="wpi">
+            <w:drawing>
+              <wp:anchor distT="0" distB="0" distL="114300" distR="114300" simplePos="0" relativeHeight="251688960" behindDoc="0" locked="0" layoutInCell="1" allowOverlap="1" wp14:anchorId="5A0B19C8" wp14:editId="45828F3D">
+                <wp:simplePos x="0" y="0"/>
+                <wp:positionH relativeFrom="column">
+                  <wp:posOffset>4259370</wp:posOffset>
+                </wp:positionH>
+                <wp:positionV relativeFrom="paragraph">
+                  <wp:posOffset>3303530</wp:posOffset>
+                </wp:positionV>
+                <wp:extent cx="1369440" cy="131760"/>
+                <wp:effectExtent l="114300" t="114300" r="116840" b="135255"/>
+                <wp:wrapNone/>
+                <wp:docPr id="71" name="Ink 71"/>
+                <wp:cNvGraphicFramePr/>
+                <a:graphic xmlns:a="http://schemas.openxmlformats.org/drawingml/2006/main">
+                  <a:graphicData uri="http://schemas.microsoft.com/office/word/2010/wordprocessingInk">
+                    <w14:contentPart bwMode="auto" r:id="rId60">
+                      <w14:nvContentPartPr>
+                        <w14:cNvContentPartPr/>
+                      </w14:nvContentPartPr>
+                      <w14:xfrm>
+                        <a:off x="0" y="0"/>
+                        <a:ext cx="1369440" cy="131760"/>
+                      </w14:xfrm>
+                    </w14:contentPart>
+                  </a:graphicData>
+                </a:graphic>
+              </wp:anchor>
+            </w:drawing>
+          </mc:Choice>
+          <mc:Fallback>
+            <w:pict>
+              <v:shape w14:anchorId="335D87C3" id="Ink 71" o:spid="_x0000_s1026" type="#_x0000_t75" style="position:absolute;margin-left:330.45pt;margin-top:255.15pt;width:117.75pt;height:20.25pt;z-index:251688960;visibility:visible;mso-wrap-style:square;mso-wrap-distance-left:9pt;mso-wrap-distance-top:0;mso-wrap-distance-right:9pt;mso-wrap-distance-bottom:0;mso-position-horizontal:absolute;mso-position-horizontal-relative:text;mso-position-vertical:absolute;mso-position-vertical-relative:text" o:gfxdata="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">
+                <v:imagedata r:id="rId61" o:title=""/>
+              </v:shape>
+            </w:pict>
+          </mc:Fallback>
+        </mc:AlternateContent>
+      </w:r>
+      <w:r>
+        <w:rPr>
+          <w:noProof/>
+          <w:sz w:val="24"/>
+          <w:szCs w:val="24"/>
+        </w:rPr>
+        <mc:AlternateContent>
+          <mc:Choice Requires="wpi">
+            <w:drawing>
+              <wp:anchor distT="0" distB="0" distL="114300" distR="114300" simplePos="0" relativeHeight="251687936" behindDoc="0" locked="0" layoutInCell="1" allowOverlap="1" wp14:anchorId="5810B871" wp14:editId="232A4484">
+                <wp:simplePos x="0" y="0"/>
+                <wp:positionH relativeFrom="column">
+                  <wp:posOffset>732790</wp:posOffset>
+                </wp:positionH>
+                <wp:positionV relativeFrom="paragraph">
+                  <wp:posOffset>3710305</wp:posOffset>
+                </wp:positionV>
+                <wp:extent cx="3000915" cy="68580"/>
+                <wp:effectExtent l="114300" t="114300" r="66675" b="140970"/>
+                <wp:wrapNone/>
+                <wp:docPr id="70" name="Ink 70"/>
+                <wp:cNvGraphicFramePr/>
+                <a:graphic xmlns:a="http://schemas.openxmlformats.org/drawingml/2006/main">
+                  <a:graphicData uri="http://schemas.microsoft.com/office/word/2010/wordprocessingInk">
+                    <w14:contentPart bwMode="auto" r:id="rId62">
+                      <w14:nvContentPartPr>
+                        <w14:cNvContentPartPr/>
+                      </w14:nvContentPartPr>
+                      <w14:xfrm>
+                        <a:off x="0" y="0"/>
+                        <a:ext cx="3000915" cy="68580"/>
+                      </w14:xfrm>
+                    </w14:contentPart>
+                  </a:graphicData>
+                </a:graphic>
+              </wp:anchor>
+            </w:drawing>
+          </mc:Choice>
+          <mc:Fallback>
+            <w:pict>
+              <v:shape w14:anchorId="4D563718" id="Ink 70" o:spid="_x0000_s1026" type="#_x0000_t75" style="position:absolute;margin-left:52.75pt;margin-top:287.2pt;width:246.25pt;height:15.3pt;z-index:251687936;visibility:visible;mso-wrap-style:square;mso-wrap-distance-left:9pt;mso-wrap-distance-top:0;mso-wrap-distance-right:9pt;mso-wrap-distance-bottom:0;mso-position-horizontal:absolute;mso-position-horizontal-relative:text;mso-position-vertical:absolute;mso-position-vertical-relative:text" o:gfxdata="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">
+                <v:imagedata r:id="rId63" o:title=""/>
+              </v:shape>
+            </w:pict>
+          </mc:Fallback>
+        </mc:AlternateContent>
+      </w:r>
+      <w:r>
+        <w:rPr>
+          <w:noProof/>
+          <w:sz w:val="24"/>
+          <w:szCs w:val="24"/>
+        </w:rPr>
+        <mc:AlternateContent>
+          <mc:Choice Requires="wpi">
+            <w:drawing>
+              <wp:anchor distT="0" distB="0" distL="114300" distR="114300" simplePos="0" relativeHeight="251684864" behindDoc="0" locked="0" layoutInCell="1" allowOverlap="1" wp14:anchorId="5FFE55C5" wp14:editId="73143948">
+                <wp:simplePos x="0" y="0"/>
+                <wp:positionH relativeFrom="column">
+                  <wp:posOffset>670560</wp:posOffset>
+                </wp:positionH>
+                <wp:positionV relativeFrom="paragraph">
+                  <wp:posOffset>3262630</wp:posOffset>
+                </wp:positionV>
+                <wp:extent cx="1386360" cy="153035"/>
+                <wp:effectExtent l="114300" t="114300" r="61595" b="151765"/>
+                <wp:wrapNone/>
+                <wp:docPr id="67" name="Ink 67"/>
+                <wp:cNvGraphicFramePr/>
+                <a:graphic xmlns:a="http://schemas.openxmlformats.org/drawingml/2006/main">
+                  <a:graphicData uri="http://schemas.microsoft.com/office/word/2010/wordprocessingInk">
+                    <w14:contentPart bwMode="auto" r:id="rId64">
+                      <w14:nvContentPartPr>
+                        <w14:cNvContentPartPr/>
+                      </w14:nvContentPartPr>
+                      <w14:xfrm>
+                        <a:off x="0" y="0"/>
+                        <a:ext cx="1386360" cy="153035"/>
+                      </w14:xfrm>
+                    </w14:contentPart>
+                  </a:graphicData>
+                </a:graphic>
+              </wp:anchor>
+            </w:drawing>
+          </mc:Choice>
+          <mc:Fallback>
+            <w:pict>
+              <v:shape w14:anchorId="312D5F82" id="Ink 67" o:spid="_x0000_s1026" type="#_x0000_t75" style="position:absolute;margin-left:47.85pt;margin-top:251.95pt;width:119.05pt;height:21.9pt;z-index:251684864;visibility:visible;mso-wrap-style:square;mso-wrap-distance-left:9pt;mso-wrap-distance-top:0;mso-wrap-distance-right:9pt;mso-wrap-distance-bottom:0;mso-position-horizontal:absolute;mso-position-horizontal-relative:text;mso-position-vertical:absolute;mso-position-vertical-relative:text" o:gfxdata="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">
+                <v:imagedata r:id="rId65" o:title=""/>
+              </v:shape>
+            </w:pict>
+          </mc:Fallback>
+        </mc:AlternateContent>
+      </w:r>
+      <w:r>
+        <w:rPr>
+          <w:noProof/>
+          <w:sz w:val="24"/>
+          <w:szCs w:val="24"/>
+        </w:rPr>
+        <mc:AlternateContent>
+          <mc:Choice Requires="wpi">
+            <w:drawing>
+              <wp:anchor distT="0" distB="0" distL="114300" distR="114300" simplePos="0" relativeHeight="251681792" behindDoc="0" locked="0" layoutInCell="1" allowOverlap="1" wp14:anchorId="720C73CD" wp14:editId="27777ACD">
+                <wp:simplePos x="0" y="0"/>
+                <wp:positionH relativeFrom="column">
+                  <wp:posOffset>570450</wp:posOffset>
+                </wp:positionH>
+                <wp:positionV relativeFrom="paragraph">
+                  <wp:posOffset>3072770</wp:posOffset>
+                </wp:positionV>
+                <wp:extent cx="200880" cy="20880"/>
+                <wp:effectExtent l="133350" t="114300" r="104140" b="132080"/>
+                <wp:wrapNone/>
+                <wp:docPr id="64" name="Ink 64"/>
+                <wp:cNvGraphicFramePr/>
+                <a:graphic xmlns:a="http://schemas.openxmlformats.org/drawingml/2006/main">
+                  <a:graphicData uri="http://schemas.microsoft.com/office/word/2010/wordprocessingInk">
+                    <w14:contentPart bwMode="auto" r:id="rId66">
+                      <w14:nvContentPartPr>
+                        <w14:cNvContentPartPr/>
+                      </w14:nvContentPartPr>
+                      <w14:xfrm>
+                        <a:off x="0" y="0"/>
+                        <a:ext cx="200880" cy="20880"/>
+                      </w14:xfrm>
+                    </w14:contentPart>
+                  </a:graphicData>
+                </a:graphic>
+              </wp:anchor>
+            </w:drawing>
+          </mc:Choice>
+          <mc:Fallback>
+            <w:pict>
+              <v:shape w14:anchorId="5EF94870" id="Ink 64" o:spid="_x0000_s1026" type="#_x0000_t75" style="position:absolute;margin-left:39.95pt;margin-top:237pt;width:25.7pt;height:11.6pt;z-index:251681792;visibility:visible;mso-wrap-style:square;mso-wrap-distance-left:9pt;mso-wrap-distance-top:0;mso-wrap-distance-right:9pt;mso-wrap-distance-bottom:0;mso-position-horizontal:absolute;mso-position-horizontal-relative:text;mso-position-vertical:absolute;mso-position-vertical-relative:text" o:gfxdata="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">
+                <v:imagedata r:id="rId67" o:title=""/>
+              </v:shape>
+            </w:pict>
+          </mc:Fallback>
+        </mc:AlternateContent>
+      </w:r>
+      <w:r>
+        <w:rPr>
+          <w:noProof/>
+          <w:sz w:val="24"/>
+          <w:szCs w:val="24"/>
+        </w:rPr>
+        <mc:AlternateContent>
+          <mc:Choice Requires="wpi">
+            <w:drawing>
+              <wp:anchor distT="0" distB="0" distL="114300" distR="114300" simplePos="0" relativeHeight="251680768" behindDoc="0" locked="0" layoutInCell="1" allowOverlap="1" wp14:anchorId="6E1BE8F1" wp14:editId="1DC0E1E3">
+                <wp:simplePos x="0" y="0"/>
+                <wp:positionH relativeFrom="column">
+                  <wp:posOffset>599970</wp:posOffset>
+                </wp:positionH>
+                <wp:positionV relativeFrom="paragraph">
+                  <wp:posOffset>2958650</wp:posOffset>
+                </wp:positionV>
+                <wp:extent cx="1419120" cy="19800"/>
+                <wp:effectExtent l="133350" t="114300" r="124460" b="132715"/>
+                <wp:wrapNone/>
+                <wp:docPr id="63" name="Ink 63"/>
+                <wp:cNvGraphicFramePr/>
+                <a:graphic xmlns:a="http://schemas.openxmlformats.org/drawingml/2006/main">
+                  <a:graphicData uri="http://schemas.microsoft.com/office/word/2010/wordprocessingInk">
+                    <w14:contentPart bwMode="auto" r:id="rId68">
+                      <w14:nvContentPartPr>
+                        <w14:cNvContentPartPr/>
+                      </w14:nvContentPartPr>
+                      <w14:xfrm>
+                        <a:off x="0" y="0"/>
+                        <a:ext cx="1419120" cy="19800"/>
+                      </w14:xfrm>
+                    </w14:contentPart>
+                  </a:graphicData>
+                </a:graphic>
+              </wp:anchor>
+            </w:drawing>
+          </mc:Choice>
+          <mc:Fallback>
+            <w:pict>
+              <v:shape w14:anchorId="1EE1B8F6" id="Ink 63" o:spid="_x0000_s1026" type="#_x0000_t75" style="position:absolute;margin-left:42.3pt;margin-top:228pt;width:121.7pt;height:11.45pt;z-index:251680768;visibility:visible;mso-wrap-style:square;mso-wrap-distance-left:9pt;mso-wrap-distance-top:0;mso-wrap-distance-right:9pt;mso-wrap-distance-bottom:0;mso-position-horizontal:absolute;mso-position-horizontal-relative:text;mso-position-vertical:absolute;mso-position-vertical-relative:text" o:gfxdata="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">
+                <v:imagedata r:id="rId69" o:title=""/>
+              </v:shape>
+            </w:pict>
+          </mc:Fallback>
+        </mc:AlternateContent>
+      </w:r>
+      <w:r>
+        <w:rPr>
+          <w:noProof/>
+          <w:sz w:val="24"/>
+          <w:szCs w:val="24"/>
+        </w:rPr>
+        <mc:AlternateContent>
+          <mc:Choice Requires="wpi">
+            <w:drawing>
+              <wp:anchor distT="0" distB="0" distL="114300" distR="114300" simplePos="0" relativeHeight="251679744" behindDoc="0" locked="0" layoutInCell="1" allowOverlap="1" wp14:anchorId="121CBDA0" wp14:editId="0FB8D11C">
+                <wp:simplePos x="0" y="0"/>
+                <wp:positionH relativeFrom="column">
+                  <wp:posOffset>583770</wp:posOffset>
+                </wp:positionH>
+                <wp:positionV relativeFrom="paragraph">
+                  <wp:posOffset>2252330</wp:posOffset>
+                </wp:positionV>
+                <wp:extent cx="1388520" cy="88560"/>
+                <wp:effectExtent l="133350" t="133350" r="2540" b="140335"/>
+                <wp:wrapNone/>
+                <wp:docPr id="61" name="Ink 61"/>
+                <wp:cNvGraphicFramePr/>
+                <a:graphic xmlns:a="http://schemas.openxmlformats.org/drawingml/2006/main">
+                  <a:graphicData uri="http://schemas.microsoft.com/office/word/2010/wordprocessingInk">
+                    <w14:contentPart bwMode="auto" r:id="rId70">
+                      <w14:nvContentPartPr>
+                        <w14:cNvContentPartPr/>
+                      </w14:nvContentPartPr>
+                      <w14:xfrm>
+                        <a:off x="0" y="0"/>
+                        <a:ext cx="1388520" cy="88560"/>
+                      </w14:xfrm>
+                    </w14:contentPart>
+                  </a:graphicData>
+                </a:graphic>
+              </wp:anchor>
+            </w:drawing>
+          </mc:Choice>
+          <mc:Fallback>
+            <w:pict>
+              <v:shape w14:anchorId="11DB4B49" id="Ink 61" o:spid="_x0000_s1026" type="#_x0000_t75" style="position:absolute;margin-left:41pt;margin-top:172.4pt;width:119.3pt;height:16.85pt;z-index:251679744;visibility:visible;mso-wrap-style:square;mso-wrap-distance-left:9pt;mso-wrap-distance-top:0;mso-wrap-distance-right:9pt;mso-wrap-distance-bottom:0;mso-position-horizontal:absolute;mso-position-horizontal-relative:text;mso-position-vertical:absolute;mso-position-vertical-relative:text" o:gfxdata="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">
+                <v:imagedata r:id="rId71" o:title=""/>
+              </v:shape>
+            </w:pict>
+          </mc:Fallback>
+        </mc:AlternateContent>
+      </w:r>
+      <w:r>
+        <w:rPr>
+          <w:noProof/>
+          <w:sz w:val="24"/>
+          <w:szCs w:val="24"/>
+        </w:rPr>
+        <mc:AlternateContent>
+          <mc:Choice Requires="wpi">
+            <w:drawing>
+              <wp:anchor distT="0" distB="0" distL="114300" distR="114300" simplePos="0" relativeHeight="251678720" behindDoc="0" locked="0" layoutInCell="1" allowOverlap="1" wp14:anchorId="7BF4B024" wp14:editId="3FE8C0E0">
+                <wp:simplePos x="0" y="0"/>
+                <wp:positionH relativeFrom="column">
+                  <wp:posOffset>657210</wp:posOffset>
+                </wp:positionH>
+                <wp:positionV relativeFrom="paragraph">
+                  <wp:posOffset>2672810</wp:posOffset>
+                </wp:positionV>
+                <wp:extent cx="1382760" cy="10080"/>
+                <wp:effectExtent l="133350" t="133350" r="46355" b="142875"/>
+                <wp:wrapNone/>
+                <wp:docPr id="60" name="Ink 60"/>
+                <wp:cNvGraphicFramePr/>
+                <a:graphic xmlns:a="http://schemas.openxmlformats.org/drawingml/2006/main">
+                  <a:graphicData uri="http://schemas.microsoft.com/office/word/2010/wordprocessingInk">
+                    <w14:contentPart bwMode="auto" r:id="rId72">
+                      <w14:nvContentPartPr>
+                        <w14:cNvContentPartPr/>
+                      </w14:nvContentPartPr>
+                      <w14:xfrm>
+                        <a:off x="0" y="0"/>
+                        <a:ext cx="1382760" cy="10080"/>
+                      </w14:xfrm>
+                    </w14:contentPart>
+                  </a:graphicData>
+                </a:graphic>
+              </wp:anchor>
+            </w:drawing>
+          </mc:Choice>
+          <mc:Fallback>
+            <w:pict>
+              <v:shape w14:anchorId="063F1441" id="Ink 60" o:spid="_x0000_s1026" type="#_x0000_t75" style="position:absolute;margin-left:46.8pt;margin-top:205.5pt;width:118.8pt;height:10.75pt;z-index:251678720;visibility:visible;mso-wrap-style:square;mso-wrap-distance-left:9pt;mso-wrap-distance-top:0;mso-wrap-distance-right:9pt;mso-wrap-distance-bottom:0;mso-position-horizontal:absolute;mso-position-horizontal-relative:text;mso-position-vertical:absolute;mso-position-vertical-relative:text" o:gfxdata="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">
+                <v:imagedata r:id="rId73" o:title=""/>
+              </v:shape>
+            </w:pict>
+          </mc:Fallback>
+        </mc:AlternateContent>
+      </w:r>
+      <w:r>
+        <w:rPr>
+          <w:noProof/>
+          <w:sz w:val="24"/>
+          <w:szCs w:val="24"/>
+        </w:rPr>
+        <mc:AlternateContent>
+          <mc:Choice Requires="wpi">
+            <w:drawing>
+              <wp:anchor distT="0" distB="0" distL="114300" distR="114300" simplePos="0" relativeHeight="251676672" behindDoc="0" locked="0" layoutInCell="1" allowOverlap="1" wp14:anchorId="776DB21C" wp14:editId="7C1FB4A6">
+                <wp:simplePos x="0" y="0"/>
+                <wp:positionH relativeFrom="column">
+                  <wp:posOffset>4312920</wp:posOffset>
+                </wp:positionH>
+                <wp:positionV relativeFrom="paragraph">
+                  <wp:posOffset>2594405</wp:posOffset>
+                </wp:positionV>
+                <wp:extent cx="1433160" cy="33120"/>
+                <wp:effectExtent l="114300" t="114300" r="53340" b="138430"/>
+                <wp:wrapNone/>
+                <wp:docPr id="41" name="Ink 41"/>
+                <wp:cNvGraphicFramePr/>
+                <a:graphic xmlns:a="http://schemas.openxmlformats.org/drawingml/2006/main">
+                  <a:graphicData uri="http://schemas.microsoft.com/office/word/2010/wordprocessingInk">
+                    <w14:contentPart bwMode="auto" r:id="rId74">
+                      <w14:nvContentPartPr>
+                        <w14:cNvContentPartPr/>
+                      </w14:nvContentPartPr>
+                      <w14:xfrm>
+                        <a:off x="0" y="0"/>
+                        <a:ext cx="1433160" cy="33120"/>
+                      </w14:xfrm>
+                    </w14:contentPart>
+                  </a:graphicData>
+                </a:graphic>
+              </wp:anchor>
+            </w:drawing>
+          </mc:Choice>
+          <mc:Fallback>
+            <w:pict>
+              <v:shape w14:anchorId="0672A500" id="Ink 41" o:spid="_x0000_s1026" type="#_x0000_t75" style="position:absolute;margin-left:334.65pt;margin-top:199.35pt;width:122.8pt;height:12.5pt;z-index:251676672;visibility:visible;mso-wrap-style:square;mso-wrap-distance-left:9pt;mso-wrap-distance-top:0;mso-wrap-distance-right:9pt;mso-wrap-distance-bottom:0;mso-position-horizontal:absolute;mso-position-horizontal-relative:text;mso-position-vertical:absolute;mso-position-vertical-relative:text" o:gfxdata="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">
+                <v:imagedata r:id="rId75" o:title=""/>
+              </v:shape>
+            </w:pict>
+          </mc:Fallback>
+        </mc:AlternateContent>
+      </w:r>
+      <w:r>
+        <w:rPr>
+          <w:noProof/>
+          <w:sz w:val="24"/>
+          <w:szCs w:val="24"/>
+        </w:rPr>
+        <mc:AlternateContent>
+          <mc:Choice Requires="wpi">
+            <w:drawing>
+              <wp:anchor distT="0" distB="0" distL="114300" distR="114300" simplePos="0" relativeHeight="251675648" behindDoc="0" locked="0" layoutInCell="1" allowOverlap="1" wp14:anchorId="6B95DDCC" wp14:editId="676231EC">
                 <wp:simplePos x="0" y="0"/>
                 <wp:positionH relativeFrom="column">
                   <wp:posOffset>4304280</wp:posOffset>
@@ -6860,7 +7782,7 @@
                 <wp:cNvGraphicFramePr/>
                 <a:graphic xmlns:a="http://schemas.openxmlformats.org/drawingml/2006/main">
                   <a:graphicData uri="http://schemas.microsoft.com/office/word/2010/wordprocessingInk">
-                    <w14:contentPart bwMode="auto" r:id="rId47">
+                    <w14:contentPart bwMode="auto" r:id="rId76">
                       <w14:nvContentPartPr>
                         <w14:cNvContentPartPr/>
                       </w14:nvContentPartPr>
@@ -6876,8 +7798,8 @@
           </mc:Choice>
           <mc:Fallback>
             <w:pict>
-              <v:shape w14:anchorId="68EA2F8A" id="Ink 40" o:spid="_x0000_s1026" type="#_x0000_t75" style="position:absolute;margin-left:333.95pt;margin-top:211.35pt;width:23.15pt;height:10.55pt;z-index:251675648;visibility:visible;mso-wrap-style:square;mso-wrap-distance-left:9pt;mso-wrap-distance-top:0;mso-wrap-distance-right:9pt;mso-wrap-distance-bottom:0;mso-position-horizontal:absolute;mso-position-horizontal-relative:text;mso-position-vertical:absolute;mso-position-vertical-relative:text" o:gfxdata="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">
-                <v:imagedata r:id="rId48" o:title=""/>
+              <v:shape w14:anchorId="22D3EA8A" id="Ink 40" o:spid="_x0000_s1026" type="#_x0000_t75" style="position:absolute;margin-left:333.95pt;margin-top:211.35pt;width:23.15pt;height:10.55pt;z-index:251675648;visibility:visible;mso-wrap-style:square;mso-wrap-distance-left:9pt;mso-wrap-distance-top:0;mso-wrap-distance-right:9pt;mso-wrap-distance-bottom:0;mso-position-horizontal:absolute;mso-position-horizontal-relative:text;mso-position-vertical:absolute;mso-position-vertical-relative:text" o:gfxdata="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">
+                <v:imagedata r:id="rId77" o:title=""/>
               </v:shape>
             </w:pict>
           </mc:Fallback>
@@ -6892,7 +7814,7 @@
         <mc:AlternateContent>
           <mc:Choice Requires="wpi">
             <w:drawing>
-              <wp:anchor distT="0" distB="0" distL="114300" distR="114300" simplePos="0" relativeHeight="251674624" behindDoc="0" locked="0" layoutInCell="1" allowOverlap="1" wp14:anchorId="5339ECCF" wp14:editId="4A48CC90">
+              <wp:anchor distT="0" distB="0" distL="114300" distR="114300" simplePos="0" relativeHeight="251674624" behindDoc="0" locked="0" layoutInCell="1" allowOverlap="1" wp14:anchorId="5339ECCF" wp14:editId="3D22210C">
                 <wp:simplePos x="0" y="0"/>
                 <wp:positionH relativeFrom="column">
                   <wp:posOffset>4349640</wp:posOffset>
@@ -6907,7 +7829,7 @@
                 <wp:cNvGraphicFramePr/>
                 <a:graphic xmlns:a="http://schemas.openxmlformats.org/drawingml/2006/main">
                   <a:graphicData uri="http://schemas.microsoft.com/office/word/2010/wordprocessingInk">
-                    <w14:contentPart bwMode="auto" r:id="rId49">
+                    <w14:contentPart bwMode="auto" r:id="rId78">
                       <w14:nvContentPartPr>
                         <w14:cNvContentPartPr/>
                       </w14:nvContentPartPr>
@@ -6923,8 +7845,8 @@
           </mc:Choice>
           <mc:Fallback>
             <w:pict>
-              <v:shape w14:anchorId="251DE9C3" id="Ink 39" o:spid="_x0000_s1026" type="#_x0000_t75" style="position:absolute;margin-left:337.55pt;margin-top:142.85pt;width:115.6pt;height:11.85pt;z-index:251674624;visibility:visible;mso-wrap-style:square;mso-wrap-distance-left:9pt;mso-wrap-distance-top:0;mso-wrap-distance-right:9pt;mso-wrap-distance-bottom:0;mso-position-horizontal:absolute;mso-position-horizontal-relative:text;mso-position-vertical:absolute;mso-position-vertical-relative:text" o:gfxdata="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">
-                <v:imagedata r:id="rId50" o:title=""/>
+              <v:shape w14:anchorId="5BDB7B21" id="Ink 39" o:spid="_x0000_s1026" type="#_x0000_t75" style="position:absolute;margin-left:337.55pt;margin-top:142.85pt;width:115.6pt;height:11.85pt;z-index:251674624;visibility:visible;mso-wrap-style:square;mso-wrap-distance-left:9pt;mso-wrap-distance-top:0;mso-wrap-distance-right:9pt;mso-wrap-distance-bottom:0;mso-position-horizontal:absolute;mso-position-horizontal-relative:text;mso-position-vertical:absolute;mso-position-vertical-relative:text" o:gfxdata="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">
+                <v:imagedata r:id="rId79" o:title=""/>
               </v:shape>
             </w:pict>
           </mc:Fallback>
@@ -6939,7 +7861,7 @@
         <mc:AlternateContent>
           <mc:Choice Requires="wpi">
             <w:drawing>
-              <wp:anchor distT="0" distB="0" distL="114300" distR="114300" simplePos="0" relativeHeight="251673600" behindDoc="0" locked="0" layoutInCell="1" allowOverlap="1" wp14:anchorId="6DB43576" wp14:editId="0264FC85">
+              <wp:anchor distT="0" distB="0" distL="114300" distR="114300" simplePos="0" relativeHeight="251673600" behindDoc="0" locked="0" layoutInCell="1" allowOverlap="1" wp14:anchorId="6DB43576" wp14:editId="615A9BEE">
                 <wp:simplePos x="0" y="0"/>
                 <wp:positionH relativeFrom="column">
                   <wp:posOffset>4380960</wp:posOffset>
@@ -6954,7 +7876,7 @@
                 <wp:cNvGraphicFramePr/>
                 <a:graphic xmlns:a="http://schemas.openxmlformats.org/drawingml/2006/main">
                   <a:graphicData uri="http://schemas.microsoft.com/office/word/2010/wordprocessingInk">
-                    <w14:contentPart bwMode="auto" r:id="rId51">
+                    <w14:contentPart bwMode="auto" r:id="rId80">
                       <w14:nvContentPartPr>
                         <w14:cNvContentPartPr/>
                       </w14:nvContentPartPr>
@@ -6970,8 +7892,8 @@
           </mc:Choice>
           <mc:Fallback>
             <w:pict>
-              <v:shape w14:anchorId="7FB2E59F" id="Ink 38" o:spid="_x0000_s1026" type="#_x0000_t75" style="position:absolute;margin-left:340pt;margin-top:153.8pt;width:50.8pt;height:10.6pt;z-index:251673600;visibility:visible;mso-wrap-style:square;mso-wrap-distance-left:9pt;mso-wrap-distance-top:0;mso-wrap-distance-right:9pt;mso-wrap-distance-bottom:0;mso-position-horizontal:absolute;mso-position-horizontal-relative:text;mso-position-vertical:absolute;mso-position-vertical-relative:text" o:gfxdata="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">
-                <v:imagedata r:id="rId52" o:title=""/>
+              <v:shape w14:anchorId="5BCFBA1B" id="Ink 38" o:spid="_x0000_s1026" type="#_x0000_t75" style="position:absolute;margin-left:340pt;margin-top:153.8pt;width:50.8pt;height:10.6pt;z-index:251673600;visibility:visible;mso-wrap-style:square;mso-wrap-distance-left:9pt;mso-wrap-distance-top:0;mso-wrap-distance-right:9pt;mso-wrap-distance-bottom:0;mso-position-horizontal:absolute;mso-position-horizontal-relative:text;mso-position-vertical:absolute;mso-position-vertical-relative:text" o:gfxdata="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">
+                <v:imagedata r:id="rId81" o:title=""/>
               </v:shape>
             </w:pict>
           </mc:Fallback>
@@ -6986,7 +7908,7 @@
         <mc:AlternateContent>
           <mc:Choice Requires="wpi">
             <w:drawing>
-              <wp:anchor distT="0" distB="0" distL="114300" distR="114300" simplePos="0" relativeHeight="251672576" behindDoc="0" locked="0" layoutInCell="1" allowOverlap="1" wp14:anchorId="00BCA493" wp14:editId="6596878D">
+              <wp:anchor distT="0" distB="0" distL="114300" distR="114300" simplePos="0" relativeHeight="251672576" behindDoc="0" locked="0" layoutInCell="1" allowOverlap="1" wp14:anchorId="00BCA493" wp14:editId="6C1CD9BE">
                 <wp:simplePos x="0" y="0"/>
                 <wp:positionH relativeFrom="column">
                   <wp:posOffset>4297440</wp:posOffset>
@@ -7001,7 +7923,7 @@
                 <wp:cNvGraphicFramePr/>
                 <a:graphic xmlns:a="http://schemas.openxmlformats.org/drawingml/2006/main">
                   <a:graphicData uri="http://schemas.microsoft.com/office/word/2010/wordprocessingInk">
-                    <w14:contentPart bwMode="auto" r:id="rId53">
+                    <w14:contentPart bwMode="auto" r:id="rId82">
                       <w14:nvContentPartPr>
                         <w14:cNvContentPartPr/>
                       </w14:nvContentPartPr>
@@ -7017,8 +7939,8 @@
           </mc:Choice>
           <mc:Fallback>
             <w:pict>
-              <v:shape w14:anchorId="3B59912A" id="Ink 37" o:spid="_x0000_s1026" type="#_x0000_t75" style="position:absolute;margin-left:333.45pt;margin-top:91.95pt;width:94.55pt;height:13.05pt;z-index:251672576;visibility:visible;mso-wrap-style:square;mso-wrap-distance-left:9pt;mso-wrap-distance-top:0;mso-wrap-distance-right:9pt;mso-wrap-distance-bottom:0;mso-position-horizontal:absolute;mso-position-horizontal-relative:text;mso-position-vertical:absolute;mso-position-vertical-relative:text" o:gfxdata="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">
-                <v:imagedata r:id="rId54" o:title=""/>
+              <v:shape w14:anchorId="3E625D95" id="Ink 37" o:spid="_x0000_s1026" type="#_x0000_t75" style="position:absolute;margin-left:333.45pt;margin-top:91.95pt;width:94.55pt;height:13.05pt;z-index:251672576;visibility:visible;mso-wrap-style:square;mso-wrap-distance-left:9pt;mso-wrap-distance-top:0;mso-wrap-distance-right:9pt;mso-wrap-distance-bottom:0;mso-position-horizontal:absolute;mso-position-horizontal-relative:text;mso-position-vertical:absolute;mso-position-vertical-relative:text" o:gfxdata="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">
+                <v:imagedata r:id="rId83" o:title=""/>
               </v:shape>
             </w:pict>
           </mc:Fallback>
@@ -7033,7 +7955,7 @@
         <mc:AlternateContent>
           <mc:Choice Requires="wpi">
             <w:drawing>
-              <wp:anchor distT="0" distB="0" distL="114300" distR="114300" simplePos="0" relativeHeight="251671552" behindDoc="0" locked="0" layoutInCell="1" allowOverlap="1" wp14:anchorId="7E18E306" wp14:editId="659D01B9">
+              <wp:anchor distT="0" distB="0" distL="114300" distR="114300" simplePos="0" relativeHeight="251671552" behindDoc="0" locked="0" layoutInCell="1" allowOverlap="1" wp14:anchorId="7E18E306" wp14:editId="29DA3786">
                 <wp:simplePos x="0" y="0"/>
                 <wp:positionH relativeFrom="column">
                   <wp:posOffset>4289880</wp:posOffset>
@@ -7048,7 +7970,7 @@
                 <wp:cNvGraphicFramePr/>
                 <a:graphic xmlns:a="http://schemas.openxmlformats.org/drawingml/2006/main">
                   <a:graphicData uri="http://schemas.microsoft.com/office/word/2010/wordprocessingInk">
-                    <w14:contentPart bwMode="auto" r:id="rId55">
+                    <w14:contentPart bwMode="auto" r:id="rId84">
                       <w14:nvContentPartPr>
                         <w14:cNvContentPartPr/>
                       </w14:nvContentPartPr>
@@ -7064,8 +7986,8 @@
           </mc:Choice>
           <mc:Fallback>
             <w:pict>
-              <v:shape w14:anchorId="64A435DD" id="Ink 36" o:spid="_x0000_s1026" type="#_x0000_t75" style="position:absolute;margin-left:332.85pt;margin-top:71pt;width:80.85pt;height:9.95pt;z-index:251671552;visibility:visible;mso-wrap-style:square;mso-wrap-distance-left:9pt;mso-wrap-distance-top:0;mso-wrap-distance-right:9pt;mso-wrap-distance-bottom:0;mso-position-horizontal:absolute;mso-position-horizontal-relative:text;mso-position-vertical:absolute;mso-position-vertical-relative:text" o:gfxdata="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">
-                <v:imagedata r:id="rId56" o:title=""/>
+              <v:shape w14:anchorId="4669071D" id="Ink 36" o:spid="_x0000_s1026" type="#_x0000_t75" style="position:absolute;margin-left:332.85pt;margin-top:71pt;width:80.85pt;height:9.95pt;z-index:251671552;visibility:visible;mso-wrap-style:square;mso-wrap-distance-left:9pt;mso-wrap-distance-top:0;mso-wrap-distance-right:9pt;mso-wrap-distance-bottom:0;mso-position-horizontal:absolute;mso-position-horizontal-relative:text;mso-position-vertical:absolute;mso-position-vertical-relative:text" o:gfxdata="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">
+                <v:imagedata r:id="rId85" o:title=""/>
               </v:shape>
             </w:pict>
           </mc:Fallback>
@@ -7080,7 +8002,7 @@
         <mc:AlternateContent>
           <mc:Choice Requires="wpi">
             <w:drawing>
-              <wp:anchor distT="0" distB="0" distL="114300" distR="114300" simplePos="0" relativeHeight="251670528" behindDoc="0" locked="0" layoutInCell="1" allowOverlap="1" wp14:anchorId="7EBD60FB" wp14:editId="6DE8264B">
+              <wp:anchor distT="0" distB="0" distL="114300" distR="114300" simplePos="0" relativeHeight="251670528" behindDoc="0" locked="0" layoutInCell="1" allowOverlap="1" wp14:anchorId="7EBD60FB" wp14:editId="3390DFEE">
                 <wp:simplePos x="0" y="0"/>
                 <wp:positionH relativeFrom="column">
                   <wp:posOffset>2384760</wp:posOffset>
@@ -7095,7 +8017,7 @@
                 <wp:cNvGraphicFramePr/>
                 <a:graphic xmlns:a="http://schemas.openxmlformats.org/drawingml/2006/main">
                   <a:graphicData uri="http://schemas.microsoft.com/office/word/2010/wordprocessingInk">
-                    <w14:contentPart bwMode="auto" r:id="rId57">
+                    <w14:contentPart bwMode="auto" r:id="rId86">
                       <w14:nvContentPartPr>
                         <w14:cNvContentPartPr/>
                       </w14:nvContentPartPr>
@@ -7111,8 +8033,8 @@
           </mc:Choice>
           <mc:Fallback>
             <w:pict>
-              <v:shape w14:anchorId="66FC4AE0" id="Ink 35" o:spid="_x0000_s1026" type="#_x0000_t75" style="position:absolute;margin-left:182.85pt;margin-top:48.75pt;width:126.95pt;height:13.65pt;z-index:251670528;visibility:visible;mso-wrap-style:square;mso-wrap-distance-left:9pt;mso-wrap-distance-top:0;mso-wrap-distance-right:9pt;mso-wrap-distance-bottom:0;mso-position-horizontal:absolute;mso-position-horizontal-relative:text;mso-position-vertical:absolute;mso-position-vertical-relative:text" o:gfxdata="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">
-                <v:imagedata r:id="rId58" o:title=""/>
+              <v:shape w14:anchorId="59B6A20F" id="Ink 35" o:spid="_x0000_s1026" type="#_x0000_t75" style="position:absolute;margin-left:182.85pt;margin-top:48.8pt;width:126.95pt;height:13.55pt;z-index:251670528;visibility:visible;mso-wrap-style:square;mso-wrap-distance-left:9pt;mso-wrap-distance-top:0;mso-wrap-distance-right:9pt;mso-wrap-distance-bottom:0;mso-position-horizontal:absolute;mso-position-horizontal-relative:text;mso-position-vertical:absolute;mso-position-vertical-relative:text" o:gfxdata="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">
+                <v:imagedata r:id="rId87" o:title=""/>
               </v:shape>
             </w:pict>
           </mc:Fallback>
@@ -7127,7 +8049,7 @@
         <mc:AlternateContent>
           <mc:Choice Requires="wpi">
             <w:drawing>
-              <wp:anchor distT="0" distB="0" distL="114300" distR="114300" simplePos="0" relativeHeight="251669504" behindDoc="0" locked="0" layoutInCell="1" allowOverlap="1" wp14:anchorId="29FC54C7" wp14:editId="0B0D48FC">
+              <wp:anchor distT="0" distB="0" distL="114300" distR="114300" simplePos="0" relativeHeight="251669504" behindDoc="0" locked="0" layoutInCell="1" allowOverlap="1" wp14:anchorId="29FC54C7" wp14:editId="57EB758A">
                 <wp:simplePos x="0" y="0"/>
                 <wp:positionH relativeFrom="column">
                   <wp:posOffset>624205</wp:posOffset>
@@ -7142,7 +8064,7 @@
                 <wp:cNvGraphicFramePr/>
                 <a:graphic xmlns:a="http://schemas.openxmlformats.org/drawingml/2006/main">
                   <a:graphicData uri="http://schemas.microsoft.com/office/word/2010/wordprocessingInk">
-                    <w14:contentPart bwMode="auto" r:id="rId59">
+                    <w14:contentPart bwMode="auto" r:id="rId88">
                       <w14:nvContentPartPr>
                         <w14:cNvContentPartPr/>
                       </w14:nvContentPartPr>
@@ -7158,8 +8080,8 @@
           </mc:Choice>
           <mc:Fallback>
             <w:pict>
-              <v:shape w14:anchorId="46FDFC81" id="Ink 33" o:spid="_x0000_s1026" type="#_x0000_t75" style="position:absolute;margin-left:44.2pt;margin-top:89pt;width:123.35pt;height:19.45pt;z-index:251669504;visibility:visible;mso-wrap-style:square;mso-wrap-distance-left:9pt;mso-wrap-distance-top:0;mso-wrap-distance-right:9pt;mso-wrap-distance-bottom:0;mso-position-horizontal:absolute;mso-position-horizontal-relative:text;mso-position-vertical:absolute;mso-position-vertical-relative:text" o:gfxdata="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">
-                <v:imagedata r:id="rId60" o:title=""/>
+              <v:shape w14:anchorId="7A629F78" id="Ink 33" o:spid="_x0000_s1026" type="#_x0000_t75" style="position:absolute;margin-left:44.2pt;margin-top:88.95pt;width:123.35pt;height:19.5pt;z-index:251669504;visibility:visible;mso-wrap-style:square;mso-wrap-distance-left:9pt;mso-wrap-distance-top:0;mso-wrap-distance-right:9pt;mso-wrap-distance-bottom:0;mso-position-horizontal:absolute;mso-position-horizontal-relative:text;mso-position-vertical:absolute;mso-position-vertical-relative:text" o:gfxdata="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">
+                <v:imagedata r:id="rId89" o:title=""/>
               </v:shape>
             </w:pict>
           </mc:Fallback>
@@ -7174,7 +8096,7 @@
         <mc:AlternateContent>
           <mc:Choice Requires="wpi">
             <w:drawing>
-              <wp:anchor distT="0" distB="0" distL="114300" distR="114300" simplePos="0" relativeHeight="251666432" behindDoc="0" locked="0" layoutInCell="1" allowOverlap="1" wp14:anchorId="7A492A88" wp14:editId="7B8C22A4">
+              <wp:anchor distT="0" distB="0" distL="114300" distR="114300" simplePos="0" relativeHeight="251666432" behindDoc="0" locked="0" layoutInCell="1" allowOverlap="1" wp14:anchorId="7A492A88" wp14:editId="7F09254B">
                 <wp:simplePos x="0" y="0"/>
                 <wp:positionH relativeFrom="column">
                   <wp:posOffset>647400</wp:posOffset>
@@ -7189,7 +8111,7 @@
                 <wp:cNvGraphicFramePr/>
                 <a:graphic xmlns:a="http://schemas.openxmlformats.org/drawingml/2006/main">
                   <a:graphicData uri="http://schemas.microsoft.com/office/word/2010/wordprocessingInk">
-                    <w14:contentPart bwMode="auto" r:id="rId61">
+                    <w14:contentPart bwMode="auto" r:id="rId90">
                       <w14:nvContentPartPr>
                         <w14:cNvContentPartPr/>
                       </w14:nvContentPartPr>
@@ -7205,8 +8127,8 @@
           </mc:Choice>
           <mc:Fallback>
             <w:pict>
-              <v:shape w14:anchorId="7C26D0B9" id="Ink 29" o:spid="_x0000_s1026" type="#_x0000_t75" style="position:absolute;margin-left:46.05pt;margin-top:72.75pt;width:104.15pt;height:11.85pt;z-index:251666432;visibility:visible;mso-wrap-style:square;mso-wrap-distance-left:9pt;mso-wrap-distance-top:0;mso-wrap-distance-right:9pt;mso-wrap-distance-bottom:0;mso-position-horizontal:absolute;mso-position-horizontal-relative:text;mso-position-vertical:absolute;mso-position-vertical-relative:text" o:gfxdata="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">
-                <v:imagedata r:id="rId62" o:title=""/>
+              <v:shape w14:anchorId="6350057B" id="Ink 29" o:spid="_x0000_s1026" type="#_x0000_t75" style="position:absolute;margin-left:46.05pt;margin-top:72.75pt;width:104.15pt;height:11.85pt;z-index:251666432;visibility:visible;mso-wrap-style:square;mso-wrap-distance-left:9pt;mso-wrap-distance-top:0;mso-wrap-distance-right:9pt;mso-wrap-distance-bottom:0;mso-position-horizontal:absolute;mso-position-horizontal-relative:text;mso-position-vertical:absolute;mso-position-vertical-relative:text" o:gfxdata="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">
+                <v:imagedata r:id="rId91" o:title=""/>
               </v:shape>
             </w:pict>
           </mc:Fallback>
@@ -7221,7 +8143,7 @@
         <mc:AlternateContent>
           <mc:Choice Requires="wpi">
             <w:drawing>
-              <wp:anchor distT="0" distB="0" distL="114300" distR="114300" simplePos="0" relativeHeight="251665408" behindDoc="0" locked="0" layoutInCell="1" allowOverlap="1" wp14:anchorId="21B1A1D9" wp14:editId="5FB0C571">
+              <wp:anchor distT="0" distB="0" distL="114300" distR="114300" simplePos="0" relativeHeight="251665408" behindDoc="0" locked="0" layoutInCell="1" allowOverlap="1" wp14:anchorId="21B1A1D9" wp14:editId="1CE8993F">
                 <wp:simplePos x="0" y="0"/>
                 <wp:positionH relativeFrom="column">
                   <wp:posOffset>617160</wp:posOffset>
@@ -7236,7 +8158,7 @@
                 <wp:cNvGraphicFramePr/>
                 <a:graphic xmlns:a="http://schemas.openxmlformats.org/drawingml/2006/main">
                   <a:graphicData uri="http://schemas.microsoft.com/office/word/2010/wordprocessingInk">
-                    <w14:contentPart bwMode="auto" r:id="rId63">
+                    <w14:contentPart bwMode="auto" r:id="rId92">
                       <w14:nvContentPartPr>
                         <w14:cNvContentPartPr/>
                       </w14:nvContentPartPr>
@@ -7252,8 +8174,8 @@
           </mc:Choice>
           <mc:Fallback>
             <w:pict>
-              <v:shape w14:anchorId="3486D991" id="Ink 27" o:spid="_x0000_s1026" type="#_x0000_t75" style="position:absolute;margin-left:43.65pt;margin-top:44.55pt;width:128.75pt;height:9.95pt;z-index:251665408;visibility:visible;mso-wrap-style:square;mso-wrap-distance-left:9pt;mso-wrap-distance-top:0;mso-wrap-distance-right:9pt;mso-wrap-distance-bottom:0;mso-position-horizontal:absolute;mso-position-horizontal-relative:text;mso-position-vertical:absolute;mso-position-vertical-relative:text" o:gfxdata="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">
-                <v:imagedata r:id="rId64" o:title=""/>
+              <v:shape w14:anchorId="39DA2ECB" id="Ink 27" o:spid="_x0000_s1026" type="#_x0000_t75" style="position:absolute;margin-left:43.65pt;margin-top:44.55pt;width:128.75pt;height:9.95pt;z-index:251665408;visibility:visible;mso-wrap-style:square;mso-wrap-distance-left:9pt;mso-wrap-distance-top:0;mso-wrap-distance-right:9pt;mso-wrap-distance-bottom:0;mso-position-horizontal:absolute;mso-position-horizontal-relative:text;mso-position-vertical:absolute;mso-position-vertical-relative:text" o:gfxdata="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">
+                <v:imagedata r:id="rId93" o:title=""/>
               </v:shape>
             </w:pict>
           </mc:Fallback>
@@ -7268,7 +8190,7 @@
         <mc:AlternateContent>
           <mc:Choice Requires="wpi">
             <w:drawing>
-              <wp:anchor distT="0" distB="0" distL="114300" distR="114300" simplePos="0" relativeHeight="251664384" behindDoc="0" locked="0" layoutInCell="1" allowOverlap="1" wp14:anchorId="19ED49B9" wp14:editId="1AECD4B0">
+              <wp:anchor distT="0" distB="0" distL="114300" distR="114300" simplePos="0" relativeHeight="251664384" behindDoc="0" locked="0" layoutInCell="1" allowOverlap="1" wp14:anchorId="19ED49B9" wp14:editId="224BC80D">
                 <wp:simplePos x="0" y="0"/>
                 <wp:positionH relativeFrom="column">
                   <wp:posOffset>647400</wp:posOffset>
@@ -7283,7 +8205,7 @@
                 <wp:cNvGraphicFramePr/>
                 <a:graphic xmlns:a="http://schemas.openxmlformats.org/drawingml/2006/main">
                   <a:graphicData uri="http://schemas.microsoft.com/office/word/2010/wordprocessingInk">
-                    <w14:contentPart bwMode="auto" r:id="rId65">
+                    <w14:contentPart bwMode="auto" r:id="rId94">
                       <w14:nvContentPartPr>
                         <w14:cNvContentPartPr/>
                       </w14:nvContentPartPr>
@@ -7299,8 +8221,8 @@
           </mc:Choice>
           <mc:Fallback>
             <w:pict>
-              <v:shape w14:anchorId="7BD3535B" id="Ink 26" o:spid="_x0000_s1026" type="#_x0000_t75" style="position:absolute;margin-left:46.05pt;margin-top:56.6pt;width:16.65pt;height:9.95pt;z-index:251664384;visibility:visible;mso-wrap-style:square;mso-wrap-distance-left:9pt;mso-wrap-distance-top:0;mso-wrap-distance-right:9pt;mso-wrap-distance-bottom:0;mso-position-horizontal:absolute;mso-position-horizontal-relative:text;mso-position-vertical:absolute;mso-position-vertical-relative:text" o:gfxdata="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">
-                <v:imagedata r:id="rId66" o:title=""/>
+              <v:shape w14:anchorId="224F3FE5" id="Ink 26" o:spid="_x0000_s1026" type="#_x0000_t75" style="position:absolute;margin-left:46.05pt;margin-top:56.6pt;width:16.65pt;height:9.95pt;z-index:251664384;visibility:visible;mso-wrap-style:square;mso-wrap-distance-left:9pt;mso-wrap-distance-top:0;mso-wrap-distance-right:9pt;mso-wrap-distance-bottom:0;mso-position-horizontal:absolute;mso-position-horizontal-relative:text;mso-position-vertical:absolute;mso-position-vertical-relative:text" o:gfxdata="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">
+                <v:imagedata r:id="rId95" o:title=""/>
               </v:shape>
             </w:pict>
           </mc:Fallback>
@@ -7315,7 +8237,7 @@
         <mc:AlternateContent>
           <mc:Choice Requires="wpi">
             <w:drawing>
-              <wp:anchor distT="0" distB="0" distL="114300" distR="114300" simplePos="0" relativeHeight="251662336" behindDoc="0" locked="0" layoutInCell="1" allowOverlap="1" wp14:anchorId="3625E6C4" wp14:editId="5345CB09">
+              <wp:anchor distT="0" distB="0" distL="114300" distR="114300" simplePos="0" relativeHeight="251662336" behindDoc="0" locked="0" layoutInCell="1" allowOverlap="1" wp14:anchorId="3625E6C4" wp14:editId="50465D1C">
                 <wp:simplePos x="0" y="0"/>
                 <wp:positionH relativeFrom="column">
                   <wp:posOffset>647400</wp:posOffset>
@@ -7330,7 +8252,7 @@
                 <wp:cNvGraphicFramePr/>
                 <a:graphic xmlns:a="http://schemas.openxmlformats.org/drawingml/2006/main">
                   <a:graphicData uri="http://schemas.microsoft.com/office/word/2010/wordprocessingInk">
-                    <w14:contentPart bwMode="auto" r:id="rId67">
+                    <w14:contentPart bwMode="auto" r:id="rId96">
                       <w14:nvContentPartPr>
                         <w14:cNvContentPartPr/>
                       </w14:nvContentPartPr>
@@ -7346,8 +8268,8 @@
           </mc:Choice>
           <mc:Fallback>
             <w:pict>
-              <v:shape w14:anchorId="159C9F09" id="Ink 24" o:spid="_x0000_s1026" type="#_x0000_t75" style="position:absolute;margin-left:46.05pt;margin-top:121.4pt;width:93.35pt;height:9.95pt;z-index:251662336;visibility:visible;mso-wrap-style:square;mso-wrap-distance-left:9pt;mso-wrap-distance-top:0;mso-wrap-distance-right:9pt;mso-wrap-distance-bottom:0;mso-position-horizontal:absolute;mso-position-horizontal-relative:text;mso-position-vertical:absolute;mso-position-vertical-relative:text" o:gfxdata="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">
-                <v:imagedata r:id="rId68" o:title=""/>
+              <v:shape w14:anchorId="56628CDA" id="Ink 24" o:spid="_x0000_s1026" type="#_x0000_t75" style="position:absolute;margin-left:46.05pt;margin-top:121.4pt;width:93.35pt;height:9.95pt;z-index:251662336;visibility:visible;mso-wrap-style:square;mso-wrap-distance-left:9pt;mso-wrap-distance-top:0;mso-wrap-distance-right:9pt;mso-wrap-distance-bottom:0;mso-position-horizontal:absolute;mso-position-horizontal-relative:text;mso-position-vertical:absolute;mso-position-vertical-relative:text" o:gfxdata="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">
+                <v:imagedata r:id="rId97" o:title=""/>
               </v:shape>
             </w:pict>
           </mc:Fallback>
@@ -7358,11 +8280,20 @@
           <w:noProof/>
           <w:sz w:val="24"/>
           <w:szCs w:val="24"/>
+          <w:highlight w:val="yellow"/>
         </w:rPr>
         <w:drawing>
-          <wp:inline distT="0" distB="0" distL="0" distR="0" wp14:anchorId="436F857D" wp14:editId="4F77E30C">
+          <wp:anchor distT="0" distB="0" distL="114300" distR="114300" simplePos="0" relativeHeight="251677696" behindDoc="1" locked="0" layoutInCell="1" allowOverlap="1" wp14:anchorId="436F857D" wp14:editId="366ED277">
+            <wp:simplePos x="0" y="0"/>
+            <wp:positionH relativeFrom="column">
+              <wp:posOffset>0</wp:posOffset>
+            </wp:positionH>
+            <wp:positionV relativeFrom="paragraph">
+              <wp:posOffset>-3175</wp:posOffset>
+            </wp:positionV>
             <wp:extent cx="5943600" cy="3977640"/>
             <wp:effectExtent l="0" t="0" r="0" b="3810"/>
+            <wp:wrapNone/>
             <wp:docPr id="11" name="Picture 11" descr="A screenshot of a computer&#10;&#10;Description automatically generated with medium confidence"/>
             <wp:cNvGraphicFramePr>
               <a:graphicFrameLocks xmlns:a="http://schemas.openxmlformats.org/drawingml/2006/main" noChangeAspect="1"/>
@@ -7375,7 +8306,13 @@
                     <pic:cNvPicPr/>
                   </pic:nvPicPr>
                   <pic:blipFill>
-                    <a:blip r:embed="rId69"/>
+                    <a:blip r:embed="rId98">
+                      <a:extLst>
+                        <a:ext uri="{28A0092B-C50C-407E-A947-70E740481C1C}">
+                          <a14:useLocalDpi xmlns:a14="http://schemas.microsoft.com/office/drawing/2010/main" val="0"/>
+                        </a:ext>
+                      </a:extLst>
+                    </a:blip>
                     <a:stretch>
                       <a:fillRect/>
                     </a:stretch>
@@ -7392,13 +8329,13 @@
                 </pic:pic>
               </a:graphicData>
             </a:graphic>
-          </wp:inline>
+          </wp:anchor>
         </w:drawing>
       </w:r>
     </w:p>
     <w:sectPr>
-      <w:headerReference w:type="default" r:id="rId70"/>
-      <w:footerReference w:type="default" r:id="rId71"/>
+      <w:headerReference w:type="default" r:id="rId99"/>
+      <w:footerReference w:type="default" r:id="rId100"/>
       <w:pgSz w:w="12240" w:h="15840"/>
       <w:pgMar w:top="1440" w:right="1440" w:bottom="1440" w:left="1440" w:header="708" w:footer="708" w:gutter="0"/>
       <w:cols w:space="708"/>
@@ -7526,21 +8463,7 @@
       <w:rPr>
         <w:color w:val="0D0D0D" w:themeColor="text1" w:themeTint="F2"/>
       </w:rPr>
-      <w:t xml:space="preserve">Christina </w:t>
-    </w:r>
-    <w:proofErr w:type="spellStart"/>
-    <w:r>
-      <w:rPr>
-        <w:color w:val="0D0D0D" w:themeColor="text1" w:themeTint="F2"/>
-      </w:rPr>
-      <w:t>Kallas</w:t>
-    </w:r>
-    <w:proofErr w:type="spellEnd"/>
-    <w:r>
-      <w:rPr>
-        <w:color w:val="0D0D0D" w:themeColor="text1" w:themeTint="F2"/>
-      </w:rPr>
-      <w:t xml:space="preserve"> – 1852930</w:t>
+      <w:t>Christina Kallas – 1852930</w:t>
     </w:r>
   </w:p>
   <w:p>
@@ -7570,21 +8493,7 @@
       <w:rPr>
         <w:color w:val="0D0D0D" w:themeColor="text1" w:themeTint="F2"/>
       </w:rPr>
-      <w:t xml:space="preserve">Igor </w:t>
-    </w:r>
-    <w:proofErr w:type="spellStart"/>
-    <w:r>
-      <w:rPr>
-        <w:color w:val="0D0D0D" w:themeColor="text1" w:themeTint="F2"/>
-      </w:rPr>
-      <w:t>Raigorodskyi</w:t>
-    </w:r>
-    <w:proofErr w:type="spellEnd"/>
-    <w:r>
-      <w:rPr>
-        <w:color w:val="0D0D0D" w:themeColor="text1" w:themeTint="F2"/>
-      </w:rPr>
-      <w:t xml:space="preserve"> - 2037742</w:t>
+      <w:t>Igor Raigorodskyi - 2037742</w:t>
     </w:r>
   </w:p>
   <w:p>
@@ -8151,7 +9060,7 @@
           <inkml:channelProperty channel="F" name="resolution" value="0" units="1/dev"/>
         </inkml:channelProperties>
       </inkml:inkSource>
-      <inkml:timestamp xml:id="ts0" timeString="2022-05-09T18:24:08.005"/>
+      <inkml:timestamp xml:id="ts0" timeString="2022-05-10T18:37:01.883"/>
     </inkml:context>
     <inkml:brush xml:id="br0">
       <inkml:brushProperty name="width" value="0.35" units="cm"/>
@@ -8159,7 +9068,7 @@
       <inkml:brushProperty name="color" value="#E71224"/>
     </inkml:brush>
   </inkml:definitions>
-  <inkml:trace contextRef="#ctx0" brushRef="#br0">0 87 24575,'54'1'0,"-35"1"0,0-1 0,1-1 0,-1-1 0,0-1 0,21-4 0,24-17 0,-46 15 0,0 1 0,30-7 0,-4 9 0,1 1 0,0 2 0,55 4 0,-11 0 0,2275-1 0,-2336-3 0,46-7 0,15-2 0,250 9 0,-176 3 0,-137 1 0,48 8 0,-47-5 0,45 1 0,-59-5-455,-1 0 0,26 5 0</inkml:trace>
+  <inkml:trace contextRef="#ctx0" brushRef="#br0">2038 418 24575,'-264'14'0,"18"0"0,-840-15 0,1053 1 0,0-2 0,0-1 0,0-2 0,1-1 0,0-2 0,0-1 0,0-2 0,1 0 0,1-3 0,0 0 0,-28-19 0,56 31 0,-1 0 0,1 1 0,0-1 0,-1 0 0,1-1 0,0 1 0,0 0 0,1 0 0,-1-1 0,0 1 0,1-1 0,0 0 0,-1 1 0,1-1 0,0 0 0,0 0 0,1 0 0,-1 0 0,1 0 0,-1 1 0,1-5 0,0 1 0,1 1 0,0-1 0,0 1 0,0-1 0,1 1 0,0 0 0,0 0 0,0 0 0,1 0 0,5-9 0,-2 5 0,1 1 0,-1-1 0,1 1 0,1 1 0,-1-1 0,2 1 0,-1 0 0,1 1 0,-1 0 0,2 1 0,15-8 0,1 7 0,0 2 0,0 1 0,1 0 0,-1 2 0,53 5 0,-2-1 0,248 11 0,355 61 0,-436-41 0,348 5 0,985-42 0,-1500 1 0,1-4 0,125-25 0,148-58 0,-332 83 0,42-9 0,-33 9 0,-1-1 0,1-1 0,-1-1 0,-1-2 0,0 0 0,25-17 0,0-2 0</inkml:trace>
 </inkml:ink>
 </file>
 
@@ -8179,7 +9088,7 @@
           <inkml:channelProperty channel="F" name="resolution" value="0" units="1/dev"/>
         </inkml:channelProperties>
       </inkml:inkSource>
-      <inkml:timestamp xml:id="ts0" timeString="2022-05-09T18:09:36.334"/>
+      <inkml:timestamp xml:id="ts0" timeString="2022-05-10T18:36:27.673"/>
     </inkml:context>
     <inkml:brush xml:id="br0">
       <inkml:brushProperty name="width" value="0.35" units="cm"/>
@@ -8187,7 +9096,7 @@
       <inkml:brushProperty name="color" value="#E71224"/>
     </inkml:brush>
   </inkml:definitions>
-  <inkml:trace contextRef="#ctx0" brushRef="#br0">0 1 24575,'4191'0'-1365</inkml:trace>
+  <inkml:trace contextRef="#ctx0" brushRef="#br0">0 0 24575,'2530'0'0,"-2218"28"0,-210-15 0,115 1 0,563-16-1365</inkml:trace>
 </inkml:ink>
 </file>
 
@@ -8207,7 +9116,7 @@
           <inkml:channelProperty channel="F" name="resolution" value="0" units="1/dev"/>
         </inkml:channelProperties>
       </inkml:inkSource>
-      <inkml:timestamp xml:id="ts0" timeString="2022-05-09T18:09:33.297"/>
+      <inkml:timestamp xml:id="ts0" timeString="2022-05-10T18:36:19.226"/>
     </inkml:context>
     <inkml:brush xml:id="br0">
       <inkml:brushProperty name="width" value="0.35" units="cm"/>
@@ -8215,7 +9124,7 @@
       <inkml:brushProperty name="color" value="#E71224"/>
     </inkml:brush>
   </inkml:definitions>
-  <inkml:trace contextRef="#ctx0" brushRef="#br0">0 1 24575,'4'0'0,"4"0"0,5 0 0,4 0 0,2 0 0,2 0 0,1 0 0,0 0 0,0 0 0,0 0 0,0 0 0,-1 0 0,1 0 0</inkml:trace>
+  <inkml:trace contextRef="#ctx0" brushRef="#br0">1077 216 24575,'-242'15'0,"10"-1"0,138-13 0,-165-4 0,248 1 0,0 0 0,0 0 0,1-1 0,-1 0 0,1-1 0,0 0 0,0-1 0,0 0 0,1 0 0,0-1 0,0-1 0,-10-7 0,4 0 0,-1-1 0,2 0 0,0-1 0,1 0 0,-15-26 0,27 41 0,0 0 0,0 0 0,0 0 0,1-1 0,-1 1 0,0 0 0,1 0 0,-1-1 0,0 1 0,1 0 0,0 0 0,-1-1 0,1 1 0,0-1 0,0 1 0,-1 0 0,1-1 0,0 1 0,1-1 0,-1 1 0,0 0 0,0-1 0,0 1 0,1 0 0,-1-1 0,1 1 0,-1 0 0,1-1 0,0 1 0,-1 0 0,1 0 0,0 0 0,0-1 0,0 1 0,0 0 0,0 0 0,0 0 0,0 1 0,0-1 0,0 0 0,0 0 0,1 1 0,-1-1 0,0 0 0,0 1 0,1-1 0,-1 1 0,0 0 0,1-1 0,2 1 0,9-3 0,1 1 0,0 1 0,0 0 0,16 1 0,-17 0 0,104 6 0,0 5 0,146 32 0,49 7 0,-156-26 0,-92-12 0,103 5 0,697-15 0,-417-5 0,-239-10 0,-15 0 0,627 13-1365</inkml:trace>
 </inkml:ink>
 </file>
 
@@ -8235,7 +9144,7 @@
           <inkml:channelProperty channel="F" name="resolution" value="0" units="1/dev"/>
         </inkml:channelProperties>
       </inkml:inkSource>
-      <inkml:timestamp xml:id="ts0" timeString="2022-05-09T18:09:24.526"/>
+      <inkml:timestamp xml:id="ts0" timeString="2022-05-10T18:36:17.063"/>
     </inkml:context>
     <inkml:brush xml:id="br0">
       <inkml:brushProperty name="width" value="0.35" units="cm"/>
@@ -8243,11 +9152,39 @@
       <inkml:brushProperty name="color" value="#E71224"/>
     </inkml:brush>
   </inkml:definitions>
-  <inkml:trace contextRef="#ctx0" brushRef="#br0">0 1 24575,'2943'0'-1365</inkml:trace>
+  <inkml:trace contextRef="#ctx0" brushRef="#br0">0 1 24575,'939'16'0,"-134"-5"0,-675-12 0,41-12 0,0-1 0,1453 15-1365</inkml:trace>
 </inkml:ink>
 </file>
 
-<file path=word/ink/ink2.xml><?xml version="1.0" encoding="utf-8"?>
+<file path=word/ink/ink13.xml><?xml version="1.0" encoding="utf-8"?>
+<inkml:ink xmlns:inkml="http://www.w3.org/2003/InkML">
+  <inkml:definitions>
+    <inkml:context xml:id="ctx0">
+      <inkml:inkSource xml:id="inkSrc0">
+        <inkml:traceFormat>
+          <inkml:channel name="X" type="integer" min="-2.14748E9" max="2.14748E9" units="cm"/>
+          <inkml:channel name="Y" type="integer" min="-2.14748E9" max="2.14748E9" units="cm"/>
+          <inkml:channel name="F" type="integer" max="32767" units="dev"/>
+        </inkml:traceFormat>
+        <inkml:channelProperties>
+          <inkml:channelProperty channel="X" name="resolution" value="1000" units="1/cm"/>
+          <inkml:channelProperty channel="Y" name="resolution" value="1000" units="1/cm"/>
+          <inkml:channelProperty channel="F" name="resolution" value="0" units="1/dev"/>
+        </inkml:channelProperties>
+      </inkml:inkSource>
+      <inkml:timestamp xml:id="ts0" timeString="2022-05-09T18:24:08.005"/>
+    </inkml:context>
+    <inkml:brush xml:id="br0">
+      <inkml:brushProperty name="width" value="0.35" units="cm"/>
+      <inkml:brushProperty name="height" value="0.35" units="cm"/>
+      <inkml:brushProperty name="color" value="#E71224"/>
+    </inkml:brush>
+  </inkml:definitions>
+  <inkml:trace contextRef="#ctx0" brushRef="#br0">0 87 24575,'54'1'0,"-35"1"0,0-1 0,1-1 0,-1-1 0,0-1 0,21-4 0,24-17 0,-46 15 0,0 1 0,30-7 0,-4 9 0,1 1 0,0 2 0,55 4 0,-11 0 0,2275-1 0,-2336-3 0,46-7 0,15-2 0,250 9 0,-176 3 0,-137 1 0,48 8 0,-47-5 0,45 1 0,-59-5-455,-1 0 0,26 5 0</inkml:trace>
+</inkml:ink>
+</file>
+
+<file path=word/ink/ink14.xml><?xml version="1.0" encoding="utf-8"?>
 <inkml:ink xmlns:inkml="http://www.w3.org/2003/InkML">
   <inkml:definitions>
     <inkml:context xml:id="ctx0">
@@ -8275,7 +9212,7 @@
 </inkml:ink>
 </file>
 
-<file path=word/ink/ink3.xml><?xml version="1.0" encoding="utf-8"?>
+<file path=word/ink/ink15.xml><?xml version="1.0" encoding="utf-8"?>
 <inkml:ink xmlns:inkml="http://www.w3.org/2003/InkML">
   <inkml:definitions>
     <inkml:context xml:id="ctx0">
@@ -8303,7 +9240,7 @@
 </inkml:ink>
 </file>
 
-<file path=word/ink/ink4.xml><?xml version="1.0" encoding="utf-8"?>
+<file path=word/ink/ink16.xml><?xml version="1.0" encoding="utf-8"?>
 <inkml:ink xmlns:inkml="http://www.w3.org/2003/InkML">
   <inkml:definitions>
     <inkml:context xml:id="ctx0">
@@ -8331,7 +9268,7 @@
 </inkml:ink>
 </file>
 
-<file path=word/ink/ink5.xml><?xml version="1.0" encoding="utf-8"?>
+<file path=word/ink/ink17.xml><?xml version="1.0" encoding="utf-8"?>
 <inkml:ink xmlns:inkml="http://www.w3.org/2003/InkML">
   <inkml:definitions>
     <inkml:context xml:id="ctx0">
@@ -8359,7 +9296,7 @@
 </inkml:ink>
 </file>
 
-<file path=word/ink/ink6.xml><?xml version="1.0" encoding="utf-8"?>
+<file path=word/ink/ink18.xml><?xml version="1.0" encoding="utf-8"?>
 <inkml:ink xmlns:inkml="http://www.w3.org/2003/InkML">
   <inkml:definitions>
     <inkml:context xml:id="ctx0">
@@ -8387,7 +9324,7 @@
 </inkml:ink>
 </file>
 
-<file path=word/ink/ink7.xml><?xml version="1.0" encoding="utf-8"?>
+<file path=word/ink/ink19.xml><?xml version="1.0" encoding="utf-8"?>
 <inkml:ink xmlns:inkml="http://www.w3.org/2003/InkML">
   <inkml:definitions>
     <inkml:context xml:id="ctx0">
@@ -8415,7 +9352,35 @@
 </inkml:ink>
 </file>
 
-<file path=word/ink/ink8.xml><?xml version="1.0" encoding="utf-8"?>
+<file path=word/ink/ink2.xml><?xml version="1.0" encoding="utf-8"?>
+<inkml:ink xmlns:inkml="http://www.w3.org/2003/InkML">
+  <inkml:definitions>
+    <inkml:context xml:id="ctx0">
+      <inkml:inkSource xml:id="inkSrc0">
+        <inkml:traceFormat>
+          <inkml:channel name="X" type="integer" min="-2.14748E9" max="2.14748E9" units="cm"/>
+          <inkml:channel name="Y" type="integer" min="-2.14748E9" max="2.14748E9" units="cm"/>
+          <inkml:channel name="F" type="integer" max="32767" units="dev"/>
+        </inkml:traceFormat>
+        <inkml:channelProperties>
+          <inkml:channelProperty channel="X" name="resolution" value="1000" units="1/cm"/>
+          <inkml:channelProperty channel="Y" name="resolution" value="1000" units="1/cm"/>
+          <inkml:channelProperty channel="F" name="resolution" value="0" units="1/dev"/>
+        </inkml:channelProperties>
+      </inkml:inkSource>
+      <inkml:timestamp xml:id="ts0" timeString="2022-05-10T18:36:53.654"/>
+    </inkml:context>
+    <inkml:brush xml:id="br0">
+      <inkml:brushProperty name="width" value="0.35" units="cm"/>
+      <inkml:brushProperty name="height" value="0.35" units="cm"/>
+      <inkml:brushProperty name="color" value="#E71224"/>
+    </inkml:brush>
+  </inkml:definitions>
+  <inkml:trace contextRef="#ctx0" brushRef="#br0">522 371 24575,'-35'-1'0,"-1"-2"0,1-2 0,0-1 0,1-2 0,-1-1 0,2-2 0,-1-1 0,-35-19 0,53 22 0,0-1 0,0 0 0,1-2 0,-24-23 0,30 27 0,1 0 0,1-1 0,-1 0 0,1-1 0,1 1 0,0-1 0,0-1 0,-7-18 0,12 27 0,1 0 0,-1 0 0,1 0 0,-1 0 0,1 0 0,0 0 0,0 0 0,0 0 0,0 0 0,0 0 0,0 0 0,1 0 0,-1 0 0,1 0 0,-1 0 0,1 0 0,0 0 0,0 0 0,0 0 0,0 0 0,1-2 0,1 2 0,-1-1 0,1 1 0,0-1 0,0 1 0,0 0 0,0 0 0,0 1 0,1-1 0,-1 1 0,0-1 0,6 0 0,8-2 0,1 1 0,0 0 0,34 1 0,-46 2 0,278-11 0,80-1 0,-240 11 0,220 29 0,-305-22 0,400 74 0,-362-68 0,0-4 0,0-3 0,127-8 0,-59 0 0,1190 3 0,-1142 14 114,12 0-1593</inkml:trace>
+</inkml:ink>
+</file>
+
+<file path=word/ink/ink20.xml><?xml version="1.0" encoding="utf-8"?>
 <inkml:ink xmlns:inkml="http://www.w3.org/2003/InkML">
   <inkml:definitions>
     <inkml:context xml:id="ctx0">
@@ -8444,7 +9409,7 @@
 </inkml:ink>
 </file>
 
-<file path=word/ink/ink9.xml><?xml version="1.0" encoding="utf-8"?>
+<file path=word/ink/ink21.xml><?xml version="1.0" encoding="utf-8"?>
 <inkml:ink xmlns:inkml="http://www.w3.org/2003/InkML">
   <inkml:definitions>
     <inkml:context xml:id="ctx0">
@@ -8469,6 +9434,288 @@
     </inkml:brush>
   </inkml:definitions>
   <inkml:trace contextRef="#ctx0" brushRef="#br0">0 1 24575,'5'1'0,"0"0"0,1 1 0,-1 0 0,0 0 0,0 0 0,-1 1 0,1-1 0,0 1 0,6 6 0,15 7 0,-15-11 0,-1-1 0,1-1 0,0 0 0,-1 0 0,1-1 0,17 1 0,69-4 0,-49 0 0,-32 0 0,0-1 0,27-7 0,-27 6 0,1-1 0,23 0 0,515 2 0,-268 4 0,502-2 0,-769 2 0,0 0 0,26 5 0,28 4 0,340-8 0,-214-5 0,252 2-1365</inkml:trace>
+</inkml:ink>
+</file>
+
+<file path=word/ink/ink22.xml><?xml version="1.0" encoding="utf-8"?>
+<inkml:ink xmlns:inkml="http://www.w3.org/2003/InkML">
+  <inkml:definitions>
+    <inkml:context xml:id="ctx0">
+      <inkml:inkSource xml:id="inkSrc0">
+        <inkml:traceFormat>
+          <inkml:channel name="X" type="integer" min="-2.14748E9" max="2.14748E9" units="cm"/>
+          <inkml:channel name="Y" type="integer" min="-2.14748E9" max="2.14748E9" units="cm"/>
+          <inkml:channel name="F" type="integer" max="32767" units="dev"/>
+        </inkml:traceFormat>
+        <inkml:channelProperties>
+          <inkml:channelProperty channel="X" name="resolution" value="1000" units="1/cm"/>
+          <inkml:channelProperty channel="Y" name="resolution" value="1000" units="1/cm"/>
+          <inkml:channelProperty channel="F" name="resolution" value="0" units="1/dev"/>
+        </inkml:channelProperties>
+      </inkml:inkSource>
+      <inkml:timestamp xml:id="ts0" timeString="2022-05-09T18:09:36.334"/>
+    </inkml:context>
+    <inkml:brush xml:id="br0">
+      <inkml:brushProperty name="width" value="0.35" units="cm"/>
+      <inkml:brushProperty name="height" value="0.35" units="cm"/>
+      <inkml:brushProperty name="color" value="#E71224"/>
+    </inkml:brush>
+  </inkml:definitions>
+  <inkml:trace contextRef="#ctx0" brushRef="#br0">0 1 24575,'4191'0'-1365</inkml:trace>
+</inkml:ink>
+</file>
+
+<file path=word/ink/ink23.xml><?xml version="1.0" encoding="utf-8"?>
+<inkml:ink xmlns:inkml="http://www.w3.org/2003/InkML">
+  <inkml:definitions>
+    <inkml:context xml:id="ctx0">
+      <inkml:inkSource xml:id="inkSrc0">
+        <inkml:traceFormat>
+          <inkml:channel name="X" type="integer" min="-2.14748E9" max="2.14748E9" units="cm"/>
+          <inkml:channel name="Y" type="integer" min="-2.14748E9" max="2.14748E9" units="cm"/>
+          <inkml:channel name="F" type="integer" max="32767" units="dev"/>
+        </inkml:traceFormat>
+        <inkml:channelProperties>
+          <inkml:channelProperty channel="X" name="resolution" value="1000" units="1/cm"/>
+          <inkml:channelProperty channel="Y" name="resolution" value="1000" units="1/cm"/>
+          <inkml:channelProperty channel="F" name="resolution" value="0" units="1/dev"/>
+        </inkml:channelProperties>
+      </inkml:inkSource>
+      <inkml:timestamp xml:id="ts0" timeString="2022-05-09T18:09:33.297"/>
+    </inkml:context>
+    <inkml:brush xml:id="br0">
+      <inkml:brushProperty name="width" value="0.35" units="cm"/>
+      <inkml:brushProperty name="height" value="0.35" units="cm"/>
+      <inkml:brushProperty name="color" value="#E71224"/>
+    </inkml:brush>
+  </inkml:definitions>
+  <inkml:trace contextRef="#ctx0" brushRef="#br0">0 1 24575,'4'0'0,"4"0"0,5 0 0,4 0 0,2 0 0,2 0 0,1 0 0,0 0 0,0 0 0,0 0 0,0 0 0,-1 0 0,1 0 0</inkml:trace>
+</inkml:ink>
+</file>
+
+<file path=word/ink/ink24.xml><?xml version="1.0" encoding="utf-8"?>
+<inkml:ink xmlns:inkml="http://www.w3.org/2003/InkML">
+  <inkml:definitions>
+    <inkml:context xml:id="ctx0">
+      <inkml:inkSource xml:id="inkSrc0">
+        <inkml:traceFormat>
+          <inkml:channel name="X" type="integer" min="-2.14748E9" max="2.14748E9" units="cm"/>
+          <inkml:channel name="Y" type="integer" min="-2.14748E9" max="2.14748E9" units="cm"/>
+          <inkml:channel name="F" type="integer" max="32767" units="dev"/>
+        </inkml:traceFormat>
+        <inkml:channelProperties>
+          <inkml:channelProperty channel="X" name="resolution" value="1000" units="1/cm"/>
+          <inkml:channelProperty channel="Y" name="resolution" value="1000" units="1/cm"/>
+          <inkml:channelProperty channel="F" name="resolution" value="0" units="1/dev"/>
+        </inkml:channelProperties>
+      </inkml:inkSource>
+      <inkml:timestamp xml:id="ts0" timeString="2022-05-09T18:09:24.526"/>
+    </inkml:context>
+    <inkml:brush xml:id="br0">
+      <inkml:brushProperty name="width" value="0.35" units="cm"/>
+      <inkml:brushProperty name="height" value="0.35" units="cm"/>
+      <inkml:brushProperty name="color" value="#E71224"/>
+    </inkml:brush>
+  </inkml:definitions>
+  <inkml:trace contextRef="#ctx0" brushRef="#br0">0 1 24575,'2943'0'-1365</inkml:trace>
+</inkml:ink>
+</file>
+
+<file path=word/ink/ink3.xml><?xml version="1.0" encoding="utf-8"?>
+<inkml:ink xmlns:inkml="http://www.w3.org/2003/InkML">
+  <inkml:definitions>
+    <inkml:context xml:id="ctx0">
+      <inkml:inkSource xml:id="inkSrc0">
+        <inkml:traceFormat>
+          <inkml:channel name="X" type="integer" min="-2.14748E9" max="2.14748E9" units="cm"/>
+          <inkml:channel name="Y" type="integer" min="-2.14748E9" max="2.14748E9" units="cm"/>
+          <inkml:channel name="F" type="integer" max="32767" units="dev"/>
+        </inkml:traceFormat>
+        <inkml:channelProperties>
+          <inkml:channelProperty channel="X" name="resolution" value="1000" units="1/cm"/>
+          <inkml:channelProperty channel="Y" name="resolution" value="1000" units="1/cm"/>
+          <inkml:channelProperty channel="F" name="resolution" value="0" units="1/dev"/>
+        </inkml:channelProperties>
+      </inkml:inkSource>
+      <inkml:timestamp xml:id="ts0" timeString="2022-05-10T18:36:51.089"/>
+    </inkml:context>
+    <inkml:brush xml:id="br0">
+      <inkml:brushProperty name="width" value="0.35" units="cm"/>
+      <inkml:brushProperty name="height" value="0.35" units="cm"/>
+      <inkml:brushProperty name="color" value="#E71224"/>
+    </inkml:brush>
+  </inkml:definitions>
+  <inkml:trace contextRef="#ctx0" brushRef="#br0">3648 0 24575,'-25'2'0,"0"1"0,0 0 0,0 2 0,-31 10 0,0 0 0,-811 202 0,603-165 0,58-13 0,131-28 0,-1-2 0,0-5 0,-118-6 0,51-1 0,85 4 0,-1-3 0,-107-17 0,-180-31 0,135 24 0,108 16 0,-201 8 0,143 4 0,128-1-74,19 0-184,0-1 0,-1 0-1,1-1 1,-23-4 0</inkml:trace>
+</inkml:ink>
+</file>
+
+<file path=word/ink/ink4.xml><?xml version="1.0" encoding="utf-8"?>
+<inkml:ink xmlns:inkml="http://www.w3.org/2003/InkML">
+  <inkml:definitions>
+    <inkml:context xml:id="ctx0">
+      <inkml:inkSource xml:id="inkSrc0">
+        <inkml:traceFormat>
+          <inkml:channel name="X" type="integer" min="-2.14748E9" max="2.14748E9" units="cm"/>
+          <inkml:channel name="Y" type="integer" min="-2.14748E9" max="2.14748E9" units="cm"/>
+          <inkml:channel name="F" type="integer" max="32767" units="dev"/>
+        </inkml:traceFormat>
+        <inkml:channelProperties>
+          <inkml:channelProperty channel="X" name="resolution" value="1000" units="1/cm"/>
+          <inkml:channelProperty channel="Y" name="resolution" value="1000" units="1/cm"/>
+          <inkml:channelProperty channel="F" name="resolution" value="0" units="1/dev"/>
+        </inkml:channelProperties>
+      </inkml:inkSource>
+      <inkml:timestamp xml:id="ts0" timeString="2022-05-10T18:36:46.370"/>
+    </inkml:context>
+    <inkml:brush xml:id="br0">
+      <inkml:brushProperty name="width" value="0.35" units="cm"/>
+      <inkml:brushProperty name="height" value="0.35" units="cm"/>
+      <inkml:brushProperty name="color" value="#E71224"/>
+    </inkml:brush>
+  </inkml:definitions>
+  <inkml:trace contextRef="#ctx0" brushRef="#br0">1167 425 24575,'-87'2'0,"-120"17"0,130-12 0,-152-6 0,102-4 0,88 5 0,-56 10 0,65-6 0,0-2 0,-1-2 0,-50-1 0,75-3 0,0 1 0,1-1 0,-1 0 0,0 0 0,1-1 0,-1 0 0,1 0 0,0 0 0,0 0 0,0-1 0,0 0 0,1 0 0,-1 0 0,1-1 0,0 1 0,1-1 0,-1 0 0,1 0 0,0 0 0,-3-8 0,1 3 0,0 0 0,0 0 0,2-1 0,-1 0 0,1 0 0,1 0 0,0 0 0,0 0 0,1-1 0,1-11 0,0 19 0,1-1 0,0 1 0,0-1 0,1 1 0,0-1 0,-1 1 0,1 0 0,1 0 0,-1 0 0,1 0 0,-1 0 0,1 0 0,0 1 0,1 0 0,-1-1 0,0 1 0,1 0 0,0 0 0,0 1 0,0-1 0,0 1 0,0 0 0,0 0 0,0 0 0,1 1 0,-1-1 0,10 0 0,10-4 0,1 2 0,-1 1 0,47 1 0,790 5 0,-783 0 0,116 21 0,-117-12 0,117 3 0,-13-14 0,256-4 0,-314-5 0,0-6 0,-1-4 0,208-61 0,-241 54 0,2 3 0,0 5 0,1 3 0,184-2 0,-30 17-1365</inkml:trace>
+</inkml:ink>
+</file>
+
+<file path=word/ink/ink5.xml><?xml version="1.0" encoding="utf-8"?>
+<inkml:ink xmlns:inkml="http://www.w3.org/2003/InkML">
+  <inkml:definitions>
+    <inkml:context xml:id="ctx0">
+      <inkml:inkSource xml:id="inkSrc0">
+        <inkml:traceFormat>
+          <inkml:channel name="X" type="integer" min="-2.14748E9" max="2.14748E9" units="cm"/>
+          <inkml:channel name="Y" type="integer" min="-2.14748E9" max="2.14748E9" units="cm"/>
+          <inkml:channel name="F" type="integer" max="32767" units="dev"/>
+        </inkml:traceFormat>
+        <inkml:channelProperties>
+          <inkml:channelProperty channel="X" name="resolution" value="1000" units="1/cm"/>
+          <inkml:channelProperty channel="Y" name="resolution" value="1000" units="1/cm"/>
+          <inkml:channelProperty channel="F" name="resolution" value="0" units="1/dev"/>
+        </inkml:channelProperties>
+      </inkml:inkSource>
+      <inkml:timestamp xml:id="ts0" timeString="2022-05-10T18:36:43.451"/>
+    </inkml:context>
+    <inkml:brush xml:id="br0">
+      <inkml:brushProperty name="width" value="0.35" units="cm"/>
+      <inkml:brushProperty name="height" value="0.35" units="cm"/>
+      <inkml:brushProperty name="color" value="#E71224"/>
+    </inkml:brush>
+  </inkml:definitions>
+  <inkml:trace contextRef="#ctx0" brushRef="#br0">1560 504 24575,'-628'-13'0,"-18"0"0,631 13 0,1-1 0,-1-1 0,0-1 0,1 0 0,0 0 0,0-2 0,0 0 0,0 0 0,-20-13 0,24 13 0,0-1 0,1-1 0,-1 0 0,2 0 0,-1 0 0,1-1 0,0-1 0,1 1 0,0-1 0,0-1 0,1 1 0,0-1 0,-5-11 0,10 17 0,-1 0 0,1-1 0,0 1 0,1 0 0,-1-1 0,1 1 0,-1-1 0,1 1 0,1-1 0,-1 1 0,0-1 0,1 1 0,0-1 0,0 1 0,1 0 0,-1-1 0,1 1 0,0 0 0,0 0 0,0 0 0,1 0 0,-1 1 0,1-1 0,0 1 0,0-1 0,0 1 0,0 0 0,8-5 0,8-7 0,1 2 0,1 0 0,0 1 0,25-10 0,-45 22 0,43-20 0,0 1 0,1 3 0,1 2 0,1 2 0,0 1 0,0 3 0,1 2 0,84 0 0,-25 7 0,-1 5 0,112 21 0,229 71 0,-341-72 0,1-4 0,216 14 0,445-35 0,-348-5 0,337 4 0,-729 0-455,-1-2 0,30-6 0</inkml:trace>
+</inkml:ink>
+</file>
+
+<file path=word/ink/ink6.xml><?xml version="1.0" encoding="utf-8"?>
+<inkml:ink xmlns:inkml="http://www.w3.org/2003/InkML">
+  <inkml:definitions>
+    <inkml:context xml:id="ctx0">
+      <inkml:inkSource xml:id="inkSrc0">
+        <inkml:traceFormat>
+          <inkml:channel name="X" type="integer" min="-2.14748E9" max="2.14748E9" units="cm"/>
+          <inkml:channel name="Y" type="integer" min="-2.14748E9" max="2.14748E9" units="cm"/>
+          <inkml:channel name="F" type="integer" max="32767" units="dev"/>
+        </inkml:traceFormat>
+        <inkml:channelProperties>
+          <inkml:channelProperty channel="X" name="resolution" value="1000" units="1/cm"/>
+          <inkml:channelProperty channel="Y" name="resolution" value="1000" units="1/cm"/>
+          <inkml:channelProperty channel="F" name="resolution" value="0" units="1/dev"/>
+        </inkml:channelProperties>
+      </inkml:inkSource>
+      <inkml:timestamp xml:id="ts0" timeString="2022-05-10T18:36:40.647"/>
+    </inkml:context>
+    <inkml:brush xml:id="br0">
+      <inkml:brushProperty name="width" value="0.35" units="cm"/>
+      <inkml:brushProperty name="height" value="0.35" units="cm"/>
+      <inkml:brushProperty name="color" value="#E71224"/>
+    </inkml:brush>
+  </inkml:definitions>
+  <inkml:trace contextRef="#ctx0" brushRef="#br0">1371 365 24575,'-725'0'0,"677"-3"0,-1-3 0,1-2 0,1-2 0,-79-28 0,24 8 0,66 21 0,10 3 0,0-1 0,-34-14 0,55 19 0,0 0 0,0-1 0,0 1 0,0-1 0,1 0 0,-1 0 0,1-1 0,0 1 0,0-1 0,0 0 0,0 0 0,1-1 0,0 1 0,0 0 0,0-1 0,0 0 0,-3-8 0,6 11 0,-1 0 0,1 0 0,-1 0 0,1 0 0,0 0 0,0 0 0,0 0 0,0-1 0,0 1 0,0 0 0,1 0 0,-1 0 0,1 0 0,-1 0 0,1 0 0,0 0 0,0 0 0,0 0 0,0 0 0,2-3 0,0 2 0,1-1 0,-1 1 0,1 0 0,-1 0 0,1 0 0,0 0 0,1 1 0,7-5 0,3 1 0,-1 1 0,1 1 0,0 0 0,29-4 0,204-5 0,-54-1 0,239 13 0,-70 41 0,-231-21 0,187 3 0,-105-21 0,173-4 0,-186-23 0,-133 14 0,104-4 0,-32 17 0,-53 0 0,-1-2 0,89-15 0,-129 11 0,0 2 0,53 3 0,-55 1 0,1-1 0,51-8 0,-88 6-227,-1 1-1,0-1 1,0 0-1,0 0 1,9-5-1</inkml:trace>
+</inkml:ink>
+</file>
+
+<file path=word/ink/ink7.xml><?xml version="1.0" encoding="utf-8"?>
+<inkml:ink xmlns:inkml="http://www.w3.org/2003/InkML">
+  <inkml:definitions>
+    <inkml:context xml:id="ctx0">
+      <inkml:inkSource xml:id="inkSrc0">
+        <inkml:traceFormat>
+          <inkml:channel name="X" type="integer" min="-2.14748E9" max="2.14748E9" units="cm"/>
+          <inkml:channel name="Y" type="integer" min="-2.14748E9" max="2.14748E9" units="cm"/>
+          <inkml:channel name="F" type="integer" max="32767" units="dev"/>
+        </inkml:traceFormat>
+        <inkml:channelProperties>
+          <inkml:channelProperty channel="X" name="resolution" value="1000" units="1/cm"/>
+          <inkml:channelProperty channel="Y" name="resolution" value="1000" units="1/cm"/>
+          <inkml:channelProperty channel="F" name="resolution" value="0" units="1/dev"/>
+        </inkml:channelProperties>
+      </inkml:inkSource>
+      <inkml:timestamp xml:id="ts0" timeString="2022-05-10T18:36:34.948"/>
+    </inkml:context>
+    <inkml:brush xml:id="br0">
+      <inkml:brushProperty name="width" value="0.35" units="cm"/>
+      <inkml:brushProperty name="height" value="0.35" units="cm"/>
+      <inkml:brushProperty name="color" value="#E71224"/>
+    </inkml:brush>
+  </inkml:definitions>
+  <inkml:trace contextRef="#ctx0" brushRef="#br0">3785 2 24575,'-32'2'0,"1"2"0,-45 9 0,8 0 0,-267 49 0,30-5 0,194-40 0,-215 2 0,176-18 0,-128-4 0,88-23 0,122 14 0,-107-4 0,-28 3 0,-20-1 0,44 13 0,-197 4 0,227 10 0,-45 2 0,-122-17-1365</inkml:trace>
+  <inkml:trace contextRef="#ctx0" brushRef="#br0" timeOffset="2293.64">4842 29 24575,'1153'0'0,"-963"-13"0,-24 1 0,1044 9 0,-619 5 0,-571 0 43,1 0-1,33 8 1,34 3-1536</inkml:trace>
+</inkml:ink>
+</file>
+
+<file path=word/ink/ink8.xml><?xml version="1.0" encoding="utf-8"?>
+<inkml:ink xmlns:inkml="http://www.w3.org/2003/InkML">
+  <inkml:definitions>
+    <inkml:context xml:id="ctx0">
+      <inkml:inkSource xml:id="inkSrc0">
+        <inkml:traceFormat>
+          <inkml:channel name="X" type="integer" min="-2.14748E9" max="2.14748E9" units="cm"/>
+          <inkml:channel name="Y" type="integer" min="-2.14748E9" max="2.14748E9" units="cm"/>
+          <inkml:channel name="F" type="integer" max="32767" units="dev"/>
+        </inkml:traceFormat>
+        <inkml:channelProperties>
+          <inkml:channelProperty channel="X" name="resolution" value="1000" units="1/cm"/>
+          <inkml:channelProperty channel="Y" name="resolution" value="1000" units="1/cm"/>
+          <inkml:channelProperty channel="F" name="resolution" value="0" units="1/dev"/>
+        </inkml:channelProperties>
+      </inkml:inkSource>
+      <inkml:timestamp xml:id="ts0" timeString="2022-05-10T18:36:30.996"/>
+    </inkml:context>
+    <inkml:brush xml:id="br0">
+      <inkml:brushProperty name="width" value="0.35" units="cm"/>
+      <inkml:brushProperty name="height" value="0.35" units="cm"/>
+      <inkml:brushProperty name="color" value="#E71224"/>
+    </inkml:brush>
+  </inkml:definitions>
+  <inkml:trace contextRef="#ctx0" brushRef="#br0">1840 425 24575,'-637'0'0,"470"-13"0,0-1 0,-505 15 0,663-1-227,-1 0-1,1-1 1,0-1-1,-1 0 1,-11-3-1</inkml:trace>
+  <inkml:trace contextRef="#ctx0" brushRef="#br0" timeOffset="2005.78">3851 214 24575,'-68'-3'0,"-131"-24"0,93 9 0,15 5 0,-311-40 0,-5 33 0,-278 21 0,486-14 0,13 0 0,-70 15 0,-127-4 0,250-11 0,-63-2 0,106 17-118,11 1-194,0-3 0,-1-4 1,-131-24-1</inkml:trace>
+</inkml:ink>
+</file>
+
+<file path=word/ink/ink9.xml><?xml version="1.0" encoding="utf-8"?>
+<inkml:ink xmlns:inkml="http://www.w3.org/2003/InkML">
+  <inkml:definitions>
+    <inkml:context xml:id="ctx0">
+      <inkml:inkSource xml:id="inkSrc0">
+        <inkml:traceFormat>
+          <inkml:channel name="X" type="integer" min="-2.14748E9" max="2.14748E9" units="cm"/>
+          <inkml:channel name="Y" type="integer" min="-2.14748E9" max="2.14748E9" units="cm"/>
+          <inkml:channel name="F" type="integer" max="32767" units="dev"/>
+        </inkml:traceFormat>
+        <inkml:channelProperties>
+          <inkml:channelProperty channel="X" name="resolution" value="1000" units="1/cm"/>
+          <inkml:channelProperty channel="Y" name="resolution" value="1000" units="1/cm"/>
+          <inkml:channelProperty channel="F" name="resolution" value="0" units="1/dev"/>
+        </inkml:channelProperties>
+      </inkml:inkSource>
+      <inkml:timestamp xml:id="ts0" timeString="2022-05-10T18:36:28.884"/>
+    </inkml:context>
+    <inkml:brush xml:id="br0">
+      <inkml:brushProperty name="width" value="0.35" units="cm"/>
+      <inkml:brushProperty name="height" value="0.35" units="cm"/>
+      <inkml:brushProperty name="color" value="#E71224"/>
+    </inkml:brush>
+  </inkml:definitions>
+  <inkml:trace contextRef="#ctx0" brushRef="#br0">558 1 24575,'-15'0'0,"-23"-1"0,0 2 0,0 1 0,0 1 0,0 3 0,-55 14 0,59-12-213,0-1 0,0-2-1,-1-2 1,1-1 0,-52-4 0,84 2 127</inkml:trace>
 </inkml:ink>
 </file>
 

</xml_diff>